<commit_message>
Task 2&3 complete with progress on report
</commit_message>
<xml_diff>
--- a/BD Assignment Report.docx
+++ b/BD Assignment Report.docx
@@ -55,8 +55,14 @@
           <w:ilvl w:val="1"/>
           <w:numId w:val="1"/>
         </w:numPr>
-      </w:pPr>
-      <w:r>
+        <w:rPr>
+          <w:highlight w:val="yellow"/>
+        </w:rPr>
+      </w:pPr>
+      <w:r>
+        <w:rPr>
+          <w:highlight w:val="yellow"/>
+        </w:rPr>
         <w:t>Advantages</w:t>
       </w:r>
     </w:p>
@@ -67,8 +73,14 @@
           <w:ilvl w:val="2"/>
           <w:numId w:val="1"/>
         </w:numPr>
-      </w:pPr>
-      <w:r>
+        <w:rPr>
+          <w:highlight w:val="yellow"/>
+        </w:rPr>
+      </w:pPr>
+      <w:r>
+        <w:rPr>
+          <w:highlight w:val="yellow"/>
+        </w:rPr>
         <w:t>Allows for easy understanding and use of the data we have</w:t>
       </w:r>
     </w:p>
@@ -79,8 +91,14 @@
           <w:ilvl w:val="1"/>
           <w:numId w:val="1"/>
         </w:numPr>
-      </w:pPr>
-      <w:r>
+        <w:rPr>
+          <w:highlight w:val="yellow"/>
+        </w:rPr>
+      </w:pPr>
+      <w:r>
+        <w:rPr>
+          <w:highlight w:val="yellow"/>
+        </w:rPr>
         <w:t>Disadvantages</w:t>
       </w:r>
     </w:p>
@@ -91,23 +109,41 @@
           <w:ilvl w:val="2"/>
           <w:numId w:val="1"/>
         </w:numPr>
-      </w:pPr>
-      <w:r>
+        <w:rPr>
+          <w:highlight w:val="yellow"/>
+        </w:rPr>
+      </w:pPr>
+      <w:r>
+        <w:rPr>
+          <w:highlight w:val="yellow"/>
+        </w:rPr>
         <w:t xml:space="preserve">Overly </w:t>
       </w:r>
       <w:r>
+        <w:rPr>
+          <w:highlight w:val="yellow"/>
+        </w:rPr>
         <w:t>Approximate relationships can lead to inaccurate or vague</w:t>
       </w:r>
       <w:r>
+        <w:rPr>
+          <w:highlight w:val="yellow"/>
+        </w:rPr>
         <w:t xml:space="preserve"> conclusion</w:t>
       </w:r>
       <w:r>
+        <w:rPr>
+          <w:highlight w:val="yellow"/>
+        </w:rPr>
         <w:t xml:space="preserve">s </w:t>
       </w:r>
     </w:p>
     <w:p>
       <w:pPr>
         <w:pStyle w:val="ListParagraph"/>
+        <w:rPr>
+          <w:highlight w:val="yellow"/>
+        </w:rPr>
       </w:pPr>
     </w:p>
     <w:p>
@@ -371,8 +407,14 @@
           <w:ilvl w:val="0"/>
           <w:numId w:val="1"/>
         </w:numPr>
-      </w:pPr>
-      <w:r>
+        <w:rPr>
+          <w:highlight w:val="yellow"/>
+        </w:rPr>
+      </w:pPr>
+      <w:r>
+        <w:rPr>
+          <w:highlight w:val="yellow"/>
+        </w:rPr>
         <w:t>Data Mining</w:t>
       </w:r>
     </w:p>
@@ -383,8 +425,14 @@
           <w:ilvl w:val="1"/>
           <w:numId w:val="1"/>
         </w:numPr>
-      </w:pPr>
-      <w:r>
+        <w:rPr>
+          <w:highlight w:val="yellow"/>
+        </w:rPr>
+      </w:pPr>
+      <w:r>
+        <w:rPr>
+          <w:highlight w:val="yellow"/>
+        </w:rPr>
         <w:t>Advantages</w:t>
       </w:r>
     </w:p>
@@ -395,9 +443,51 @@
           <w:ilvl w:val="2"/>
           <w:numId w:val="1"/>
         </w:numPr>
-      </w:pPr>
-      <w:r>
-        <w:t>…</w:t>
+        <w:rPr>
+          <w:highlight w:val="yellow"/>
+        </w:rPr>
+      </w:pPr>
+      <w:r>
+        <w:rPr>
+          <w:highlight w:val="yellow"/>
+        </w:rPr>
+        <w:t xml:space="preserve">Efficient </w:t>
+      </w:r>
+      <w:r>
+        <w:rPr>
+          <w:highlight w:val="yellow"/>
+        </w:rPr>
+        <w:t xml:space="preserve">way </w:t>
+      </w:r>
+      <w:r>
+        <w:rPr>
+          <w:highlight w:val="yellow"/>
+        </w:rPr>
+        <w:t xml:space="preserve">to extract </w:t>
+      </w:r>
+      <w:r>
+        <w:rPr>
+          <w:highlight w:val="yellow"/>
+        </w:rPr>
+        <w:t xml:space="preserve">trends from data </w:t>
+      </w:r>
+    </w:p>
+    <w:p>
+      <w:pPr>
+        <w:pStyle w:val="ListParagraph"/>
+        <w:numPr>
+          <w:ilvl w:val="2"/>
+          <w:numId w:val="1"/>
+        </w:numPr>
+        <w:rPr>
+          <w:highlight w:val="yellow"/>
+        </w:rPr>
+      </w:pPr>
+      <w:r>
+        <w:rPr>
+          <w:highlight w:val="yellow"/>
+        </w:rPr>
+        <w:t>Good at predicting future trends like machine learning and making prediction models</w:t>
       </w:r>
     </w:p>
     <w:p>
@@ -407,8 +497,14 @@
           <w:ilvl w:val="1"/>
           <w:numId w:val="1"/>
         </w:numPr>
-      </w:pPr>
-      <w:r>
+        <w:rPr>
+          <w:highlight w:val="yellow"/>
+        </w:rPr>
+      </w:pPr>
+      <w:r>
+        <w:rPr>
+          <w:highlight w:val="yellow"/>
+        </w:rPr>
         <w:t>Disadvantages</w:t>
       </w:r>
     </w:p>
@@ -419,27 +515,53 @@
           <w:ilvl w:val="2"/>
           <w:numId w:val="1"/>
         </w:numPr>
-      </w:pPr>
-      <w:r>
-        <w:t>…</w:t>
-      </w:r>
-    </w:p>
-    <w:p>
-      <w:r>
+        <w:rPr>
+          <w:highlight w:val="yellow"/>
+        </w:rPr>
+      </w:pPr>
+      <w:r>
+        <w:rPr>
+          <w:highlight w:val="yellow"/>
+        </w:rPr>
+        <w:t xml:space="preserve">Demanding. Requires large amounts of hardware. </w:t>
+      </w:r>
+    </w:p>
+    <w:p>
+      <w:pPr>
+        <w:rPr>
+          <w:lang w:val="fr-FR"/>
+        </w:rPr>
+      </w:pPr>
+      <w:r>
+        <w:rPr>
+          <w:lang w:val="fr-FR"/>
+        </w:rPr>
         <w:t xml:space="preserve">Sources: </w:t>
       </w:r>
     </w:p>
     <w:p>
+      <w:pPr>
+        <w:rPr>
+          <w:lang w:val="fr-FR"/>
+        </w:rPr>
+      </w:pPr>
       <w:hyperlink r:id="rId8" w:history="1">
         <w:r>
           <w:rPr>
             <w:rStyle w:val="Hyperlink"/>
+            <w:lang w:val="fr-FR"/>
           </w:rPr>
           <w:t>https://www.sciencedirect.com/science/article/pii/S0268401219302890</w:t>
         </w:r>
       </w:hyperlink>
     </w:p>
-    <w:p/>
+    <w:p>
+      <w:pPr>
+        <w:rPr>
+          <w:lang w:val="fr-FR"/>
+        </w:rPr>
+      </w:pPr>
+    </w:p>
     <w:p>
       <w:r>
         <w:t>(Actual Research Review)</w:t>
@@ -450,6 +572,7 @@
         <w:pStyle w:val="Heading2"/>
       </w:pPr>
       <w:r>
+        <w:lastRenderedPageBreak/>
         <w:t>Introduction</w:t>
       </w:r>
     </w:p>
@@ -461,11 +584,7 @@
         <w:t>analysis</w:t>
       </w:r>
       <w:r>
-        <w:t xml:space="preserve">. Each method will be explained, advantages and disadvantages of each will be considered as well as fundamental </w:t>
-      </w:r>
-      <w:r>
-        <w:lastRenderedPageBreak/>
-        <w:t xml:space="preserve">limitations all in the context of a problem scenario.  </w:t>
+        <w:t xml:space="preserve">. Each method will be explained, advantages and disadvantages of each will be considered as well as fundamental limitations all in the context of a problem scenario.  </w:t>
       </w:r>
       <w:r>
         <w:t xml:space="preserve">The problem scenario chosen is </w:t>
@@ -564,7 +683,19 @@
         <w:t xml:space="preserve"> </w:t>
       </w:r>
       <w:r>
-        <w:t>and the relationship between it and other data entities. It can help companies understand their data better to establish how it should use and for what purpose</w:t>
+        <w:t xml:space="preserve">and the relationship between it and other data entities. It can help companies understand their data better to establish how it should </w:t>
+      </w:r>
+      <w:r>
+        <w:t xml:space="preserve">be </w:t>
+      </w:r>
+      <w:r>
+        <w:t>use</w:t>
+      </w:r>
+      <w:r>
+        <w:t>d</w:t>
+      </w:r>
+      <w:r>
+        <w:t xml:space="preserve"> and for what purpose</w:t>
       </w:r>
       <w:r>
         <w:t xml:space="preserve"> </w:t>
@@ -574,6 +705,7 @@
           <w:id w:val="-1631771615"/>
           <w:citation/>
         </w:sdtPr>
+        <w:sdtEndPr/>
         <w:sdtContent>
           <w:r>
             <w:fldChar w:fldCharType="begin"/>
@@ -595,6 +727,41 @@
           </w:r>
         </w:sdtContent>
       </w:sdt>
+      <w:r>
+        <w:t>.</w:t>
+      </w:r>
+      <w:r>
+        <w:t xml:space="preserve"> </w:t>
+      </w:r>
+      <w:r>
+        <w:t xml:space="preserve"> However, if the relationships that are made are overly approximate or broa</w:t>
+      </w:r>
+      <w:r>
+        <w:t>d</w:t>
+      </w:r>
+      <w:r>
+        <w:t>, this can lead to conclusions that are inaccurate or vague</w:t>
+      </w:r>
+      <w:r>
+        <w:t xml:space="preserve"> which could impact the results taken from that data and the understanding gained from analysing it. </w:t>
+      </w:r>
+    </w:p>
+    <w:p>
+      <w:r>
+        <w:t xml:space="preserve">This method has the strength is that it can be used to easily gain a better understanding of the data that </w:t>
+      </w:r>
+      <w:r>
+        <w:t>the health sector has in our case. This can be useful to put the necessary measures in place for Covis-19 for example. However</w:t>
+      </w:r>
+      <w:r>
+        <w:t>,</w:t>
+      </w:r>
+      <w:r>
+        <w:t xml:space="preserve"> the links made within t</w:t>
+      </w:r>
+      <w:r>
+        <w:t>he variables in the data have to be accurate. Otherwise, findings from the data can influence potentially bad decisions being made which is one of the limitations.</w:t>
+      </w:r>
     </w:p>
     <w:p>
       <w:pPr>
@@ -651,7 +818,7 @@
         <w:t xml:space="preserve"> also</w:t>
       </w:r>
       <w:r>
-        <w:t xml:space="preserve"> could be a box diagram to illustrate the vaccine uptake in the population</w:t>
+        <w:t xml:space="preserve"> could be a diagram to illustrate the vaccine uptake in the population</w:t>
       </w:r>
       <w:r>
         <w:t xml:space="preserve"> including first, second</w:t>
@@ -825,7 +992,14 @@
             <w:rPr>
               <w:noProof/>
             </w:rPr>
-            <w:t xml:space="preserve"> (L'Heureux, Grolinger, Elyamany, &amp; Capretz, 2017)</w:t>
+            <w:t xml:space="preserve"> </w:t>
+          </w:r>
+          <w:r>
+            <w:rPr>
+              <w:noProof/>
+            </w:rPr>
+            <w:lastRenderedPageBreak/>
+            <w:t>(L'Heureux, Grolinger, Elyamany, &amp; Capretz, 2017)</w:t>
           </w:r>
           <w:r>
             <w:fldChar w:fldCharType="end"/>
@@ -833,7 +1007,16 @@
         </w:sdtContent>
       </w:sdt>
       <w:r>
-        <w:t xml:space="preserve">. Such Algorithms could be used to diagnose the public. They could enter their symptoms and be told likely positive or negative and be told to take a test. </w:t>
+        <w:t xml:space="preserve">. Such Algorithms could be used to </w:t>
+      </w:r>
+      <w:r>
+        <w:t>predict how the pandemic will advance based on the trends of data that are present in the dataset</w:t>
+      </w:r>
+      <w:r>
+        <w:t>.</w:t>
+      </w:r>
+      <w:r>
+        <w:t xml:space="preserve"> </w:t>
       </w:r>
     </w:p>
     <w:p>
@@ -936,7 +1119,6 @@
     </w:p>
     <w:p>
       <w:r>
-        <w:lastRenderedPageBreak/>
         <w:t xml:space="preserve">This method’s strengths lie in the fact that the more data it is supplied with. The better the predictions are. This is important when predicting data for any application including our own scenario. </w:t>
       </w:r>
       <w:r>
@@ -980,7 +1162,71 @@
     </w:p>
     <w:p>
       <w:r>
-        <w:t xml:space="preserve">Finally, </w:t>
+        <w:t>Data mining can be define</w:t>
+      </w:r>
+      <w:r>
+        <w:t>d</w:t>
+      </w:r>
+      <w:r>
+        <w:t xml:space="preserve"> as</w:t>
+      </w:r>
+      <w:r>
+        <w:t xml:space="preserve"> “</w:t>
+      </w:r>
+      <w:r>
+        <w:t>A set of techniques that extract information about data”</w:t>
+      </w:r>
+      <w:sdt>
+        <w:sdtPr>
+          <w:id w:val="-1304772029"/>
+          <w:citation/>
+        </w:sdtPr>
+        <w:sdtEndPr/>
+        <w:sdtContent>
+          <w:r>
+            <w:fldChar w:fldCharType="begin"/>
+          </w:r>
+          <w:r>
+            <w:instrText xml:space="preserve"> CITATION Gal20 \l 2057 </w:instrText>
+          </w:r>
+          <w:r>
+            <w:fldChar w:fldCharType="separate"/>
+          </w:r>
+          <w:r>
+            <w:rPr>
+              <w:noProof/>
+            </w:rPr>
+            <w:t xml:space="preserve"> (Galetsi, Katsaliaki, &amp; Kumar, 2020)</w:t>
+          </w:r>
+          <w:r>
+            <w:fldChar w:fldCharType="end"/>
+          </w:r>
+        </w:sdtContent>
+      </w:sdt>
+      <w:r>
+        <w:t xml:space="preserve">. </w:t>
+      </w:r>
+      <w:r>
+        <w:t xml:space="preserve">The most popular techniques used in data mining are “decision trees, artificial neural networks and support vector machines”. In our chosen scenario, this could be used to make a prediction models for the survivability of Covid-19 based on certain conditions on may be suffering from and vaccinations status. </w:t>
+      </w:r>
+    </w:p>
+    <w:p>
+      <w:r>
+        <w:t>Data Mining has the advantage that it is a very efficient way of extracting trends from data in the sample. This means that it can be scaled up by large amount without having the processing time go up significantly</w:t>
+      </w:r>
+      <w:r>
+        <w:t xml:space="preserve"> which is very important in big data</w:t>
+      </w:r>
+      <w:r>
+        <w:t xml:space="preserve">. As well as that, like machine learning, it is a very good way of making </w:t>
+      </w:r>
+      <w:r>
+        <w:t xml:space="preserve">predictions based on the trends extracted from the data and models based upon this such as prediction models. However, Data mining is very hardware demanding and requires a large amount of it. This means that it is not very accessible. </w:t>
+      </w:r>
+    </w:p>
+    <w:p>
+      <w:r>
+        <w:t xml:space="preserve">This method’s strengths rely on the fact that it is very efficient and accurate and that it is a good way of making predictions which can be relied upon to make decisions. This is very important in our scenario. However this method isn’t very accessible which can be a limitation. This could, on the other hand, be solved by outsourcing. </w:t>
       </w:r>
     </w:p>
     <w:p>
@@ -991,12 +1237,237 @@
         <w:t>Summative Table</w:t>
       </w:r>
     </w:p>
+    <w:tbl>
+      <w:tblPr>
+        <w:tblStyle w:val="PlainTable3"/>
+        <w:tblW w:w="0" w:type="auto"/>
+        <w:tblLook w:val="04A0" w:firstRow="1" w:lastRow="0" w:firstColumn="1" w:lastColumn="0" w:noHBand="0" w:noVBand="1"/>
+      </w:tblPr>
+      <w:tblGrid>
+        <w:gridCol w:w="2410"/>
+        <w:gridCol w:w="3114"/>
+        <w:gridCol w:w="3492"/>
+      </w:tblGrid>
+      <w:tr>
+        <w:trPr>
+          <w:cnfStyle w:val="100000000000" w:firstRow="1" w:lastRow="0" w:firstColumn="0" w:lastColumn="0" w:oddVBand="0" w:evenVBand="0" w:oddHBand="0" w:evenHBand="0" w:firstRowFirstColumn="0" w:firstRowLastColumn="0" w:lastRowFirstColumn="0" w:lastRowLastColumn="0"/>
+        </w:trPr>
+        <w:tc>
+          <w:tcPr>
+            <w:cnfStyle w:val="001000000100" w:firstRow="0" w:lastRow="0" w:firstColumn="1" w:lastColumn="0" w:oddVBand="0" w:evenVBand="0" w:oddHBand="0" w:evenHBand="0" w:firstRowFirstColumn="1" w:firstRowLastColumn="0" w:lastRowFirstColumn="0" w:lastRowLastColumn="0"/>
+            <w:tcW w:w="2410" w:type="dxa"/>
+          </w:tcPr>
+          <w:p>
+            <w:r>
+              <w:t>Big Data Approaches</w:t>
+            </w:r>
+          </w:p>
+        </w:tc>
+        <w:tc>
+          <w:tcPr>
+            <w:tcW w:w="3114" w:type="dxa"/>
+          </w:tcPr>
+          <w:p>
+            <w:pPr>
+              <w:cnfStyle w:val="100000000000" w:firstRow="1" w:lastRow="0" w:firstColumn="0" w:lastColumn="0" w:oddVBand="0" w:evenVBand="0" w:oddHBand="0" w:evenHBand="0" w:firstRowFirstColumn="0" w:firstRowLastColumn="0" w:lastRowFirstColumn="0" w:lastRowLastColumn="0"/>
+            </w:pPr>
+            <w:r>
+              <w:t>Advantages</w:t>
+            </w:r>
+          </w:p>
+        </w:tc>
+        <w:tc>
+          <w:tcPr>
+            <w:tcW w:w="3492" w:type="dxa"/>
+          </w:tcPr>
+          <w:p>
+            <w:pPr>
+              <w:cnfStyle w:val="100000000000" w:firstRow="1" w:lastRow="0" w:firstColumn="0" w:lastColumn="0" w:oddVBand="0" w:evenVBand="0" w:oddHBand="0" w:evenHBand="0" w:firstRowFirstColumn="0" w:firstRowLastColumn="0" w:lastRowFirstColumn="0" w:lastRowLastColumn="0"/>
+            </w:pPr>
+            <w:r>
+              <w:t>Disadvantages</w:t>
+            </w:r>
+          </w:p>
+        </w:tc>
+      </w:tr>
+      <w:tr>
+        <w:trPr>
+          <w:cnfStyle w:val="000000100000" w:firstRow="0" w:lastRow="0" w:firstColumn="0" w:lastColumn="0" w:oddVBand="0" w:evenVBand="0" w:oddHBand="1" w:evenHBand="0" w:firstRowFirstColumn="0" w:firstRowLastColumn="0" w:lastRowFirstColumn="0" w:lastRowLastColumn="0"/>
+        </w:trPr>
+        <w:tc>
+          <w:tcPr>
+            <w:cnfStyle w:val="001000000000" w:firstRow="0" w:lastRow="0" w:firstColumn="1" w:lastColumn="0" w:oddVBand="0" w:evenVBand="0" w:oddHBand="0" w:evenHBand="0" w:firstRowFirstColumn="0" w:firstRowLastColumn="0" w:lastRowFirstColumn="0" w:lastRowLastColumn="0"/>
+            <w:tcW w:w="2410" w:type="dxa"/>
+          </w:tcPr>
+          <w:p>
+            <w:r>
+              <w:t>Data Modelling</w:t>
+            </w:r>
+          </w:p>
+        </w:tc>
+        <w:tc>
+          <w:tcPr>
+            <w:tcW w:w="3114" w:type="dxa"/>
+          </w:tcPr>
+          <w:p>
+            <w:pPr>
+              <w:cnfStyle w:val="000000100000" w:firstRow="0" w:lastRow="0" w:firstColumn="0" w:lastColumn="0" w:oddVBand="0" w:evenVBand="0" w:oddHBand="1" w:evenHBand="0" w:firstRowFirstColumn="0" w:firstRowLastColumn="0" w:lastRowFirstColumn="0" w:lastRowLastColumn="0"/>
+            </w:pPr>
+            <w:r>
+              <w:t xml:space="preserve">Easy and accessible understanding of data </w:t>
+            </w:r>
+          </w:p>
+        </w:tc>
+        <w:tc>
+          <w:tcPr>
+            <w:tcW w:w="3492" w:type="dxa"/>
+          </w:tcPr>
+          <w:p>
+            <w:pPr>
+              <w:cnfStyle w:val="000000100000" w:firstRow="0" w:lastRow="0" w:firstColumn="0" w:lastColumn="0" w:oddVBand="0" w:evenVBand="0" w:oddHBand="1" w:evenHBand="0" w:firstRowFirstColumn="0" w:firstRowLastColumn="0" w:lastRowFirstColumn="0" w:lastRowLastColumn="0"/>
+            </w:pPr>
+            <w:r>
+              <w:t>Conclusions can be vague or inaccurate if the trends are overly approximate</w:t>
+            </w:r>
+          </w:p>
+        </w:tc>
+      </w:tr>
+      <w:tr>
+        <w:tc>
+          <w:tcPr>
+            <w:cnfStyle w:val="001000000000" w:firstRow="0" w:lastRow="0" w:firstColumn="1" w:lastColumn="0" w:oddVBand="0" w:evenVBand="0" w:oddHBand="0" w:evenHBand="0" w:firstRowFirstColumn="0" w:firstRowLastColumn="0" w:lastRowFirstColumn="0" w:lastRowLastColumn="0"/>
+            <w:tcW w:w="2410" w:type="dxa"/>
+          </w:tcPr>
+          <w:p>
+            <w:r>
+              <w:t xml:space="preserve">Data Visualization </w:t>
+            </w:r>
+          </w:p>
+        </w:tc>
+        <w:tc>
+          <w:tcPr>
+            <w:tcW w:w="3114" w:type="dxa"/>
+          </w:tcPr>
+          <w:p>
+            <w:pPr>
+              <w:cnfStyle w:val="000000000000" w:firstRow="0" w:lastRow="0" w:firstColumn="0" w:lastColumn="0" w:oddVBand="0" w:evenVBand="0" w:oddHBand="0" w:evenHBand="0" w:firstRowFirstColumn="0" w:firstRowLastColumn="0" w:lastRowFirstColumn="0" w:lastRowLastColumn="0"/>
+            </w:pPr>
+            <w:r>
+              <w:t xml:space="preserve">Easy to spot trends for the average person </w:t>
+            </w:r>
+          </w:p>
+        </w:tc>
+        <w:tc>
+          <w:tcPr>
+            <w:tcW w:w="3492" w:type="dxa"/>
+          </w:tcPr>
+          <w:p>
+            <w:pPr>
+              <w:cnfStyle w:val="000000000000" w:firstRow="0" w:lastRow="0" w:firstColumn="0" w:lastColumn="0" w:oddVBand="0" w:evenVBand="0" w:oddHBand="0" w:evenHBand="0" w:firstRowFirstColumn="0" w:firstRowLastColumn="0" w:lastRowFirstColumn="0" w:lastRowLastColumn="0"/>
+            </w:pPr>
+            <w:r>
+              <w:t>Can be badly affected by inaccurate data fields</w:t>
+            </w:r>
+          </w:p>
+        </w:tc>
+      </w:tr>
+      <w:tr>
+        <w:trPr>
+          <w:cnfStyle w:val="000000100000" w:firstRow="0" w:lastRow="0" w:firstColumn="0" w:lastColumn="0" w:oddVBand="0" w:evenVBand="0" w:oddHBand="1" w:evenHBand="0" w:firstRowFirstColumn="0" w:firstRowLastColumn="0" w:lastRowFirstColumn="0" w:lastRowLastColumn="0"/>
+        </w:trPr>
+        <w:tc>
+          <w:tcPr>
+            <w:cnfStyle w:val="001000000000" w:firstRow="0" w:lastRow="0" w:firstColumn="1" w:lastColumn="0" w:oddVBand="0" w:evenVBand="0" w:oddHBand="0" w:evenHBand="0" w:firstRowFirstColumn="0" w:firstRowLastColumn="0" w:lastRowFirstColumn="0" w:lastRowLastColumn="0"/>
+            <w:tcW w:w="2410" w:type="dxa"/>
+          </w:tcPr>
+          <w:p>
+            <w:r>
+              <w:t xml:space="preserve">Machine Learning </w:t>
+            </w:r>
+          </w:p>
+        </w:tc>
+        <w:tc>
+          <w:tcPr>
+            <w:tcW w:w="3114" w:type="dxa"/>
+          </w:tcPr>
+          <w:p>
+            <w:pPr>
+              <w:cnfStyle w:val="000000100000" w:firstRow="0" w:lastRow="0" w:firstColumn="0" w:lastColumn="0" w:oddVBand="0" w:evenVBand="0" w:oddHBand="1" w:evenHBand="0" w:firstRowFirstColumn="0" w:firstRowLastColumn="0" w:lastRowFirstColumn="0" w:lastRowLastColumn="0"/>
+            </w:pPr>
+            <w:r>
+              <w:t>More data means more accurate predictions made</w:t>
+            </w:r>
+          </w:p>
+        </w:tc>
+        <w:tc>
+          <w:tcPr>
+            <w:tcW w:w="3492" w:type="dxa"/>
+          </w:tcPr>
+          <w:p>
+            <w:pPr>
+              <w:cnfStyle w:val="000000100000" w:firstRow="0" w:lastRow="0" w:firstColumn="0" w:lastColumn="0" w:oddVBand="0" w:evenVBand="0" w:oddHBand="1" w:evenHBand="0" w:firstRowFirstColumn="0" w:firstRowLastColumn="0" w:lastRowFirstColumn="0" w:lastRowLastColumn="0"/>
+            </w:pPr>
+            <w:r>
+              <w:t>Traditionally, ML algorithms were designed with “the assumption that entire dataset can fit in memory”.</w:t>
+            </w:r>
+          </w:p>
+        </w:tc>
+      </w:tr>
+      <w:tr>
+        <w:tc>
+          <w:tcPr>
+            <w:cnfStyle w:val="001000000000" w:firstRow="0" w:lastRow="0" w:firstColumn="1" w:lastColumn="0" w:oddVBand="0" w:evenVBand="0" w:oddHBand="0" w:evenHBand="0" w:firstRowFirstColumn="0" w:firstRowLastColumn="0" w:lastRowFirstColumn="0" w:lastRowLastColumn="0"/>
+            <w:tcW w:w="2410" w:type="dxa"/>
+          </w:tcPr>
+          <w:p>
+            <w:r>
+              <w:t>Data Mining</w:t>
+            </w:r>
+          </w:p>
+        </w:tc>
+        <w:tc>
+          <w:tcPr>
+            <w:tcW w:w="3114" w:type="dxa"/>
+          </w:tcPr>
+          <w:p>
+            <w:pPr>
+              <w:cnfStyle w:val="000000000000" w:firstRow="0" w:lastRow="0" w:firstColumn="0" w:lastColumn="0" w:oddVBand="0" w:evenVBand="0" w:oddHBand="0" w:evenHBand="0" w:firstRowFirstColumn="0" w:firstRowLastColumn="0" w:lastRowFirstColumn="0" w:lastRowLastColumn="0"/>
+            </w:pPr>
+            <w:r>
+              <w:t xml:space="preserve">Efficiency at extracting data trends </w:t>
+            </w:r>
+          </w:p>
+          <w:p>
+            <w:pPr>
+              <w:cnfStyle w:val="000000000000" w:firstRow="0" w:lastRow="0" w:firstColumn="0" w:lastColumn="0" w:oddVBand="0" w:evenVBand="0" w:oddHBand="0" w:evenHBand="0" w:firstRowFirstColumn="0" w:firstRowLastColumn="0" w:lastRowFirstColumn="0" w:lastRowLastColumn="0"/>
+            </w:pPr>
+            <w:r>
+              <w:t xml:space="preserve">Good at making predictions from data </w:t>
+            </w:r>
+          </w:p>
+        </w:tc>
+        <w:tc>
+          <w:tcPr>
+            <w:tcW w:w="3492" w:type="dxa"/>
+          </w:tcPr>
+          <w:p>
+            <w:pPr>
+              <w:cnfStyle w:val="000000000000" w:firstRow="0" w:lastRow="0" w:firstColumn="0" w:lastColumn="0" w:oddVBand="0" w:evenVBand="0" w:oddHBand="0" w:evenHBand="0" w:firstRowFirstColumn="0" w:firstRowLastColumn="0" w:lastRowFirstColumn="0" w:lastRowLastColumn="0"/>
+            </w:pPr>
+            <w:r>
+              <w:t>Demanding. Requires large amounts of hardware</w:t>
+            </w:r>
+          </w:p>
+        </w:tc>
+      </w:tr>
+    </w:tbl>
     <w:p/>
     <w:p>
       <w:pPr>
         <w:pStyle w:val="Heading1"/>
       </w:pPr>
       <w:r>
+        <w:lastRenderedPageBreak/>
         <w:t xml:space="preserve">Task Two – Analysis </w:t>
       </w:r>
     </w:p>
@@ -1005,44 +1476,123 @@
         <w:pStyle w:val="Heading2"/>
       </w:pPr>
       <w:r>
-        <w:t xml:space="preserve">Introduction? </w:t>
-      </w:r>
-    </w:p>
-    <w:p>
-      <w:r>
-        <w:t>……</w:t>
-      </w:r>
-    </w:p>
+        <w:t xml:space="preserve">Section I: Data Summary, Understanding and Visualisation </w:t>
+      </w:r>
+    </w:p>
+    <w:p>
+      <w:pPr>
+        <w:pStyle w:val="Heading3"/>
+      </w:pPr>
+      <w:r>
+        <w:t>Task 1</w:t>
+      </w:r>
+      <w:r>
+        <w:t>; Missing Values:</w:t>
+      </w:r>
+    </w:p>
+    <w:p>
+      <w:r>
+        <w:t xml:space="preserve">In this dataset there was found to be no missing values </w:t>
+      </w:r>
+      <w:r>
+        <w:t xml:space="preserve">from any fields in the dataset </w:t>
+      </w:r>
+      <w:r>
+        <w:t xml:space="preserve">as shown in </w:t>
+      </w:r>
+      <w:r>
+        <w:t xml:space="preserve">Fig 1 </w:t>
+      </w:r>
+      <w:r>
+        <w:t xml:space="preserve">below. </w:t>
+      </w:r>
+      <w:r>
+        <w:t>To achieve this, e</w:t>
+      </w:r>
+      <w:r>
+        <w:t xml:space="preserve">ach column </w:t>
+      </w:r>
+      <w:r>
+        <w:t>had a</w:t>
+      </w:r>
+      <w:r>
+        <w:t xml:space="preserve"> </w:t>
+      </w:r>
+      <w:r>
+        <w:t xml:space="preserve">statement as shown in </w:t>
+      </w:r>
+      <w:commentRangeStart w:id="0"/>
+      <w:r>
+        <w:t>Fig 1</w:t>
+      </w:r>
+      <w:commentRangeEnd w:id="0"/>
+      <w:r>
+        <w:rPr>
+          <w:rStyle w:val="CommentReference"/>
+        </w:rPr>
+        <w:commentReference w:id="0"/>
+      </w:r>
+      <w:r>
+        <w:t xml:space="preserve"> to count the null values in each column and display the results.</w:t>
+      </w:r>
+    </w:p>
+    <w:p>
+      <w:r>
+        <w:t>As no missing data was found</w:t>
+      </w:r>
+      <w:r>
+        <w:t xml:space="preserve">, this means that the dataset doesn’t have to be altered before we can start processing it. In the event that there was missing data, there are a few ways to remedy this. The first way would be to insert data into the </w:t>
+      </w:r>
+      <w:r>
+        <w:t xml:space="preserve">missing fields to complete them. However, this means that the extra new data in the dataset has to be accurate which is difficult in this case as, unless we take new readings which would mean a new dataset, we cannot do this accurately enough. The second approach would be to just simply delete the rows which have missing data on them. This allows us to have a </w:t>
+      </w:r>
+      <w:r>
+        <w:t>complete dataset minus the empty rows. While this means that we will have less data to work with, a complete dataset is required to extract trends and make accurate predictions.</w:t>
+      </w:r>
+      <w:r>
+        <w:t xml:space="preserve">   </w:t>
+      </w:r>
+    </w:p>
+    <w:p>
+      <w:pPr>
+        <w:pStyle w:val="Heading3"/>
+      </w:pPr>
+      <w:r>
+        <w:t>Task 2; Summary Statistics:</w:t>
+      </w:r>
+    </w:p>
+    <w:p>
+      <w:r>
+        <w:t xml:space="preserve">In this section, </w:t>
+      </w:r>
+    </w:p>
+    <w:p>
+      <w:pPr>
+        <w:pStyle w:val="Heading3"/>
+      </w:pPr>
+      <w:r>
+        <w:t xml:space="preserve">Task </w:t>
+      </w:r>
+      <w:r>
+        <w:t>3</w:t>
+      </w:r>
+      <w:r>
+        <w:t xml:space="preserve">; </w:t>
+      </w:r>
+      <w:r>
+        <w:t>Correlation Matrix</w:t>
+      </w:r>
+      <w:r>
+        <w:t>:</w:t>
+      </w:r>
+    </w:p>
+    <w:p/>
     <w:p>
       <w:pPr>
         <w:pStyle w:val="Heading2"/>
       </w:pPr>
       <w:r>
-        <w:t xml:space="preserve">Section I: Data Summary, Understanding and Visualisation </w:t>
-      </w:r>
-    </w:p>
-    <w:p>
-      <w:pPr>
-        <w:pStyle w:val="Heading3"/>
-      </w:pPr>
-      <w:r>
-        <w:t>Task 1</w:t>
-      </w:r>
-      <w:r>
-        <w:t>; Missing Values:</w:t>
-      </w:r>
-    </w:p>
-    <w:p>
-      <w:r>
-        <w:t>…….</w:t>
-      </w:r>
-    </w:p>
-    <w:p>
-      <w:pPr>
-        <w:pStyle w:val="Heading3"/>
-      </w:pPr>
-      <w:r>
-        <w:t>Task 2; Summary Statistics:</w:t>
+        <w:t xml:space="preserve">Section 2: Classification </w:t>
       </w:r>
     </w:p>
     <w:p>
@@ -1051,41 +1601,28 @@
           <w:lang w:val="fr-FR"/>
         </w:rPr>
       </w:pPr>
-      <w:r>
-        <w:rPr>
-          <w:lang w:val="fr-FR"/>
-        </w:rPr>
-        <w:t>……..</w:t>
-      </w:r>
     </w:p>
     <w:sdt>
       <w:sdtPr>
+        <w:rPr>
+          <w:rFonts w:asciiTheme="minorHAnsi" w:eastAsiaTheme="minorHAnsi" w:hAnsiTheme="minorHAnsi" w:cstheme="minorBidi"/>
+          <w:color w:val="auto"/>
+          <w:sz w:val="22"/>
+          <w:szCs w:val="22"/>
+        </w:rPr>
         <w:id w:val="785321285"/>
         <w:docPartObj>
           <w:docPartGallery w:val="Bibliographies"/>
           <w:docPartUnique/>
         </w:docPartObj>
       </w:sdtPr>
-      <w:sdtEndPr>
-        <w:rPr>
-          <w:rFonts w:asciiTheme="minorHAnsi" w:eastAsiaTheme="minorHAnsi" w:hAnsiTheme="minorHAnsi" w:cstheme="minorBidi"/>
-          <w:color w:val="auto"/>
-          <w:sz w:val="22"/>
-          <w:szCs w:val="22"/>
-        </w:rPr>
-      </w:sdtEndPr>
+      <w:sdtEndPr/>
       <w:sdtContent>
         <w:p>
           <w:pPr>
             <w:pStyle w:val="Heading1"/>
-            <w:rPr>
-              <w:lang w:val="fr-FR"/>
-            </w:rPr>
           </w:pPr>
           <w:r>
-            <w:rPr>
-              <w:lang w:val="fr-FR"/>
-            </w:rPr>
             <w:t>Bibliography</w:t>
           </w:r>
         </w:p>
@@ -1094,6 +1631,7 @@
             <w:id w:val="111145805"/>
             <w:bibliography/>
           </w:sdtPr>
+          <w:sdtEndPr/>
           <w:sdtContent>
             <w:p>
               <w:pPr>
@@ -1228,6 +1766,45 @@
 </w:document>
 </file>
 
+<file path=word/comments.xml><?xml version="1.0" encoding="utf-8"?>
+<w:comments xmlns:wpc="http://schemas.microsoft.com/office/word/2010/wordprocessingCanvas" xmlns:cx="http://schemas.microsoft.com/office/drawing/2014/chartex" xmlns:cx1="http://schemas.microsoft.com/office/drawing/2015/9/8/chartex" xmlns:cx2="http://schemas.microsoft.com/office/drawing/2015/10/21/chartex" xmlns:cx3="http://schemas.microsoft.com/office/drawing/2016/5/9/chartex" xmlns:cx4="http://schemas.microsoft.com/office/drawing/2016/5/10/chartex" xmlns:cx5="http://schemas.microsoft.com/office/drawing/2016/5/11/chartex" xmlns:cx6="http://schemas.microsoft.com/office/drawing/2016/5/12/chartex" xmlns:cx7="http://schemas.microsoft.com/office/drawing/2016/5/13/chartex" xmlns:cx8="http://schemas.microsoft.com/office/drawing/2016/5/14/chartex" xmlns:mc="http://schemas.openxmlformats.org/markup-compatibility/2006" xmlns:aink="http://schemas.microsoft.com/office/drawing/2016/ink" xmlns:am3d="http://schemas.microsoft.com/office/drawing/2017/model3d" xmlns:o="urn:schemas-microsoft-com:office:office" xmlns:r="http://schemas.openxmlformats.org/officeDocument/2006/relationships" xmlns:m="http://schemas.openxmlformats.org/officeDocument/2006/math" xmlns:v="urn:schemas-microsoft-com:vml" xmlns:wp14="http://schemas.microsoft.com/office/word/2010/wordprocessingDrawing" xmlns:wp="http://schemas.openxmlformats.org/drawingml/2006/wordprocessingDrawing" xmlns:w10="urn:schemas-microsoft-com:office:word" xmlns:w="http://schemas.openxmlformats.org/wordprocessingml/2006/main" xmlns:w14="http://schemas.microsoft.com/office/word/2010/wordml" xmlns:w15="http://schemas.microsoft.com/office/word/2012/wordml" xmlns:w16cex="http://schemas.microsoft.com/office/word/2018/wordml/cex" xmlns:w16cid="http://schemas.microsoft.com/office/word/2016/wordml/cid" xmlns:w16="http://schemas.microsoft.com/office/word/2018/wordml" xmlns:w16sdtdh="http://schemas.microsoft.com/office/word/2020/wordml/sdtdatahash" xmlns:w16se="http://schemas.microsoft.com/office/word/2015/wordml/symex" xmlns:wpg="http://schemas.microsoft.com/office/word/2010/wordprocessingGroup" xmlns:wpi="http://schemas.microsoft.com/office/word/2010/wordprocessingInk" xmlns:wne="http://schemas.microsoft.com/office/word/2006/wordml" xmlns:wps="http://schemas.microsoft.com/office/word/2010/wordprocessingShape" mc:Ignorable="w14 w15 w16se w16cid w16 w16cex w16sdtdh wp14">
+  <w:comment w:id="0" w:author="Alexandre Barlaam (19695898)" w:date="2022-01-26T18:37:00Z" w:initials="AB(">
+    <w:p>
+      <w:pPr>
+        <w:pStyle w:val="CommentText"/>
+      </w:pPr>
+      <w:r>
+        <w:rPr>
+          <w:rStyle w:val="CommentReference"/>
+        </w:rPr>
+        <w:annotationRef/>
+      </w:r>
+      <w:r>
+        <w:t>Include Fig 1 showing the code and results for Task 1</w:t>
+      </w:r>
+    </w:p>
+  </w:comment>
+</w:comments>
+</file>
+
+<file path=word/commentsExtended.xml><?xml version="1.0" encoding="utf-8"?>
+<w15:commentsEx xmlns:wpc="http://schemas.microsoft.com/office/word/2010/wordprocessingCanvas" xmlns:cx="http://schemas.microsoft.com/office/drawing/2014/chartex" xmlns:cx1="http://schemas.microsoft.com/office/drawing/2015/9/8/chartex" xmlns:cx2="http://schemas.microsoft.com/office/drawing/2015/10/21/chartex" xmlns:cx3="http://schemas.microsoft.com/office/drawing/2016/5/9/chartex" xmlns:cx4="http://schemas.microsoft.com/office/drawing/2016/5/10/chartex" xmlns:cx5="http://schemas.microsoft.com/office/drawing/2016/5/11/chartex" xmlns:cx6="http://schemas.microsoft.com/office/drawing/2016/5/12/chartex" xmlns:cx7="http://schemas.microsoft.com/office/drawing/2016/5/13/chartex" xmlns:cx8="http://schemas.microsoft.com/office/drawing/2016/5/14/chartex" xmlns:mc="http://schemas.openxmlformats.org/markup-compatibility/2006" xmlns:aink="http://schemas.microsoft.com/office/drawing/2016/ink" xmlns:am3d="http://schemas.microsoft.com/office/drawing/2017/model3d" xmlns:o="urn:schemas-microsoft-com:office:office" xmlns:r="http://schemas.openxmlformats.org/officeDocument/2006/relationships" xmlns:m="http://schemas.openxmlformats.org/officeDocument/2006/math" xmlns:v="urn:schemas-microsoft-com:vml" xmlns:wp14="http://schemas.microsoft.com/office/word/2010/wordprocessingDrawing" xmlns:wp="http://schemas.openxmlformats.org/drawingml/2006/wordprocessingDrawing" xmlns:w10="urn:schemas-microsoft-com:office:word" xmlns:w="http://schemas.openxmlformats.org/wordprocessingml/2006/main" xmlns:w14="http://schemas.microsoft.com/office/word/2010/wordml" xmlns:w15="http://schemas.microsoft.com/office/word/2012/wordml" xmlns:w16cex="http://schemas.microsoft.com/office/word/2018/wordml/cex" xmlns:w16cid="http://schemas.microsoft.com/office/word/2016/wordml/cid" xmlns:w16="http://schemas.microsoft.com/office/word/2018/wordml" xmlns:w16sdtdh="http://schemas.microsoft.com/office/word/2020/wordml/sdtdatahash" xmlns:w16se="http://schemas.microsoft.com/office/word/2015/wordml/symex" xmlns:wpg="http://schemas.microsoft.com/office/word/2010/wordprocessingGroup" xmlns:wpi="http://schemas.microsoft.com/office/word/2010/wordprocessingInk" xmlns:wne="http://schemas.microsoft.com/office/word/2006/wordml" xmlns:wps="http://schemas.microsoft.com/office/word/2010/wordprocessingShape" mc:Ignorable="w14 w15 w16se w16cid w16 w16cex w16sdtdh wp14">
+  <w15:commentEx w15:paraId="0A9D75CC" w15:done="0"/>
+</w15:commentsEx>
+</file>
+
+<file path=word/commentsExtensible.xml><?xml version="1.0" encoding="utf-8"?>
+<w16cex:commentsExtensible xmlns:wpc="http://schemas.microsoft.com/office/word/2010/wordprocessingCanvas" xmlns:cx="http://schemas.microsoft.com/office/drawing/2014/chartex" xmlns:cx1="http://schemas.microsoft.com/office/drawing/2015/9/8/chartex" xmlns:cx2="http://schemas.microsoft.com/office/drawing/2015/10/21/chartex" xmlns:cx3="http://schemas.microsoft.com/office/drawing/2016/5/9/chartex" xmlns:cx4="http://schemas.microsoft.com/office/drawing/2016/5/10/chartex" xmlns:cx5="http://schemas.microsoft.com/office/drawing/2016/5/11/chartex" xmlns:cx6="http://schemas.microsoft.com/office/drawing/2016/5/12/chartex" xmlns:cx7="http://schemas.microsoft.com/office/drawing/2016/5/13/chartex" xmlns:cx8="http://schemas.microsoft.com/office/drawing/2016/5/14/chartex" xmlns:mc="http://schemas.openxmlformats.org/markup-compatibility/2006" xmlns:aink="http://schemas.microsoft.com/office/drawing/2016/ink" xmlns:am3d="http://schemas.microsoft.com/office/drawing/2017/model3d" xmlns:o="urn:schemas-microsoft-com:office:office" xmlns:r="http://schemas.openxmlformats.org/officeDocument/2006/relationships" xmlns:m="http://schemas.openxmlformats.org/officeDocument/2006/math" xmlns:v="urn:schemas-microsoft-com:vml" xmlns:wp14="http://schemas.microsoft.com/office/word/2010/wordprocessingDrawing" xmlns:wp="http://schemas.openxmlformats.org/drawingml/2006/wordprocessingDrawing" xmlns:w10="urn:schemas-microsoft-com:office:word" xmlns:w="http://schemas.openxmlformats.org/wordprocessingml/2006/main" xmlns:w14="http://schemas.microsoft.com/office/word/2010/wordml" xmlns:w15="http://schemas.microsoft.com/office/word/2012/wordml" xmlns:w16cex="http://schemas.microsoft.com/office/word/2018/wordml/cex" xmlns:w16cid="http://schemas.microsoft.com/office/word/2016/wordml/cid" xmlns:w16="http://schemas.microsoft.com/office/word/2018/wordml" xmlns:w16sdtdh="http://schemas.microsoft.com/office/word/2020/wordml/sdtdatahash" xmlns:w16se="http://schemas.microsoft.com/office/word/2015/wordml/symex" xmlns:wpg="http://schemas.microsoft.com/office/word/2010/wordprocessingGroup" xmlns:wpi="http://schemas.microsoft.com/office/word/2010/wordprocessingInk" xmlns:wne="http://schemas.microsoft.com/office/word/2006/wordml" xmlns:wps="http://schemas.microsoft.com/office/word/2010/wordprocessingShape" mc:Ignorable="w14 w15 w16se w16cid w16 w16cex w16sdtdh wp14">
+  <w16cex:commentExtensible w16cex:durableId="259C134F" w16cex:dateUtc="2022-01-26T18:37:00Z"/>
+</w16cex:commentsExtensible>
+</file>
+
+<file path=word/commentsIds.xml><?xml version="1.0" encoding="utf-8"?>
+<w16cid:commentsIds xmlns:wpc="http://schemas.microsoft.com/office/word/2010/wordprocessingCanvas" xmlns:cx="http://schemas.microsoft.com/office/drawing/2014/chartex" xmlns:cx1="http://schemas.microsoft.com/office/drawing/2015/9/8/chartex" xmlns:cx2="http://schemas.microsoft.com/office/drawing/2015/10/21/chartex" xmlns:cx3="http://schemas.microsoft.com/office/drawing/2016/5/9/chartex" xmlns:cx4="http://schemas.microsoft.com/office/drawing/2016/5/10/chartex" xmlns:cx5="http://schemas.microsoft.com/office/drawing/2016/5/11/chartex" xmlns:cx6="http://schemas.microsoft.com/office/drawing/2016/5/12/chartex" xmlns:cx7="http://schemas.microsoft.com/office/drawing/2016/5/13/chartex" xmlns:cx8="http://schemas.microsoft.com/office/drawing/2016/5/14/chartex" xmlns:mc="http://schemas.openxmlformats.org/markup-compatibility/2006" xmlns:aink="http://schemas.microsoft.com/office/drawing/2016/ink" xmlns:am3d="http://schemas.microsoft.com/office/drawing/2017/model3d" xmlns:o="urn:schemas-microsoft-com:office:office" xmlns:r="http://schemas.openxmlformats.org/officeDocument/2006/relationships" xmlns:m="http://schemas.openxmlformats.org/officeDocument/2006/math" xmlns:v="urn:schemas-microsoft-com:vml" xmlns:wp14="http://schemas.microsoft.com/office/word/2010/wordprocessingDrawing" xmlns:wp="http://schemas.openxmlformats.org/drawingml/2006/wordprocessingDrawing" xmlns:w10="urn:schemas-microsoft-com:office:word" xmlns:w="http://schemas.openxmlformats.org/wordprocessingml/2006/main" xmlns:w14="http://schemas.microsoft.com/office/word/2010/wordml" xmlns:w15="http://schemas.microsoft.com/office/word/2012/wordml" xmlns:w16cex="http://schemas.microsoft.com/office/word/2018/wordml/cex" xmlns:w16cid="http://schemas.microsoft.com/office/word/2016/wordml/cid" xmlns:w16="http://schemas.microsoft.com/office/word/2018/wordml" xmlns:w16sdtdh="http://schemas.microsoft.com/office/word/2020/wordml/sdtdatahash" xmlns:w16se="http://schemas.microsoft.com/office/word/2015/wordml/symex" xmlns:wpg="http://schemas.microsoft.com/office/word/2010/wordprocessingGroup" xmlns:wpi="http://schemas.microsoft.com/office/word/2010/wordprocessingInk" xmlns:wne="http://schemas.microsoft.com/office/word/2006/wordml" xmlns:wps="http://schemas.microsoft.com/office/word/2010/wordprocessingShape" mc:Ignorable="w14 w15 w16se w16cid w16 w16cex w16sdtdh wp14">
+  <w16cid:commentId w16cid:paraId="0A9D75CC" w16cid:durableId="259C134F"/>
+</w16cid:commentsIds>
+</file>
+
 <file path=word/numbering.xml><?xml version="1.0" encoding="utf-8"?>
 <w:numbering xmlns:wpc="http://schemas.microsoft.com/office/word/2010/wordprocessingCanvas" xmlns:cx="http://schemas.microsoft.com/office/drawing/2014/chartex" xmlns:cx1="http://schemas.microsoft.com/office/drawing/2015/9/8/chartex" xmlns:cx2="http://schemas.microsoft.com/office/drawing/2015/10/21/chartex" xmlns:cx3="http://schemas.microsoft.com/office/drawing/2016/5/9/chartex" xmlns:cx4="http://schemas.microsoft.com/office/drawing/2016/5/10/chartex" xmlns:cx5="http://schemas.microsoft.com/office/drawing/2016/5/11/chartex" xmlns:cx6="http://schemas.microsoft.com/office/drawing/2016/5/12/chartex" xmlns:cx7="http://schemas.microsoft.com/office/drawing/2016/5/13/chartex" xmlns:cx8="http://schemas.microsoft.com/office/drawing/2016/5/14/chartex" xmlns:mc="http://schemas.openxmlformats.org/markup-compatibility/2006" xmlns:aink="http://schemas.microsoft.com/office/drawing/2016/ink" xmlns:am3d="http://schemas.microsoft.com/office/drawing/2017/model3d" xmlns:o="urn:schemas-microsoft-com:office:office" xmlns:r="http://schemas.openxmlformats.org/officeDocument/2006/relationships" xmlns:m="http://schemas.openxmlformats.org/officeDocument/2006/math" xmlns:v="urn:schemas-microsoft-com:vml" xmlns:wp14="http://schemas.microsoft.com/office/word/2010/wordprocessingDrawing" xmlns:wp="http://schemas.openxmlformats.org/drawingml/2006/wordprocessingDrawing" xmlns:w10="urn:schemas-microsoft-com:office:word" xmlns:w="http://schemas.openxmlformats.org/wordprocessingml/2006/main" xmlns:w14="http://schemas.microsoft.com/office/word/2010/wordml" xmlns:w15="http://schemas.microsoft.com/office/word/2012/wordml" xmlns:w16cex="http://schemas.microsoft.com/office/word/2018/wordml/cex" xmlns:w16cid="http://schemas.microsoft.com/office/word/2016/wordml/cid" xmlns:w16="http://schemas.microsoft.com/office/word/2018/wordml" xmlns:w16sdtdh="http://schemas.microsoft.com/office/word/2020/wordml/sdtdatahash" xmlns:w16se="http://schemas.microsoft.com/office/word/2015/wordml/symex" xmlns:wpg="http://schemas.microsoft.com/office/word/2010/wordprocessingGroup" xmlns:wpi="http://schemas.microsoft.com/office/word/2010/wordprocessingInk" xmlns:wne="http://schemas.microsoft.com/office/word/2006/wordml" xmlns:wps="http://schemas.microsoft.com/office/word/2010/wordprocessingShape" mc:Ignorable="w14 w15 w16se w16cid w16 w16cex w16sdtdh wp14">
   <w:abstractNum w:abstractNumId="0" w15:restartNumberingAfterBreak="0">
@@ -1347,6 +1924,14 @@
     <w:abstractNumId w:val="0"/>
   </w:num>
 </w:numbering>
+</file>
+
+<file path=word/people.xml><?xml version="1.0" encoding="utf-8"?>
+<w15:people xmlns:wpc="http://schemas.microsoft.com/office/word/2010/wordprocessingCanvas" xmlns:cx="http://schemas.microsoft.com/office/drawing/2014/chartex" xmlns:cx1="http://schemas.microsoft.com/office/drawing/2015/9/8/chartex" xmlns:cx2="http://schemas.microsoft.com/office/drawing/2015/10/21/chartex" xmlns:cx3="http://schemas.microsoft.com/office/drawing/2016/5/9/chartex" xmlns:cx4="http://schemas.microsoft.com/office/drawing/2016/5/10/chartex" xmlns:cx5="http://schemas.microsoft.com/office/drawing/2016/5/11/chartex" xmlns:cx6="http://schemas.microsoft.com/office/drawing/2016/5/12/chartex" xmlns:cx7="http://schemas.microsoft.com/office/drawing/2016/5/13/chartex" xmlns:cx8="http://schemas.microsoft.com/office/drawing/2016/5/14/chartex" xmlns:mc="http://schemas.openxmlformats.org/markup-compatibility/2006" xmlns:aink="http://schemas.microsoft.com/office/drawing/2016/ink" xmlns:am3d="http://schemas.microsoft.com/office/drawing/2017/model3d" xmlns:o="urn:schemas-microsoft-com:office:office" xmlns:r="http://schemas.openxmlformats.org/officeDocument/2006/relationships" xmlns:m="http://schemas.openxmlformats.org/officeDocument/2006/math" xmlns:v="urn:schemas-microsoft-com:vml" xmlns:wp14="http://schemas.microsoft.com/office/word/2010/wordprocessingDrawing" xmlns:wp="http://schemas.openxmlformats.org/drawingml/2006/wordprocessingDrawing" xmlns:w10="urn:schemas-microsoft-com:office:word" xmlns:w="http://schemas.openxmlformats.org/wordprocessingml/2006/main" xmlns:w14="http://schemas.microsoft.com/office/word/2010/wordml" xmlns:w15="http://schemas.microsoft.com/office/word/2012/wordml" xmlns:w16cex="http://schemas.microsoft.com/office/word/2018/wordml/cex" xmlns:w16cid="http://schemas.microsoft.com/office/word/2016/wordml/cid" xmlns:w16="http://schemas.microsoft.com/office/word/2018/wordml" xmlns:w16sdtdh="http://schemas.microsoft.com/office/word/2020/wordml/sdtdatahash" xmlns:w16se="http://schemas.microsoft.com/office/word/2015/wordml/symex" xmlns:wpg="http://schemas.microsoft.com/office/word/2010/wordprocessingGroup" xmlns:wpi="http://schemas.microsoft.com/office/word/2010/wordprocessingInk" xmlns:wne="http://schemas.microsoft.com/office/word/2006/wordml" xmlns:wps="http://schemas.microsoft.com/office/word/2010/wordprocessingShape" mc:Ignorable="w14 w15 w16se w16cid w16 w16cex w16sdtdh wp14">
+  <w15:person w15:author="Alexandre Barlaam (19695898)">
+    <w15:presenceInfo w15:providerId="None" w15:userId="Alexandre Barlaam (19695898)"/>
+  </w15:person>
+</w15:people>
 </file>
 
 <file path=word/styles.xml><?xml version="1.0" encoding="utf-8"?>
@@ -1472,7 +2057,6 @@
     <w:lsdException w:name="HTML Sample" w:semiHidden="1" w:unhideWhenUsed="1"/>
     <w:lsdException w:name="HTML Typewriter" w:semiHidden="1" w:unhideWhenUsed="1"/>
     <w:lsdException w:name="HTML Variable" w:semiHidden="1" w:unhideWhenUsed="1"/>
-    <w:lsdException w:name="Normal Table" w:semiHidden="1" w:unhideWhenUsed="1"/>
     <w:lsdException w:name="annotation subject" w:semiHidden="1" w:unhideWhenUsed="1"/>
     <w:lsdException w:name="No List" w:semiHidden="1" w:unhideWhenUsed="1"/>
     <w:lsdException w:name="Outline List 1" w:semiHidden="1" w:unhideWhenUsed="1"/>
@@ -1515,11 +2099,8 @@
     <w:lsdException w:name="Table Contemporary" w:semiHidden="1" w:unhideWhenUsed="1"/>
     <w:lsdException w:name="Table Elegant" w:semiHidden="1" w:unhideWhenUsed="1"/>
     <w:lsdException w:name="Table Professional" w:semiHidden="1" w:unhideWhenUsed="1"/>
-    <w:lsdException w:name="Table Subtle 1" w:semiHidden="1" w:unhideWhenUsed="1"/>
     <w:lsdException w:name="Table Subtle 2" w:semiHidden="1" w:unhideWhenUsed="1"/>
     <w:lsdException w:name="Table Web 1" w:semiHidden="1" w:unhideWhenUsed="1"/>
-    <w:lsdException w:name="Table Web 2" w:semiHidden="1" w:unhideWhenUsed="1"/>
-    <w:lsdException w:name="Table Web 3" w:semiHidden="1" w:unhideWhenUsed="1"/>
     <w:lsdException w:name="Balloon Text" w:semiHidden="1" w:unhideWhenUsed="1"/>
     <w:lsdException w:name="Table Grid" w:uiPriority="39"/>
     <w:lsdException w:name="Table Theme" w:semiHidden="1" w:unhideWhenUsed="1"/>
@@ -1901,8 +2482,8 @@
       <w:u w:val="single"/>
     </w:rPr>
   </w:style>
-  <w:style w:type="character" w:styleId="UnresolvedMention">
-    <w:name w:val="Unresolved Mention"/>
+  <w:style w:type="character" w:customStyle="1" w:styleId="UnresolvedMention1">
+    <w:name w:val="Unresolved Mention1"/>
     <w:basedOn w:val="DefaultParagraphFont"/>
     <w:uiPriority w:val="99"/>
     <w:semiHidden/>
@@ -1932,6 +2513,216 @@
     <w:uiPriority w:val="37"/>
     <w:unhideWhenUsed/>
     <w:rsid w:val="00C52823"/>
+  </w:style>
+  <w:style w:type="table" w:styleId="TableGrid">
+    <w:name w:val="Table Grid"/>
+    <w:basedOn w:val="TableNormal"/>
+    <w:uiPriority w:val="39"/>
+    <w:rsid w:val="00980B6E"/>
+    <w:pPr>
+      <w:spacing w:after="0" w:line="240" w:lineRule="auto"/>
+    </w:pPr>
+    <w:tblPr>
+      <w:tblBorders>
+        <w:top w:val="single" w:sz="4" w:space="0" w:color="auto"/>
+        <w:left w:val="single" w:sz="4" w:space="0" w:color="auto"/>
+        <w:bottom w:val="single" w:sz="4" w:space="0" w:color="auto"/>
+        <w:right w:val="single" w:sz="4" w:space="0" w:color="auto"/>
+        <w:insideH w:val="single" w:sz="4" w:space="0" w:color="auto"/>
+        <w:insideV w:val="single" w:sz="4" w:space="0" w:color="auto"/>
+      </w:tblBorders>
+    </w:tblPr>
+  </w:style>
+  <w:style w:type="table" w:styleId="PlainTable3">
+    <w:name w:val="Plain Table 3"/>
+    <w:basedOn w:val="TableNormal"/>
+    <w:uiPriority w:val="43"/>
+    <w:rsid w:val="00980B6E"/>
+    <w:pPr>
+      <w:spacing w:after="0" w:line="240" w:lineRule="auto"/>
+    </w:pPr>
+    <w:tblPr>
+      <w:tblStyleRowBandSize w:val="1"/>
+      <w:tblStyleColBandSize w:val="1"/>
+    </w:tblPr>
+    <w:tblStylePr w:type="firstRow">
+      <w:rPr>
+        <w:b/>
+        <w:bCs/>
+        <w:caps/>
+      </w:rPr>
+      <w:tblPr/>
+      <w:tcPr>
+        <w:tcBorders>
+          <w:bottom w:val="single" w:sz="4" w:space="0" w:color="7F7F7F" w:themeColor="text1" w:themeTint="80"/>
+        </w:tcBorders>
+      </w:tcPr>
+    </w:tblStylePr>
+    <w:tblStylePr w:type="lastRow">
+      <w:rPr>
+        <w:b/>
+        <w:bCs/>
+        <w:caps/>
+      </w:rPr>
+      <w:tblPr/>
+      <w:tcPr>
+        <w:tcBorders>
+          <w:top w:val="nil"/>
+        </w:tcBorders>
+      </w:tcPr>
+    </w:tblStylePr>
+    <w:tblStylePr w:type="firstCol">
+      <w:rPr>
+        <w:b/>
+        <w:bCs/>
+        <w:caps/>
+      </w:rPr>
+      <w:tblPr/>
+      <w:tcPr>
+        <w:tcBorders>
+          <w:right w:val="single" w:sz="4" w:space="0" w:color="7F7F7F" w:themeColor="text1" w:themeTint="80"/>
+        </w:tcBorders>
+      </w:tcPr>
+    </w:tblStylePr>
+    <w:tblStylePr w:type="lastCol">
+      <w:rPr>
+        <w:b/>
+        <w:bCs/>
+        <w:caps/>
+      </w:rPr>
+      <w:tblPr/>
+      <w:tcPr>
+        <w:tcBorders>
+          <w:left w:val="nil"/>
+        </w:tcBorders>
+      </w:tcPr>
+    </w:tblStylePr>
+    <w:tblStylePr w:type="band1Vert">
+      <w:tblPr/>
+      <w:tcPr>
+        <w:shd w:val="clear" w:color="auto" w:fill="F2F2F2" w:themeFill="background1" w:themeFillShade="F2"/>
+      </w:tcPr>
+    </w:tblStylePr>
+    <w:tblStylePr w:type="band1Horz">
+      <w:tblPr/>
+      <w:tcPr>
+        <w:shd w:val="clear" w:color="auto" w:fill="F2F2F2" w:themeFill="background1" w:themeFillShade="F2"/>
+      </w:tcPr>
+    </w:tblStylePr>
+    <w:tblStylePr w:type="neCell">
+      <w:tblPr/>
+      <w:tcPr>
+        <w:tcBorders>
+          <w:left w:val="nil"/>
+        </w:tcBorders>
+      </w:tcPr>
+    </w:tblStylePr>
+    <w:tblStylePr w:type="nwCell">
+      <w:tblPr/>
+      <w:tcPr>
+        <w:tcBorders>
+          <w:right w:val="nil"/>
+        </w:tcBorders>
+      </w:tcPr>
+    </w:tblStylePr>
+  </w:style>
+  <w:style w:type="character" w:styleId="CommentReference">
+    <w:name w:val="annotation reference"/>
+    <w:basedOn w:val="DefaultParagraphFont"/>
+    <w:uiPriority w:val="99"/>
+    <w:semiHidden/>
+    <w:unhideWhenUsed/>
+    <w:rsid w:val="008F55CC"/>
+    <w:rPr>
+      <w:sz w:val="16"/>
+      <w:szCs w:val="16"/>
+    </w:rPr>
+  </w:style>
+  <w:style w:type="paragraph" w:styleId="CommentText">
+    <w:name w:val="annotation text"/>
+    <w:basedOn w:val="Normal"/>
+    <w:link w:val="CommentTextChar"/>
+    <w:uiPriority w:val="99"/>
+    <w:semiHidden/>
+    <w:unhideWhenUsed/>
+    <w:rsid w:val="008F55CC"/>
+    <w:pPr>
+      <w:spacing w:line="240" w:lineRule="auto"/>
+    </w:pPr>
+    <w:rPr>
+      <w:sz w:val="20"/>
+      <w:szCs w:val="20"/>
+    </w:rPr>
+  </w:style>
+  <w:style w:type="character" w:customStyle="1" w:styleId="CommentTextChar">
+    <w:name w:val="Comment Text Char"/>
+    <w:basedOn w:val="DefaultParagraphFont"/>
+    <w:link w:val="CommentText"/>
+    <w:uiPriority w:val="99"/>
+    <w:semiHidden/>
+    <w:rsid w:val="008F55CC"/>
+    <w:rPr>
+      <w:sz w:val="20"/>
+      <w:szCs w:val="20"/>
+    </w:rPr>
+  </w:style>
+  <w:style w:type="paragraph" w:styleId="CommentSubject">
+    <w:name w:val="annotation subject"/>
+    <w:basedOn w:val="CommentText"/>
+    <w:next w:val="CommentText"/>
+    <w:link w:val="CommentSubjectChar"/>
+    <w:uiPriority w:val="99"/>
+    <w:semiHidden/>
+    <w:unhideWhenUsed/>
+    <w:rsid w:val="008F55CC"/>
+    <w:rPr>
+      <w:b/>
+      <w:bCs/>
+    </w:rPr>
+  </w:style>
+  <w:style w:type="character" w:customStyle="1" w:styleId="CommentSubjectChar">
+    <w:name w:val="Comment Subject Char"/>
+    <w:basedOn w:val="CommentTextChar"/>
+    <w:link w:val="CommentSubject"/>
+    <w:uiPriority w:val="99"/>
+    <w:semiHidden/>
+    <w:rsid w:val="008F55CC"/>
+    <w:rPr>
+      <w:b/>
+      <w:bCs/>
+      <w:sz w:val="20"/>
+      <w:szCs w:val="20"/>
+    </w:rPr>
+  </w:style>
+  <w:style w:type="paragraph" w:styleId="BalloonText">
+    <w:name w:val="Balloon Text"/>
+    <w:basedOn w:val="Normal"/>
+    <w:link w:val="BalloonTextChar"/>
+    <w:uiPriority w:val="99"/>
+    <w:semiHidden/>
+    <w:unhideWhenUsed/>
+    <w:rsid w:val="008F55CC"/>
+    <w:pPr>
+      <w:spacing w:after="0" w:line="240" w:lineRule="auto"/>
+    </w:pPr>
+    <w:rPr>
+      <w:rFonts w:ascii="Segoe UI" w:hAnsi="Segoe UI" w:cs="Segoe UI"/>
+      <w:sz w:val="18"/>
+      <w:szCs w:val="18"/>
+    </w:rPr>
+  </w:style>
+  <w:style w:type="character" w:customStyle="1" w:styleId="BalloonTextChar">
+    <w:name w:val="Balloon Text Char"/>
+    <w:basedOn w:val="DefaultParagraphFont"/>
+    <w:link w:val="BalloonText"/>
+    <w:uiPriority w:val="99"/>
+    <w:semiHidden/>
+    <w:rsid w:val="008F55CC"/>
+    <w:rPr>
+      <w:rFonts w:ascii="Segoe UI" w:hAnsi="Segoe UI" w:cs="Segoe UI"/>
+      <w:sz w:val="18"/>
+      <w:szCs w:val="18"/>
+    </w:rPr>
   </w:style>
 </w:styles>
 </file>
@@ -2325,7 +3116,7 @@
 </file>
 
 <file path=customXml/itemProps1.xml><?xml version="1.0" encoding="utf-8"?>
-<ds:datastoreItem xmlns:ds="http://schemas.openxmlformats.org/officeDocument/2006/customXml" ds:itemID="{85C03F0C-22F6-42ED-B7AF-05A860B224B2}">
+<ds:datastoreItem xmlns:ds="http://schemas.openxmlformats.org/officeDocument/2006/customXml" ds:itemID="{92575D31-1461-4B26-A5CD-D130E424A6DC}">
   <ds:schemaRefs>
     <ds:schemaRef ds:uri="http://schemas.openxmlformats.org/officeDocument/2006/bibliography"/>
   </ds:schemaRefs>

</xml_diff>

<commit_message>
Final Commit. Assignment Done
</commit_message>
<xml_diff>
--- a/BD Assignment Report.docx
+++ b/BD Assignment Report.docx
@@ -2,579 +2,1515 @@
 <file path=word/document.xml><?xml version="1.0" encoding="utf-8"?>
 <w:document xmlns:wpc="http://schemas.microsoft.com/office/word/2010/wordprocessingCanvas" xmlns:cx="http://schemas.microsoft.com/office/drawing/2014/chartex" xmlns:cx1="http://schemas.microsoft.com/office/drawing/2015/9/8/chartex" xmlns:cx2="http://schemas.microsoft.com/office/drawing/2015/10/21/chartex" xmlns:cx3="http://schemas.microsoft.com/office/drawing/2016/5/9/chartex" xmlns:cx4="http://schemas.microsoft.com/office/drawing/2016/5/10/chartex" xmlns:cx5="http://schemas.microsoft.com/office/drawing/2016/5/11/chartex" xmlns:cx6="http://schemas.microsoft.com/office/drawing/2016/5/12/chartex" xmlns:cx7="http://schemas.microsoft.com/office/drawing/2016/5/13/chartex" xmlns:cx8="http://schemas.microsoft.com/office/drawing/2016/5/14/chartex" xmlns:mc="http://schemas.openxmlformats.org/markup-compatibility/2006" xmlns:aink="http://schemas.microsoft.com/office/drawing/2016/ink" xmlns:am3d="http://schemas.microsoft.com/office/drawing/2017/model3d" xmlns:o="urn:schemas-microsoft-com:office:office" xmlns:r="http://schemas.openxmlformats.org/officeDocument/2006/relationships" xmlns:m="http://schemas.openxmlformats.org/officeDocument/2006/math" xmlns:v="urn:schemas-microsoft-com:vml" xmlns:wp14="http://schemas.microsoft.com/office/word/2010/wordprocessingDrawing" xmlns:wp="http://schemas.openxmlformats.org/drawingml/2006/wordprocessingDrawing" xmlns:w10="urn:schemas-microsoft-com:office:word" xmlns:w="http://schemas.openxmlformats.org/wordprocessingml/2006/main" xmlns:w14="http://schemas.microsoft.com/office/word/2010/wordml" xmlns:w15="http://schemas.microsoft.com/office/word/2012/wordml" xmlns:w16cex="http://schemas.microsoft.com/office/word/2018/wordml/cex" xmlns:w16cid="http://schemas.microsoft.com/office/word/2016/wordml/cid" xmlns:w16="http://schemas.microsoft.com/office/word/2018/wordml" xmlns:w16sdtdh="http://schemas.microsoft.com/office/word/2020/wordml/sdtdatahash" xmlns:w16se="http://schemas.microsoft.com/office/word/2015/wordml/symex" xmlns:wpg="http://schemas.microsoft.com/office/word/2010/wordprocessingGroup" xmlns:wpi="http://schemas.microsoft.com/office/word/2010/wordprocessingInk" xmlns:wne="http://schemas.microsoft.com/office/word/2006/wordml" xmlns:wps="http://schemas.microsoft.com/office/word/2010/wordprocessingShape" mc:Ignorable="w14 w15 w16se w16cid w16 w16cex w16sdtdh wp14">
   <w:body>
+    <w:sdt>
+      <w:sdtPr>
+        <w:rPr>
+          <w:color w:val="4472C4" w:themeColor="accent1"/>
+        </w:rPr>
+        <w:id w:val="-1188982978"/>
+        <w:docPartObj>
+          <w:docPartGallery w:val="Cover Pages"/>
+          <w:docPartUnique/>
+        </w:docPartObj>
+      </w:sdtPr>
+      <w:sdtEndPr>
+        <w:rPr>
+          <w:rFonts w:eastAsiaTheme="minorHAnsi"/>
+          <w:color w:val="auto"/>
+          <w:lang w:val="en-GB"/>
+        </w:rPr>
+      </w:sdtEndPr>
+      <w:sdtContent>
+        <w:p>
+          <w:pPr>
+            <w:pStyle w:val="NoSpacing"/>
+            <w:spacing w:before="1540" w:after="240"/>
+            <w:jc w:val="center"/>
+            <w:rPr>
+              <w:color w:val="4472C4" w:themeColor="accent1"/>
+            </w:rPr>
+          </w:pPr>
+          <w:r>
+            <w:rPr>
+              <w:rFonts w:asciiTheme="majorHAnsi" w:hAnsiTheme="majorHAnsi" w:cstheme="majorHAnsi"/>
+              <w:color w:val="4472C4" w:themeColor="accent1"/>
+              <w:sz w:val="48"/>
+              <w:szCs w:val="48"/>
+            </w:rPr>
+            <w:t>CMP3749M</w:t>
+          </w:r>
+        </w:p>
+        <w:p>
+          <w:pPr>
+            <w:pStyle w:val="NoSpacing"/>
+            <w:spacing w:after="240"/>
+            <w:jc w:val="center"/>
+            <w:rPr>
+              <w:rFonts w:asciiTheme="majorHAnsi" w:hAnsiTheme="majorHAnsi" w:cstheme="majorHAnsi"/>
+              <w:color w:val="4472C4" w:themeColor="accent1"/>
+              <w:sz w:val="48"/>
+              <w:szCs w:val="48"/>
+            </w:rPr>
+          </w:pPr>
+          <w:r>
+            <w:rPr>
+              <w:rFonts w:asciiTheme="majorHAnsi" w:hAnsiTheme="majorHAnsi" w:cstheme="majorHAnsi"/>
+              <w:color w:val="4472C4" w:themeColor="accent1"/>
+              <w:sz w:val="48"/>
+              <w:szCs w:val="48"/>
+            </w:rPr>
+            <w:t>Big Data Module</w:t>
+          </w:r>
+        </w:p>
+        <w:p>
+          <w:pPr>
+            <w:pStyle w:val="NoSpacing"/>
+            <w:spacing w:after="240"/>
+            <w:jc w:val="center"/>
+            <w:rPr>
+              <w:rFonts w:asciiTheme="majorHAnsi" w:hAnsiTheme="majorHAnsi" w:cstheme="majorHAnsi"/>
+              <w:color w:val="4472C4" w:themeColor="accent1"/>
+              <w:sz w:val="48"/>
+              <w:szCs w:val="48"/>
+            </w:rPr>
+          </w:pPr>
+          <w:r>
+            <w:rPr>
+              <w:rFonts w:asciiTheme="majorHAnsi" w:hAnsiTheme="majorHAnsi" w:cstheme="majorHAnsi"/>
+              <w:color w:val="4472C4" w:themeColor="accent1"/>
+              <w:sz w:val="48"/>
+              <w:szCs w:val="48"/>
+            </w:rPr>
+            <w:t>Assignment 1 – Report</w:t>
+          </w:r>
+        </w:p>
+        <w:p>
+          <w:pPr>
+            <w:pStyle w:val="NoSpacing"/>
+            <w:spacing w:after="240"/>
+            <w:rPr>
+              <w:rFonts w:cstheme="minorHAnsi"/>
+              <w:color w:val="4472C4" w:themeColor="accent1"/>
+              <w:sz w:val="28"/>
+              <w:szCs w:val="28"/>
+            </w:rPr>
+          </w:pPr>
+        </w:p>
+        <w:p>
+          <w:pPr>
+            <w:pStyle w:val="NoSpacing"/>
+            <w:spacing w:after="240"/>
+            <w:rPr>
+              <w:rFonts w:asciiTheme="majorHAnsi" w:hAnsiTheme="majorHAnsi" w:cstheme="majorHAnsi"/>
+              <w:color w:val="4472C4" w:themeColor="accent1"/>
+              <w:sz w:val="48"/>
+              <w:szCs w:val="48"/>
+            </w:rPr>
+          </w:pPr>
+          <w:r>
+            <w:rPr>
+              <w:rFonts w:cstheme="minorHAnsi"/>
+              <w:color w:val="4472C4" w:themeColor="accent1"/>
+              <w:sz w:val="28"/>
+              <w:szCs w:val="28"/>
+            </w:rPr>
+            <w:t xml:space="preserve">Name: Alexandre Barlaam </w:t>
+          </w:r>
+          <w:r>
+            <w:rPr>
+              <w:rFonts w:cstheme="minorHAnsi"/>
+              <w:color w:val="4472C4" w:themeColor="accent1"/>
+              <w:sz w:val="28"/>
+              <w:szCs w:val="28"/>
+            </w:rPr>
+            <w:t>(19695898@students.lincoln.ac.uk)</w:t>
+          </w:r>
+        </w:p>
+        <w:p>
+          <w:pPr>
+            <w:pStyle w:val="NoSpacing"/>
+            <w:spacing w:after="240"/>
+            <w:rPr>
+              <w:rFonts w:cstheme="minorHAnsi"/>
+              <w:color w:val="4472C4" w:themeColor="accent1"/>
+              <w:sz w:val="28"/>
+              <w:szCs w:val="28"/>
+            </w:rPr>
+          </w:pPr>
+          <w:r>
+            <w:rPr>
+              <w:rFonts w:cstheme="minorHAnsi"/>
+              <w:color w:val="4472C4" w:themeColor="accent1"/>
+              <w:sz w:val="28"/>
+              <w:szCs w:val="28"/>
+            </w:rPr>
+            <w:t>Student Number: 19695898</w:t>
+          </w:r>
+        </w:p>
+        <w:sdt>
+          <w:sdtPr>
+            <w:id w:val="97002493"/>
+            <w:docPartObj>
+              <w:docPartGallery w:val="Table of Contents"/>
+              <w:docPartUnique/>
+            </w:docPartObj>
+          </w:sdtPr>
+          <w:sdtEndPr>
+            <w:rPr>
+              <w:rFonts w:asciiTheme="minorHAnsi" w:eastAsiaTheme="minorHAnsi" w:hAnsiTheme="minorHAnsi" w:cstheme="minorBidi"/>
+              <w:b/>
+              <w:bCs/>
+              <w:noProof/>
+              <w:color w:val="auto"/>
+              <w:sz w:val="22"/>
+              <w:szCs w:val="22"/>
+              <w:lang w:val="en-GB"/>
+            </w:rPr>
+          </w:sdtEndPr>
+          <w:sdtContent>
+            <w:p>
+              <w:pPr>
+                <w:pStyle w:val="TOCHeading"/>
+              </w:pPr>
+              <w:r>
+                <w:t>Contents</w:t>
+              </w:r>
+            </w:p>
+            <w:p>
+              <w:pPr>
+                <w:pStyle w:val="TOC1"/>
+                <w:tabs>
+                  <w:tab w:val="right" w:leader="dot" w:pos="9016"/>
+                </w:tabs>
+                <w:rPr>
+                  <w:noProof/>
+                </w:rPr>
+              </w:pPr>
+              <w:r>
+                <w:fldChar w:fldCharType="begin"/>
+              </w:r>
+              <w:r>
+                <w:instrText xml:space="preserve"> TOC \o "1-3" \h \z \u </w:instrText>
+              </w:r>
+              <w:r>
+                <w:fldChar w:fldCharType="separate"/>
+              </w:r>
+              <w:hyperlink w:anchor="_Toc94790913" w:history="1">
+                <w:r>
+                  <w:rPr>
+                    <w:rStyle w:val="Hyperlink"/>
+                    <w:noProof/>
+                  </w:rPr>
+                  <w:t>Task One – Narrative</w:t>
+                </w:r>
+                <w:r>
+                  <w:rPr>
+                    <w:noProof/>
+                    <w:webHidden/>
+                  </w:rPr>
+                  <w:tab/>
+                </w:r>
+                <w:r>
+                  <w:rPr>
+                    <w:noProof/>
+                    <w:webHidden/>
+                  </w:rPr>
+                  <w:fldChar w:fldCharType="begin"/>
+                </w:r>
+                <w:r>
+                  <w:rPr>
+                    <w:noProof/>
+                    <w:webHidden/>
+                  </w:rPr>
+                  <w:instrText xml:space="preserve"> PAGEREF _Toc94790913 \h </w:instrText>
+                </w:r>
+                <w:r>
+                  <w:rPr>
+                    <w:noProof/>
+                    <w:webHidden/>
+                  </w:rPr>
+                </w:r>
+                <w:r>
+                  <w:rPr>
+                    <w:noProof/>
+                    <w:webHidden/>
+                  </w:rPr>
+                  <w:fldChar w:fldCharType="separate"/>
+                </w:r>
+                <w:r>
+                  <w:rPr>
+                    <w:noProof/>
+                    <w:webHidden/>
+                  </w:rPr>
+                  <w:t>1</w:t>
+                </w:r>
+                <w:r>
+                  <w:rPr>
+                    <w:noProof/>
+                    <w:webHidden/>
+                  </w:rPr>
+                  <w:fldChar w:fldCharType="end"/>
+                </w:r>
+              </w:hyperlink>
+            </w:p>
+            <w:p>
+              <w:pPr>
+                <w:pStyle w:val="TOC2"/>
+                <w:tabs>
+                  <w:tab w:val="right" w:leader="dot" w:pos="9016"/>
+                </w:tabs>
+                <w:rPr>
+                  <w:noProof/>
+                </w:rPr>
+              </w:pPr>
+              <w:hyperlink w:anchor="_Toc94790914" w:history="1">
+                <w:r>
+                  <w:rPr>
+                    <w:rStyle w:val="Hyperlink"/>
+                    <w:noProof/>
+                  </w:rPr>
+                  <w:t>Introduction</w:t>
+                </w:r>
+                <w:r>
+                  <w:rPr>
+                    <w:noProof/>
+                    <w:webHidden/>
+                  </w:rPr>
+                  <w:tab/>
+                </w:r>
+                <w:r>
+                  <w:rPr>
+                    <w:noProof/>
+                    <w:webHidden/>
+                  </w:rPr>
+                  <w:fldChar w:fldCharType="begin"/>
+                </w:r>
+                <w:r>
+                  <w:rPr>
+                    <w:noProof/>
+                    <w:webHidden/>
+                  </w:rPr>
+                  <w:instrText xml:space="preserve"> PAGEREF _Toc94790914 \h </w:instrText>
+                </w:r>
+                <w:r>
+                  <w:rPr>
+                    <w:noProof/>
+                    <w:webHidden/>
+                  </w:rPr>
+                </w:r>
+                <w:r>
+                  <w:rPr>
+                    <w:noProof/>
+                    <w:webHidden/>
+                  </w:rPr>
+                  <w:fldChar w:fldCharType="separate"/>
+                </w:r>
+                <w:r>
+                  <w:rPr>
+                    <w:noProof/>
+                    <w:webHidden/>
+                  </w:rPr>
+                  <w:t>1</w:t>
+                </w:r>
+                <w:r>
+                  <w:rPr>
+                    <w:noProof/>
+                    <w:webHidden/>
+                  </w:rPr>
+                  <w:fldChar w:fldCharType="end"/>
+                </w:r>
+              </w:hyperlink>
+            </w:p>
+            <w:p>
+              <w:pPr>
+                <w:pStyle w:val="TOC2"/>
+                <w:tabs>
+                  <w:tab w:val="right" w:leader="dot" w:pos="9016"/>
+                </w:tabs>
+                <w:rPr>
+                  <w:noProof/>
+                </w:rPr>
+              </w:pPr>
+              <w:hyperlink w:anchor="_Toc94790915" w:history="1">
+                <w:r>
+                  <w:rPr>
+                    <w:rStyle w:val="Hyperlink"/>
+                    <w:noProof/>
+                  </w:rPr>
+                  <w:t>Data Modelling</w:t>
+                </w:r>
+                <w:r>
+                  <w:rPr>
+                    <w:noProof/>
+                    <w:webHidden/>
+                  </w:rPr>
+                  <w:tab/>
+                </w:r>
+                <w:r>
+                  <w:rPr>
+                    <w:noProof/>
+                    <w:webHidden/>
+                  </w:rPr>
+                  <w:fldChar w:fldCharType="begin"/>
+                </w:r>
+                <w:r>
+                  <w:rPr>
+                    <w:noProof/>
+                    <w:webHidden/>
+                  </w:rPr>
+                  <w:instrText xml:space="preserve"> PAGEREF _Toc94790915 \h </w:instrText>
+                </w:r>
+                <w:r>
+                  <w:rPr>
+                    <w:noProof/>
+                    <w:webHidden/>
+                  </w:rPr>
+                </w:r>
+                <w:r>
+                  <w:rPr>
+                    <w:noProof/>
+                    <w:webHidden/>
+                  </w:rPr>
+                  <w:fldChar w:fldCharType="separate"/>
+                </w:r>
+                <w:r>
+                  <w:rPr>
+                    <w:noProof/>
+                    <w:webHidden/>
+                  </w:rPr>
+                  <w:t>1</w:t>
+                </w:r>
+                <w:r>
+                  <w:rPr>
+                    <w:noProof/>
+                    <w:webHidden/>
+                  </w:rPr>
+                  <w:fldChar w:fldCharType="end"/>
+                </w:r>
+              </w:hyperlink>
+            </w:p>
+            <w:p>
+              <w:pPr>
+                <w:pStyle w:val="TOC2"/>
+                <w:tabs>
+                  <w:tab w:val="right" w:leader="dot" w:pos="9016"/>
+                </w:tabs>
+                <w:rPr>
+                  <w:noProof/>
+                </w:rPr>
+              </w:pPr>
+              <w:hyperlink w:anchor="_Toc94790916" w:history="1">
+                <w:r>
+                  <w:rPr>
+                    <w:rStyle w:val="Hyperlink"/>
+                    <w:noProof/>
+                  </w:rPr>
+                  <w:t>Data Visualization</w:t>
+                </w:r>
+                <w:r>
+                  <w:rPr>
+                    <w:noProof/>
+                    <w:webHidden/>
+                  </w:rPr>
+                  <w:tab/>
+                </w:r>
+                <w:r>
+                  <w:rPr>
+                    <w:noProof/>
+                    <w:webHidden/>
+                  </w:rPr>
+                  <w:fldChar w:fldCharType="begin"/>
+                </w:r>
+                <w:r>
+                  <w:rPr>
+                    <w:noProof/>
+                    <w:webHidden/>
+                  </w:rPr>
+                  <w:instrText xml:space="preserve"> PAGEREF _Toc94790916 \h </w:instrText>
+                </w:r>
+                <w:r>
+                  <w:rPr>
+                    <w:noProof/>
+                    <w:webHidden/>
+                  </w:rPr>
+                </w:r>
+                <w:r>
+                  <w:rPr>
+                    <w:noProof/>
+                    <w:webHidden/>
+                  </w:rPr>
+                  <w:fldChar w:fldCharType="separate"/>
+                </w:r>
+                <w:r>
+                  <w:rPr>
+                    <w:noProof/>
+                    <w:webHidden/>
+                  </w:rPr>
+                  <w:t>1</w:t>
+                </w:r>
+                <w:r>
+                  <w:rPr>
+                    <w:noProof/>
+                    <w:webHidden/>
+                  </w:rPr>
+                  <w:fldChar w:fldCharType="end"/>
+                </w:r>
+              </w:hyperlink>
+            </w:p>
+            <w:p>
+              <w:pPr>
+                <w:pStyle w:val="TOC2"/>
+                <w:tabs>
+                  <w:tab w:val="right" w:leader="dot" w:pos="9016"/>
+                </w:tabs>
+                <w:rPr>
+                  <w:noProof/>
+                </w:rPr>
+              </w:pPr>
+              <w:hyperlink w:anchor="_Toc94790917" w:history="1">
+                <w:r>
+                  <w:rPr>
+                    <w:rStyle w:val="Hyperlink"/>
+                    <w:noProof/>
+                  </w:rPr>
+                  <w:t>Machine Learning</w:t>
+                </w:r>
+                <w:r>
+                  <w:rPr>
+                    <w:noProof/>
+                    <w:webHidden/>
+                  </w:rPr>
+                  <w:tab/>
+                </w:r>
+                <w:r>
+                  <w:rPr>
+                    <w:noProof/>
+                    <w:webHidden/>
+                  </w:rPr>
+                  <w:fldChar w:fldCharType="begin"/>
+                </w:r>
+                <w:r>
+                  <w:rPr>
+                    <w:noProof/>
+                    <w:webHidden/>
+                  </w:rPr>
+                  <w:instrText xml:space="preserve"> PAGEREF _Toc94790917 \h </w:instrText>
+                </w:r>
+                <w:r>
+                  <w:rPr>
+                    <w:noProof/>
+                    <w:webHidden/>
+                  </w:rPr>
+                </w:r>
+                <w:r>
+                  <w:rPr>
+                    <w:noProof/>
+                    <w:webHidden/>
+                  </w:rPr>
+                  <w:fldChar w:fldCharType="separate"/>
+                </w:r>
+                <w:r>
+                  <w:rPr>
+                    <w:noProof/>
+                    <w:webHidden/>
+                  </w:rPr>
+                  <w:t>2</w:t>
+                </w:r>
+                <w:r>
+                  <w:rPr>
+                    <w:noProof/>
+                    <w:webHidden/>
+                  </w:rPr>
+                  <w:fldChar w:fldCharType="end"/>
+                </w:r>
+              </w:hyperlink>
+            </w:p>
+            <w:p>
+              <w:pPr>
+                <w:pStyle w:val="TOC2"/>
+                <w:tabs>
+                  <w:tab w:val="right" w:leader="dot" w:pos="9016"/>
+                </w:tabs>
+                <w:rPr>
+                  <w:noProof/>
+                </w:rPr>
+              </w:pPr>
+              <w:hyperlink w:anchor="_Toc94790918" w:history="1">
+                <w:r>
+                  <w:rPr>
+                    <w:rStyle w:val="Hyperlink"/>
+                    <w:noProof/>
+                  </w:rPr>
+                  <w:t>Data Mining</w:t>
+                </w:r>
+                <w:r>
+                  <w:rPr>
+                    <w:noProof/>
+                    <w:webHidden/>
+                  </w:rPr>
+                  <w:tab/>
+                </w:r>
+                <w:r>
+                  <w:rPr>
+                    <w:noProof/>
+                    <w:webHidden/>
+                  </w:rPr>
+                  <w:fldChar w:fldCharType="begin"/>
+                </w:r>
+                <w:r>
+                  <w:rPr>
+                    <w:noProof/>
+                    <w:webHidden/>
+                  </w:rPr>
+                  <w:instrText xml:space="preserve"> PAGEREF _Toc94790918 \h </w:instrText>
+                </w:r>
+                <w:r>
+                  <w:rPr>
+                    <w:noProof/>
+                    <w:webHidden/>
+                  </w:rPr>
+                </w:r>
+                <w:r>
+                  <w:rPr>
+                    <w:noProof/>
+                    <w:webHidden/>
+                  </w:rPr>
+                  <w:fldChar w:fldCharType="separate"/>
+                </w:r>
+                <w:r>
+                  <w:rPr>
+                    <w:noProof/>
+                    <w:webHidden/>
+                  </w:rPr>
+                  <w:t>2</w:t>
+                </w:r>
+                <w:r>
+                  <w:rPr>
+                    <w:noProof/>
+                    <w:webHidden/>
+                  </w:rPr>
+                  <w:fldChar w:fldCharType="end"/>
+                </w:r>
+              </w:hyperlink>
+            </w:p>
+            <w:p>
+              <w:pPr>
+                <w:pStyle w:val="TOC2"/>
+                <w:tabs>
+                  <w:tab w:val="right" w:leader="dot" w:pos="9016"/>
+                </w:tabs>
+                <w:rPr>
+                  <w:noProof/>
+                </w:rPr>
+              </w:pPr>
+              <w:hyperlink w:anchor="_Toc94790919" w:history="1">
+                <w:r>
+                  <w:rPr>
+                    <w:rStyle w:val="Hyperlink"/>
+                    <w:noProof/>
+                  </w:rPr>
+                  <w:t>Summative Table</w:t>
+                </w:r>
+                <w:r>
+                  <w:rPr>
+                    <w:noProof/>
+                    <w:webHidden/>
+                  </w:rPr>
+                  <w:tab/>
+                </w:r>
+                <w:r>
+                  <w:rPr>
+                    <w:noProof/>
+                    <w:webHidden/>
+                  </w:rPr>
+                  <w:fldChar w:fldCharType="begin"/>
+                </w:r>
+                <w:r>
+                  <w:rPr>
+                    <w:noProof/>
+                    <w:webHidden/>
+                  </w:rPr>
+                  <w:instrText xml:space="preserve"> PAGEREF _Toc94790919 \h </w:instrText>
+                </w:r>
+                <w:r>
+                  <w:rPr>
+                    <w:noProof/>
+                    <w:webHidden/>
+                  </w:rPr>
+                </w:r>
+                <w:r>
+                  <w:rPr>
+                    <w:noProof/>
+                    <w:webHidden/>
+                  </w:rPr>
+                  <w:fldChar w:fldCharType="separate"/>
+                </w:r>
+                <w:r>
+                  <w:rPr>
+                    <w:noProof/>
+                    <w:webHidden/>
+                  </w:rPr>
+                  <w:t>3</w:t>
+                </w:r>
+                <w:r>
+                  <w:rPr>
+                    <w:noProof/>
+                    <w:webHidden/>
+                  </w:rPr>
+                  <w:fldChar w:fldCharType="end"/>
+                </w:r>
+              </w:hyperlink>
+            </w:p>
+            <w:p>
+              <w:pPr>
+                <w:pStyle w:val="TOC1"/>
+                <w:tabs>
+                  <w:tab w:val="right" w:leader="dot" w:pos="9016"/>
+                </w:tabs>
+                <w:rPr>
+                  <w:noProof/>
+                </w:rPr>
+              </w:pPr>
+              <w:hyperlink w:anchor="_Toc94790920" w:history="1">
+                <w:r>
+                  <w:rPr>
+                    <w:rStyle w:val="Hyperlink"/>
+                    <w:noProof/>
+                  </w:rPr>
+                  <w:t>Task Two – Analysis</w:t>
+                </w:r>
+                <w:r>
+                  <w:rPr>
+                    <w:noProof/>
+                    <w:webHidden/>
+                  </w:rPr>
+                  <w:tab/>
+                </w:r>
+                <w:r>
+                  <w:rPr>
+                    <w:noProof/>
+                    <w:webHidden/>
+                  </w:rPr>
+                  <w:fldChar w:fldCharType="begin"/>
+                </w:r>
+                <w:r>
+                  <w:rPr>
+                    <w:noProof/>
+                    <w:webHidden/>
+                  </w:rPr>
+                  <w:instrText xml:space="preserve"> PAGEREF _Toc94790920 \h </w:instrText>
+                </w:r>
+                <w:r>
+                  <w:rPr>
+                    <w:noProof/>
+                    <w:webHidden/>
+                  </w:rPr>
+                </w:r>
+                <w:r>
+                  <w:rPr>
+                    <w:noProof/>
+                    <w:webHidden/>
+                  </w:rPr>
+                  <w:fldChar w:fldCharType="separate"/>
+                </w:r>
+                <w:r>
+                  <w:rPr>
+                    <w:noProof/>
+                    <w:webHidden/>
+                  </w:rPr>
+                  <w:t>3</w:t>
+                </w:r>
+                <w:r>
+                  <w:rPr>
+                    <w:noProof/>
+                    <w:webHidden/>
+                  </w:rPr>
+                  <w:fldChar w:fldCharType="end"/>
+                </w:r>
+              </w:hyperlink>
+            </w:p>
+            <w:p>
+              <w:pPr>
+                <w:pStyle w:val="TOC2"/>
+                <w:tabs>
+                  <w:tab w:val="right" w:leader="dot" w:pos="9016"/>
+                </w:tabs>
+                <w:rPr>
+                  <w:noProof/>
+                </w:rPr>
+              </w:pPr>
+              <w:hyperlink w:anchor="_Toc94790921" w:history="1">
+                <w:r>
+                  <w:rPr>
+                    <w:rStyle w:val="Hyperlink"/>
+                    <w:noProof/>
+                  </w:rPr>
+                  <w:t>Section I: Data Summary, Understanding and Visualisation</w:t>
+                </w:r>
+                <w:r>
+                  <w:rPr>
+                    <w:noProof/>
+                    <w:webHidden/>
+                  </w:rPr>
+                  <w:tab/>
+                </w:r>
+                <w:r>
+                  <w:rPr>
+                    <w:noProof/>
+                    <w:webHidden/>
+                  </w:rPr>
+                  <w:fldChar w:fldCharType="begin"/>
+                </w:r>
+                <w:r>
+                  <w:rPr>
+                    <w:noProof/>
+                    <w:webHidden/>
+                  </w:rPr>
+                  <w:instrText xml:space="preserve"> PAGEREF _Toc94790921 \h </w:instrText>
+                </w:r>
+                <w:r>
+                  <w:rPr>
+                    <w:noProof/>
+                    <w:webHidden/>
+                  </w:rPr>
+                </w:r>
+                <w:r>
+                  <w:rPr>
+                    <w:noProof/>
+                    <w:webHidden/>
+                  </w:rPr>
+                  <w:fldChar w:fldCharType="separate"/>
+                </w:r>
+                <w:r>
+                  <w:rPr>
+                    <w:noProof/>
+                    <w:webHidden/>
+                  </w:rPr>
+                  <w:t>3</w:t>
+                </w:r>
+                <w:r>
+                  <w:rPr>
+                    <w:noProof/>
+                    <w:webHidden/>
+                  </w:rPr>
+                  <w:fldChar w:fldCharType="end"/>
+                </w:r>
+              </w:hyperlink>
+            </w:p>
+            <w:p>
+              <w:pPr>
+                <w:pStyle w:val="TOC3"/>
+                <w:tabs>
+                  <w:tab w:val="right" w:leader="dot" w:pos="9016"/>
+                </w:tabs>
+                <w:rPr>
+                  <w:noProof/>
+                </w:rPr>
+              </w:pPr>
+              <w:hyperlink w:anchor="_Toc94790922" w:history="1">
+                <w:r>
+                  <w:rPr>
+                    <w:rStyle w:val="Hyperlink"/>
+                    <w:noProof/>
+                  </w:rPr>
+                  <w:t>Task 1; Missing Values:</w:t>
+                </w:r>
+                <w:r>
+                  <w:rPr>
+                    <w:noProof/>
+                    <w:webHidden/>
+                  </w:rPr>
+                  <w:tab/>
+                </w:r>
+                <w:r>
+                  <w:rPr>
+                    <w:noProof/>
+                    <w:webHidden/>
+                  </w:rPr>
+                  <w:fldChar w:fldCharType="begin"/>
+                </w:r>
+                <w:r>
+                  <w:rPr>
+                    <w:noProof/>
+                    <w:webHidden/>
+                  </w:rPr>
+                  <w:instrText xml:space="preserve"> PAGEREF _Toc94790922 \h </w:instrText>
+                </w:r>
+                <w:r>
+                  <w:rPr>
+                    <w:noProof/>
+                    <w:webHidden/>
+                  </w:rPr>
+                </w:r>
+                <w:r>
+                  <w:rPr>
+                    <w:noProof/>
+                    <w:webHidden/>
+                  </w:rPr>
+                  <w:fldChar w:fldCharType="separate"/>
+                </w:r>
+                <w:r>
+                  <w:rPr>
+                    <w:noProof/>
+                    <w:webHidden/>
+                  </w:rPr>
+                  <w:t>3</w:t>
+                </w:r>
+                <w:r>
+                  <w:rPr>
+                    <w:noProof/>
+                    <w:webHidden/>
+                  </w:rPr>
+                  <w:fldChar w:fldCharType="end"/>
+                </w:r>
+              </w:hyperlink>
+            </w:p>
+            <w:p>
+              <w:pPr>
+                <w:pStyle w:val="TOC3"/>
+                <w:tabs>
+                  <w:tab w:val="right" w:leader="dot" w:pos="9016"/>
+                </w:tabs>
+                <w:rPr>
+                  <w:noProof/>
+                </w:rPr>
+              </w:pPr>
+              <w:hyperlink w:anchor="_Toc94790923" w:history="1">
+                <w:r>
+                  <w:rPr>
+                    <w:rStyle w:val="Hyperlink"/>
+                    <w:noProof/>
+                  </w:rPr>
+                  <w:t>Task 2; Summary Statistics:</w:t>
+                </w:r>
+                <w:r>
+                  <w:rPr>
+                    <w:noProof/>
+                    <w:webHidden/>
+                  </w:rPr>
+                  <w:tab/>
+                </w:r>
+                <w:r>
+                  <w:rPr>
+                    <w:noProof/>
+                    <w:webHidden/>
+                  </w:rPr>
+                  <w:fldChar w:fldCharType="begin"/>
+                </w:r>
+                <w:r>
+                  <w:rPr>
+                    <w:noProof/>
+                    <w:webHidden/>
+                  </w:rPr>
+                  <w:instrText xml:space="preserve"> PAGEREF _Toc94790923 \h </w:instrText>
+                </w:r>
+                <w:r>
+                  <w:rPr>
+                    <w:noProof/>
+                    <w:webHidden/>
+                  </w:rPr>
+                </w:r>
+                <w:r>
+                  <w:rPr>
+                    <w:noProof/>
+                    <w:webHidden/>
+                  </w:rPr>
+                  <w:fldChar w:fldCharType="separate"/>
+                </w:r>
+                <w:r>
+                  <w:rPr>
+                    <w:noProof/>
+                    <w:webHidden/>
+                  </w:rPr>
+                  <w:t>4</w:t>
+                </w:r>
+                <w:r>
+                  <w:rPr>
+                    <w:noProof/>
+                    <w:webHidden/>
+                  </w:rPr>
+                  <w:fldChar w:fldCharType="end"/>
+                </w:r>
+              </w:hyperlink>
+            </w:p>
+            <w:p>
+              <w:pPr>
+                <w:pStyle w:val="TOC3"/>
+                <w:tabs>
+                  <w:tab w:val="right" w:leader="dot" w:pos="9016"/>
+                </w:tabs>
+                <w:rPr>
+                  <w:noProof/>
+                </w:rPr>
+              </w:pPr>
+              <w:hyperlink w:anchor="_Toc94790924" w:history="1">
+                <w:r>
+                  <w:rPr>
+                    <w:rStyle w:val="Hyperlink"/>
+                    <w:noProof/>
+                  </w:rPr>
+                  <w:t>Task 3; Correlation Matrix:</w:t>
+                </w:r>
+                <w:r>
+                  <w:rPr>
+                    <w:noProof/>
+                    <w:webHidden/>
+                  </w:rPr>
+                  <w:tab/>
+                </w:r>
+                <w:r>
+                  <w:rPr>
+                    <w:noProof/>
+                    <w:webHidden/>
+                  </w:rPr>
+                  <w:fldChar w:fldCharType="begin"/>
+                </w:r>
+                <w:r>
+                  <w:rPr>
+                    <w:noProof/>
+                    <w:webHidden/>
+                  </w:rPr>
+                  <w:instrText xml:space="preserve"> PAGEREF _Toc94790924 \h </w:instrText>
+                </w:r>
+                <w:r>
+                  <w:rPr>
+                    <w:noProof/>
+                    <w:webHidden/>
+                  </w:rPr>
+                </w:r>
+                <w:r>
+                  <w:rPr>
+                    <w:noProof/>
+                    <w:webHidden/>
+                  </w:rPr>
+                  <w:fldChar w:fldCharType="separate"/>
+                </w:r>
+                <w:r>
+                  <w:rPr>
+                    <w:noProof/>
+                    <w:webHidden/>
+                  </w:rPr>
+                  <w:t>5</w:t>
+                </w:r>
+                <w:r>
+                  <w:rPr>
+                    <w:noProof/>
+                    <w:webHidden/>
+                  </w:rPr>
+                  <w:fldChar w:fldCharType="end"/>
+                </w:r>
+              </w:hyperlink>
+            </w:p>
+            <w:p>
+              <w:pPr>
+                <w:pStyle w:val="TOC2"/>
+                <w:tabs>
+                  <w:tab w:val="right" w:leader="dot" w:pos="9016"/>
+                </w:tabs>
+                <w:rPr>
+                  <w:noProof/>
+                </w:rPr>
+              </w:pPr>
+              <w:hyperlink w:anchor="_Toc94790925" w:history="1">
+                <w:r>
+                  <w:rPr>
+                    <w:rStyle w:val="Hyperlink"/>
+                    <w:noProof/>
+                  </w:rPr>
+                  <w:t>Section 2: Classification</w:t>
+                </w:r>
+                <w:r>
+                  <w:rPr>
+                    <w:noProof/>
+                    <w:webHidden/>
+                  </w:rPr>
+                  <w:tab/>
+                </w:r>
+                <w:r>
+                  <w:rPr>
+                    <w:noProof/>
+                    <w:webHidden/>
+                  </w:rPr>
+                  <w:fldChar w:fldCharType="begin"/>
+                </w:r>
+                <w:r>
+                  <w:rPr>
+                    <w:noProof/>
+                    <w:webHidden/>
+                  </w:rPr>
+                  <w:instrText xml:space="preserve"> PAGEREF _Toc94790925 \h </w:instrText>
+                </w:r>
+                <w:r>
+                  <w:rPr>
+                    <w:noProof/>
+                    <w:webHidden/>
+                  </w:rPr>
+                </w:r>
+                <w:r>
+                  <w:rPr>
+                    <w:noProof/>
+                    <w:webHidden/>
+                  </w:rPr>
+                  <w:fldChar w:fldCharType="separate"/>
+                </w:r>
+                <w:r>
+                  <w:rPr>
+                    <w:noProof/>
+                    <w:webHidden/>
+                  </w:rPr>
+                  <w:t>6</w:t>
+                </w:r>
+                <w:r>
+                  <w:rPr>
+                    <w:noProof/>
+                    <w:webHidden/>
+                  </w:rPr>
+                  <w:fldChar w:fldCharType="end"/>
+                </w:r>
+              </w:hyperlink>
+            </w:p>
+            <w:p>
+              <w:pPr>
+                <w:pStyle w:val="TOC3"/>
+                <w:tabs>
+                  <w:tab w:val="right" w:leader="dot" w:pos="9016"/>
+                </w:tabs>
+                <w:rPr>
+                  <w:noProof/>
+                </w:rPr>
+              </w:pPr>
+              <w:hyperlink w:anchor="_Toc94790926" w:history="1">
+                <w:r>
+                  <w:rPr>
+                    <w:rStyle w:val="Hyperlink"/>
+                    <w:noProof/>
+                  </w:rPr>
+                  <w:t>Task 4; Data Split:</w:t>
+                </w:r>
+                <w:r>
+                  <w:rPr>
+                    <w:noProof/>
+                    <w:webHidden/>
+                  </w:rPr>
+                  <w:tab/>
+                </w:r>
+                <w:r>
+                  <w:rPr>
+                    <w:noProof/>
+                    <w:webHidden/>
+                  </w:rPr>
+                  <w:fldChar w:fldCharType="begin"/>
+                </w:r>
+                <w:r>
+                  <w:rPr>
+                    <w:noProof/>
+                    <w:webHidden/>
+                  </w:rPr>
+                  <w:instrText xml:space="preserve"> PAGEREF _Toc94790926 \h </w:instrText>
+                </w:r>
+                <w:r>
+                  <w:rPr>
+                    <w:noProof/>
+                    <w:webHidden/>
+                  </w:rPr>
+                </w:r>
+                <w:r>
+                  <w:rPr>
+                    <w:noProof/>
+                    <w:webHidden/>
+                  </w:rPr>
+                  <w:fldChar w:fldCharType="separate"/>
+                </w:r>
+                <w:r>
+                  <w:rPr>
+                    <w:noProof/>
+                    <w:webHidden/>
+                  </w:rPr>
+                  <w:t>6</w:t>
+                </w:r>
+                <w:r>
+                  <w:rPr>
+                    <w:noProof/>
+                    <w:webHidden/>
+                  </w:rPr>
+                  <w:fldChar w:fldCharType="end"/>
+                </w:r>
+              </w:hyperlink>
+            </w:p>
+            <w:p>
+              <w:pPr>
+                <w:pStyle w:val="TOC3"/>
+                <w:tabs>
+                  <w:tab w:val="right" w:leader="dot" w:pos="9016"/>
+                </w:tabs>
+                <w:rPr>
+                  <w:noProof/>
+                </w:rPr>
+              </w:pPr>
+              <w:hyperlink w:anchor="_Toc94790927" w:history="1">
+                <w:r>
+                  <w:rPr>
+                    <w:rStyle w:val="Hyperlink"/>
+                    <w:noProof/>
+                  </w:rPr>
+                  <w:t>Task 5; Classifiers Training, Testing &amp; Evaluation:</w:t>
+                </w:r>
+                <w:r>
+                  <w:rPr>
+                    <w:noProof/>
+                    <w:webHidden/>
+                  </w:rPr>
+                  <w:tab/>
+                </w:r>
+                <w:r>
+                  <w:rPr>
+                    <w:noProof/>
+                    <w:webHidden/>
+                  </w:rPr>
+                  <w:fldChar w:fldCharType="begin"/>
+                </w:r>
+                <w:r>
+                  <w:rPr>
+                    <w:noProof/>
+                    <w:webHidden/>
+                  </w:rPr>
+                  <w:instrText xml:space="preserve"> PAGEREF _Toc94790927 \h </w:instrText>
+                </w:r>
+                <w:r>
+                  <w:rPr>
+                    <w:noProof/>
+                    <w:webHidden/>
+                  </w:rPr>
+                </w:r>
+                <w:r>
+                  <w:rPr>
+                    <w:noProof/>
+                    <w:webHidden/>
+                  </w:rPr>
+                  <w:fldChar w:fldCharType="separate"/>
+                </w:r>
+                <w:r>
+                  <w:rPr>
+                    <w:noProof/>
+                    <w:webHidden/>
+                  </w:rPr>
+                  <w:t>6</w:t>
+                </w:r>
+                <w:r>
+                  <w:rPr>
+                    <w:noProof/>
+                    <w:webHidden/>
+                  </w:rPr>
+                  <w:fldChar w:fldCharType="end"/>
+                </w:r>
+              </w:hyperlink>
+            </w:p>
+            <w:p>
+              <w:pPr>
+                <w:pStyle w:val="TOC3"/>
+                <w:tabs>
+                  <w:tab w:val="right" w:leader="dot" w:pos="9016"/>
+                </w:tabs>
+                <w:rPr>
+                  <w:noProof/>
+                </w:rPr>
+              </w:pPr>
+              <w:hyperlink w:anchor="_Toc94790928" w:history="1">
+                <w:r>
+                  <w:rPr>
+                    <w:rStyle w:val="Hyperlink"/>
+                    <w:noProof/>
+                  </w:rPr>
+                  <w:t>Task 6; Classifier Comparison:</w:t>
+                </w:r>
+                <w:r>
+                  <w:rPr>
+                    <w:noProof/>
+                    <w:webHidden/>
+                  </w:rPr>
+                  <w:tab/>
+                </w:r>
+                <w:r>
+                  <w:rPr>
+                    <w:noProof/>
+                    <w:webHidden/>
+                  </w:rPr>
+                  <w:fldChar w:fldCharType="begin"/>
+                </w:r>
+                <w:r>
+                  <w:rPr>
+                    <w:noProof/>
+                    <w:webHidden/>
+                  </w:rPr>
+                  <w:instrText xml:space="preserve"> PAGEREF _Toc94790928 \h </w:instrText>
+                </w:r>
+                <w:r>
+                  <w:rPr>
+                    <w:noProof/>
+                    <w:webHidden/>
+                  </w:rPr>
+                </w:r>
+                <w:r>
+                  <w:rPr>
+                    <w:noProof/>
+                    <w:webHidden/>
+                  </w:rPr>
+                  <w:fldChar w:fldCharType="separate"/>
+                </w:r>
+                <w:r>
+                  <w:rPr>
+                    <w:noProof/>
+                    <w:webHidden/>
+                  </w:rPr>
+                  <w:t>8</w:t>
+                </w:r>
+                <w:r>
+                  <w:rPr>
+                    <w:noProof/>
+                    <w:webHidden/>
+                  </w:rPr>
+                  <w:fldChar w:fldCharType="end"/>
+                </w:r>
+              </w:hyperlink>
+            </w:p>
+            <w:p>
+              <w:pPr>
+                <w:pStyle w:val="TOC3"/>
+                <w:tabs>
+                  <w:tab w:val="right" w:leader="dot" w:pos="9016"/>
+                </w:tabs>
+                <w:rPr>
+                  <w:noProof/>
+                </w:rPr>
+              </w:pPr>
+              <w:hyperlink w:anchor="_Toc94790929" w:history="1">
+                <w:r>
+                  <w:rPr>
+                    <w:rStyle w:val="Hyperlink"/>
+                    <w:noProof/>
+                  </w:rPr>
+                  <w:t>Task 7; Abnormality Detection Evaluation:</w:t>
+                </w:r>
+                <w:r>
+                  <w:rPr>
+                    <w:noProof/>
+                    <w:webHidden/>
+                  </w:rPr>
+                  <w:tab/>
+                </w:r>
+                <w:r>
+                  <w:rPr>
+                    <w:noProof/>
+                    <w:webHidden/>
+                  </w:rPr>
+                  <w:fldChar w:fldCharType="begin"/>
+                </w:r>
+                <w:r>
+                  <w:rPr>
+                    <w:noProof/>
+                    <w:webHidden/>
+                  </w:rPr>
+                  <w:instrText xml:space="preserve"> PAGEREF _Toc94790929 \h </w:instrText>
+                </w:r>
+                <w:r>
+                  <w:rPr>
+                    <w:noProof/>
+                    <w:webHidden/>
+                  </w:rPr>
+                </w:r>
+                <w:r>
+                  <w:rPr>
+                    <w:noProof/>
+                    <w:webHidden/>
+                  </w:rPr>
+                  <w:fldChar w:fldCharType="separate"/>
+                </w:r>
+                <w:r>
+                  <w:rPr>
+                    <w:noProof/>
+                    <w:webHidden/>
+                  </w:rPr>
+                  <w:t>8</w:t>
+                </w:r>
+                <w:r>
+                  <w:rPr>
+                    <w:noProof/>
+                    <w:webHidden/>
+                  </w:rPr>
+                  <w:fldChar w:fldCharType="end"/>
+                </w:r>
+              </w:hyperlink>
+            </w:p>
+            <w:p>
+              <w:pPr>
+                <w:pStyle w:val="TOC3"/>
+                <w:tabs>
+                  <w:tab w:val="right" w:leader="dot" w:pos="9016"/>
+                </w:tabs>
+                <w:rPr>
+                  <w:noProof/>
+                </w:rPr>
+              </w:pPr>
+              <w:hyperlink w:anchor="_Toc94790930" w:history="1">
+                <w:r>
+                  <w:rPr>
+                    <w:rStyle w:val="Hyperlink"/>
+                    <w:noProof/>
+                  </w:rPr>
+                  <w:t>Task 8; MapReduce:</w:t>
+                </w:r>
+                <w:r>
+                  <w:rPr>
+                    <w:noProof/>
+                    <w:webHidden/>
+                  </w:rPr>
+                  <w:tab/>
+                </w:r>
+                <w:r>
+                  <w:rPr>
+                    <w:noProof/>
+                    <w:webHidden/>
+                  </w:rPr>
+                  <w:fldChar w:fldCharType="begin"/>
+                </w:r>
+                <w:r>
+                  <w:rPr>
+                    <w:noProof/>
+                    <w:webHidden/>
+                  </w:rPr>
+                  <w:instrText xml:space="preserve"> PAGEREF _Toc94790930 \h </w:instrText>
+                </w:r>
+                <w:r>
+                  <w:rPr>
+                    <w:noProof/>
+                    <w:webHidden/>
+                  </w:rPr>
+                </w:r>
+                <w:r>
+                  <w:rPr>
+                    <w:noProof/>
+                    <w:webHidden/>
+                  </w:rPr>
+                  <w:fldChar w:fldCharType="separate"/>
+                </w:r>
+                <w:r>
+                  <w:rPr>
+                    <w:noProof/>
+                    <w:webHidden/>
+                  </w:rPr>
+                  <w:t>8</w:t>
+                </w:r>
+                <w:r>
+                  <w:rPr>
+                    <w:noProof/>
+                    <w:webHidden/>
+                  </w:rPr>
+                  <w:fldChar w:fldCharType="end"/>
+                </w:r>
+              </w:hyperlink>
+            </w:p>
+            <w:p>
+              <w:pPr>
+                <w:pStyle w:val="TOC1"/>
+                <w:tabs>
+                  <w:tab w:val="right" w:leader="dot" w:pos="9016"/>
+                </w:tabs>
+                <w:rPr>
+                  <w:noProof/>
+                </w:rPr>
+              </w:pPr>
+              <w:hyperlink w:anchor="_Toc94790931" w:history="1">
+                <w:r>
+                  <w:rPr>
+                    <w:rStyle w:val="Hyperlink"/>
+                    <w:noProof/>
+                  </w:rPr>
+                  <w:t>Bibliography</w:t>
+                </w:r>
+                <w:r>
+                  <w:rPr>
+                    <w:noProof/>
+                    <w:webHidden/>
+                  </w:rPr>
+                  <w:tab/>
+                </w:r>
+                <w:r>
+                  <w:rPr>
+                    <w:noProof/>
+                    <w:webHidden/>
+                  </w:rPr>
+                  <w:fldChar w:fldCharType="begin"/>
+                </w:r>
+                <w:r>
+                  <w:rPr>
+                    <w:noProof/>
+                    <w:webHidden/>
+                  </w:rPr>
+                  <w:instrText xml:space="preserve"> PAGEREF _Toc94790931 \h </w:instrText>
+                </w:r>
+                <w:r>
+                  <w:rPr>
+                    <w:noProof/>
+                    <w:webHidden/>
+                  </w:rPr>
+                </w:r>
+                <w:r>
+                  <w:rPr>
+                    <w:noProof/>
+                    <w:webHidden/>
+                  </w:rPr>
+                  <w:fldChar w:fldCharType="separate"/>
+                </w:r>
+                <w:r>
+                  <w:rPr>
+                    <w:noProof/>
+                    <w:webHidden/>
+                  </w:rPr>
+                  <w:t>8</w:t>
+                </w:r>
+                <w:r>
+                  <w:rPr>
+                    <w:noProof/>
+                    <w:webHidden/>
+                  </w:rPr>
+                  <w:fldChar w:fldCharType="end"/>
+                </w:r>
+              </w:hyperlink>
+            </w:p>
+            <w:p>
+              <w:r>
+                <w:rPr>
+                  <w:b/>
+                  <w:bCs/>
+                  <w:noProof/>
+                </w:rPr>
+                <w:fldChar w:fldCharType="end"/>
+              </w:r>
+            </w:p>
+          </w:sdtContent>
+        </w:sdt>
+      </w:sdtContent>
+    </w:sdt>
     <w:p>
       <w:pPr>
         <w:pStyle w:val="Heading1"/>
       </w:pPr>
-      <w:r>
+      <w:bookmarkStart w:id="0" w:name="_Toc94790913"/>
+      <w:r>
+        <w:lastRenderedPageBreak/>
         <w:t>Task One – Narrative</w:t>
       </w:r>
-    </w:p>
-    <w:p>
-      <w:r>
-        <w:t>(Plan)</w:t>
-      </w:r>
-    </w:p>
-    <w:p>
-      <w:r>
-        <w:t xml:space="preserve">Chosen Scenario </w:t>
-      </w:r>
-    </w:p>
-    <w:p>
-      <w:r>
-        <w:t xml:space="preserve">NHS Covid-19 Test Data &amp; Vaccine Data </w:t>
-      </w:r>
-    </w:p>
-    <w:p>
-      <w:r>
-        <w:t>Approaches used in big data analysis</w:t>
-      </w:r>
-    </w:p>
-    <w:p>
-      <w:pPr>
-        <w:pStyle w:val="ListParagraph"/>
-        <w:numPr>
-          <w:ilvl w:val="0"/>
-          <w:numId w:val="1"/>
-        </w:numPr>
-        <w:rPr>
-          <w:highlight w:val="yellow"/>
-        </w:rPr>
-      </w:pPr>
-      <w:r>
-        <w:rPr>
-          <w:highlight w:val="yellow"/>
-        </w:rPr>
-        <w:t xml:space="preserve">Modelling </w:t>
-      </w:r>
-    </w:p>
-    <w:p>
-      <w:pPr>
-        <w:pStyle w:val="ListParagraph"/>
-        <w:numPr>
-          <w:ilvl w:val="1"/>
-          <w:numId w:val="1"/>
-        </w:numPr>
-        <w:rPr>
-          <w:highlight w:val="yellow"/>
-        </w:rPr>
-      </w:pPr>
-      <w:r>
-        <w:rPr>
-          <w:highlight w:val="yellow"/>
-        </w:rPr>
-        <w:t>Advantages</w:t>
-      </w:r>
-    </w:p>
-    <w:p>
-      <w:pPr>
-        <w:pStyle w:val="ListParagraph"/>
-        <w:numPr>
-          <w:ilvl w:val="2"/>
-          <w:numId w:val="1"/>
-        </w:numPr>
-        <w:rPr>
-          <w:highlight w:val="yellow"/>
-        </w:rPr>
-      </w:pPr>
-      <w:r>
-        <w:rPr>
-          <w:highlight w:val="yellow"/>
-        </w:rPr>
-        <w:t>Allows for easy understanding and use of the data we have</w:t>
-      </w:r>
-    </w:p>
-    <w:p>
-      <w:pPr>
-        <w:pStyle w:val="ListParagraph"/>
-        <w:numPr>
-          <w:ilvl w:val="1"/>
-          <w:numId w:val="1"/>
-        </w:numPr>
-        <w:rPr>
-          <w:highlight w:val="yellow"/>
-        </w:rPr>
-      </w:pPr>
-      <w:r>
-        <w:rPr>
-          <w:highlight w:val="yellow"/>
-        </w:rPr>
-        <w:t>Disadvantages</w:t>
-      </w:r>
-    </w:p>
-    <w:p>
-      <w:pPr>
-        <w:pStyle w:val="ListParagraph"/>
-        <w:numPr>
-          <w:ilvl w:val="2"/>
-          <w:numId w:val="1"/>
-        </w:numPr>
-        <w:rPr>
-          <w:highlight w:val="yellow"/>
-        </w:rPr>
-      </w:pPr>
-      <w:r>
-        <w:rPr>
-          <w:highlight w:val="yellow"/>
-        </w:rPr>
-        <w:t xml:space="preserve">Overly </w:t>
-      </w:r>
-      <w:r>
-        <w:rPr>
-          <w:highlight w:val="yellow"/>
-        </w:rPr>
-        <w:t>Approximate relationships can lead to inaccurate or vague</w:t>
-      </w:r>
-      <w:r>
-        <w:rPr>
-          <w:highlight w:val="yellow"/>
-        </w:rPr>
-        <w:t xml:space="preserve"> conclusion</w:t>
-      </w:r>
-      <w:r>
-        <w:rPr>
-          <w:highlight w:val="yellow"/>
-        </w:rPr>
-        <w:t xml:space="preserve">s </w:t>
-      </w:r>
-    </w:p>
-    <w:p>
-      <w:pPr>
-        <w:pStyle w:val="ListParagraph"/>
-        <w:rPr>
-          <w:highlight w:val="yellow"/>
-        </w:rPr>
-      </w:pPr>
-    </w:p>
-    <w:p>
-      <w:pPr>
-        <w:pStyle w:val="ListParagraph"/>
-        <w:numPr>
-          <w:ilvl w:val="0"/>
-          <w:numId w:val="1"/>
-        </w:numPr>
-        <w:rPr>
-          <w:highlight w:val="yellow"/>
-        </w:rPr>
-      </w:pPr>
-      <w:r>
-        <w:rPr>
-          <w:highlight w:val="yellow"/>
-        </w:rPr>
-        <w:t>Visualization</w:t>
-      </w:r>
-    </w:p>
-    <w:p>
-      <w:pPr>
-        <w:pStyle w:val="ListParagraph"/>
-        <w:numPr>
-          <w:ilvl w:val="1"/>
-          <w:numId w:val="1"/>
-        </w:numPr>
-        <w:rPr>
-          <w:highlight w:val="yellow"/>
-        </w:rPr>
-      </w:pPr>
-      <w:r>
-        <w:rPr>
-          <w:highlight w:val="yellow"/>
-        </w:rPr>
-        <w:t>Advantages</w:t>
-      </w:r>
-    </w:p>
-    <w:p>
-      <w:pPr>
-        <w:pStyle w:val="ListParagraph"/>
-        <w:numPr>
-          <w:ilvl w:val="2"/>
-          <w:numId w:val="1"/>
-        </w:numPr>
-        <w:rPr>
-          <w:highlight w:val="yellow"/>
-        </w:rPr>
-      </w:pPr>
-      <w:r>
-        <w:rPr>
-          <w:highlight w:val="yellow"/>
-        </w:rPr>
-        <w:t xml:space="preserve">Easier to spot trends for the average person </w:t>
-      </w:r>
-      <w:r>
-        <w:rPr>
-          <w:highlight w:val="yellow"/>
-        </w:rPr>
-        <w:t xml:space="preserve">as well as data scientists </w:t>
-      </w:r>
-    </w:p>
-    <w:p>
-      <w:pPr>
-        <w:pStyle w:val="ListParagraph"/>
-        <w:numPr>
-          <w:ilvl w:val="2"/>
-          <w:numId w:val="1"/>
-        </w:numPr>
-        <w:rPr>
-          <w:highlight w:val="yellow"/>
-        </w:rPr>
-      </w:pPr>
-    </w:p>
-    <w:p>
-      <w:pPr>
-        <w:pStyle w:val="ListParagraph"/>
-        <w:numPr>
-          <w:ilvl w:val="1"/>
-          <w:numId w:val="1"/>
-        </w:numPr>
-        <w:rPr>
-          <w:highlight w:val="yellow"/>
-        </w:rPr>
-      </w:pPr>
-      <w:r>
-        <w:rPr>
-          <w:highlight w:val="yellow"/>
-        </w:rPr>
-        <w:t>Disadvantages</w:t>
-      </w:r>
-    </w:p>
-    <w:p>
-      <w:pPr>
-        <w:pStyle w:val="ListParagraph"/>
-        <w:numPr>
-          <w:ilvl w:val="2"/>
-          <w:numId w:val="1"/>
-        </w:numPr>
-        <w:rPr>
-          <w:highlight w:val="yellow"/>
-        </w:rPr>
-      </w:pPr>
-      <w:r>
-        <w:rPr>
-          <w:highlight w:val="yellow"/>
-        </w:rPr>
-        <w:t>Inaccurate sets of data can badly affect the visualisation</w:t>
-      </w:r>
-      <w:r>
-        <w:rPr>
-          <w:highlight w:val="yellow"/>
-        </w:rPr>
-        <w:t xml:space="preserve"> of the data </w:t>
-      </w:r>
-    </w:p>
-    <w:p>
-      <w:pPr>
-        <w:pStyle w:val="ListParagraph"/>
-      </w:pPr>
-    </w:p>
-    <w:p>
-      <w:pPr>
-        <w:pStyle w:val="ListParagraph"/>
-        <w:numPr>
-          <w:ilvl w:val="0"/>
-          <w:numId w:val="1"/>
-        </w:numPr>
-        <w:rPr>
-          <w:highlight w:val="yellow"/>
-        </w:rPr>
-      </w:pPr>
-      <w:r>
-        <w:rPr>
-          <w:highlight w:val="yellow"/>
-        </w:rPr>
-        <w:t xml:space="preserve">Machine Learning </w:t>
-      </w:r>
-    </w:p>
-    <w:p>
-      <w:pPr>
-        <w:pStyle w:val="ListParagraph"/>
-        <w:numPr>
-          <w:ilvl w:val="1"/>
-          <w:numId w:val="1"/>
-        </w:numPr>
-        <w:rPr>
-          <w:highlight w:val="yellow"/>
-        </w:rPr>
-      </w:pPr>
-      <w:r>
-        <w:rPr>
-          <w:highlight w:val="yellow"/>
-        </w:rPr>
-        <w:t>Advantages</w:t>
-      </w:r>
-    </w:p>
-    <w:p>
-      <w:pPr>
-        <w:pStyle w:val="ListParagraph"/>
-        <w:numPr>
-          <w:ilvl w:val="2"/>
-          <w:numId w:val="1"/>
-        </w:numPr>
-        <w:rPr>
-          <w:highlight w:val="yellow"/>
-        </w:rPr>
-      </w:pPr>
-      <w:r>
-        <w:rPr>
-          <w:highlight w:val="yellow"/>
-        </w:rPr>
-        <w:t xml:space="preserve">More data often means better learning and more accurate predictions or diagnostics </w:t>
-      </w:r>
-      <w:hyperlink r:id="rId6" w:history="1">
-        <w:r>
-          <w:rPr>
-            <w:rStyle w:val="Hyperlink"/>
-            <w:highlight w:val="yellow"/>
-          </w:rPr>
-          <w:t>https://ieeexplore.ieee.org/abstract/document/7906512</w:t>
-        </w:r>
-      </w:hyperlink>
-    </w:p>
-    <w:p>
-      <w:pPr>
-        <w:pStyle w:val="ListParagraph"/>
-        <w:numPr>
-          <w:ilvl w:val="1"/>
-          <w:numId w:val="1"/>
-        </w:numPr>
-        <w:rPr>
-          <w:highlight w:val="yellow"/>
-        </w:rPr>
-      </w:pPr>
-      <w:r>
-        <w:rPr>
-          <w:highlight w:val="yellow"/>
-        </w:rPr>
-        <w:t>Disadvantages</w:t>
-      </w:r>
-    </w:p>
-    <w:p>
-      <w:pPr>
-        <w:pStyle w:val="ListParagraph"/>
-        <w:numPr>
-          <w:ilvl w:val="2"/>
-          <w:numId w:val="1"/>
-        </w:numPr>
-        <w:rPr>
-          <w:highlight w:val="yellow"/>
-        </w:rPr>
-      </w:pPr>
-      <w:r>
-        <w:rPr>
-          <w:highlight w:val="yellow"/>
-        </w:rPr>
-        <w:t xml:space="preserve">Traditionally, ML algorithms were designed </w:t>
-      </w:r>
-      <w:r>
-        <w:rPr>
-          <w:highlight w:val="yellow"/>
-        </w:rPr>
-        <w:t xml:space="preserve">with “the assumption that entire </w:t>
-      </w:r>
-      <w:r>
-        <w:rPr>
-          <w:highlight w:val="yellow"/>
-        </w:rPr>
-        <w:t>dataset</w:t>
-      </w:r>
-      <w:r>
-        <w:rPr>
-          <w:highlight w:val="yellow"/>
-        </w:rPr>
-        <w:t xml:space="preserve"> can fit in memory”. </w:t>
-      </w:r>
-      <w:hyperlink r:id="rId7" w:history="1">
-        <w:r>
-          <w:rPr>
-            <w:rStyle w:val="Hyperlink"/>
-            <w:highlight w:val="yellow"/>
-          </w:rPr>
-          <w:t>https://ieeexplore.ieee.org/abstract/document/7906512</w:t>
-        </w:r>
-      </w:hyperlink>
-    </w:p>
-    <w:p>
-      <w:pPr>
-        <w:pStyle w:val="ListParagraph"/>
-        <w:numPr>
-          <w:ilvl w:val="2"/>
-          <w:numId w:val="1"/>
-        </w:numPr>
-      </w:pPr>
-    </w:p>
-    <w:p>
-      <w:pPr>
-        <w:pStyle w:val="ListParagraph"/>
-        <w:numPr>
-          <w:ilvl w:val="0"/>
-          <w:numId w:val="1"/>
-        </w:numPr>
-        <w:rPr>
-          <w:highlight w:val="yellow"/>
-        </w:rPr>
-      </w:pPr>
-      <w:r>
-        <w:rPr>
-          <w:highlight w:val="yellow"/>
-        </w:rPr>
-        <w:t>Data Mining</w:t>
-      </w:r>
-    </w:p>
-    <w:p>
-      <w:pPr>
-        <w:pStyle w:val="ListParagraph"/>
-        <w:numPr>
-          <w:ilvl w:val="1"/>
-          <w:numId w:val="1"/>
-        </w:numPr>
-        <w:rPr>
-          <w:highlight w:val="yellow"/>
-        </w:rPr>
-      </w:pPr>
-      <w:r>
-        <w:rPr>
-          <w:highlight w:val="yellow"/>
-        </w:rPr>
-        <w:t>Advantages</w:t>
-      </w:r>
-    </w:p>
-    <w:p>
-      <w:pPr>
-        <w:pStyle w:val="ListParagraph"/>
-        <w:numPr>
-          <w:ilvl w:val="2"/>
-          <w:numId w:val="1"/>
-        </w:numPr>
-        <w:rPr>
-          <w:highlight w:val="yellow"/>
-        </w:rPr>
-      </w:pPr>
-      <w:r>
-        <w:rPr>
-          <w:highlight w:val="yellow"/>
-        </w:rPr>
-        <w:t xml:space="preserve">Efficient </w:t>
-      </w:r>
-      <w:r>
-        <w:rPr>
-          <w:highlight w:val="yellow"/>
-        </w:rPr>
-        <w:t xml:space="preserve">way </w:t>
-      </w:r>
-      <w:r>
-        <w:rPr>
-          <w:highlight w:val="yellow"/>
-        </w:rPr>
-        <w:t xml:space="preserve">to extract </w:t>
-      </w:r>
-      <w:r>
-        <w:rPr>
-          <w:highlight w:val="yellow"/>
-        </w:rPr>
-        <w:t xml:space="preserve">trends from data </w:t>
-      </w:r>
-    </w:p>
-    <w:p>
-      <w:pPr>
-        <w:pStyle w:val="ListParagraph"/>
-        <w:numPr>
-          <w:ilvl w:val="2"/>
-          <w:numId w:val="1"/>
-        </w:numPr>
-        <w:rPr>
-          <w:highlight w:val="yellow"/>
-        </w:rPr>
-      </w:pPr>
-      <w:r>
-        <w:rPr>
-          <w:highlight w:val="yellow"/>
-        </w:rPr>
-        <w:t>Good at predicting future trends like machine learning and making prediction models</w:t>
-      </w:r>
-    </w:p>
-    <w:p>
-      <w:pPr>
-        <w:pStyle w:val="ListParagraph"/>
-        <w:numPr>
-          <w:ilvl w:val="1"/>
-          <w:numId w:val="1"/>
-        </w:numPr>
-        <w:rPr>
-          <w:highlight w:val="yellow"/>
-        </w:rPr>
-      </w:pPr>
-      <w:r>
-        <w:rPr>
-          <w:highlight w:val="yellow"/>
-        </w:rPr>
-        <w:t>Disadvantages</w:t>
-      </w:r>
-    </w:p>
-    <w:p>
-      <w:pPr>
-        <w:pStyle w:val="ListParagraph"/>
-        <w:numPr>
-          <w:ilvl w:val="2"/>
-          <w:numId w:val="1"/>
-        </w:numPr>
-        <w:rPr>
-          <w:highlight w:val="yellow"/>
-        </w:rPr>
-      </w:pPr>
-      <w:r>
-        <w:rPr>
-          <w:highlight w:val="yellow"/>
-        </w:rPr>
-        <w:t xml:space="preserve">Demanding. Requires large amounts of hardware. </w:t>
-      </w:r>
-    </w:p>
-    <w:p>
-      <w:pPr>
-        <w:rPr>
-          <w:lang w:val="fr-FR"/>
-        </w:rPr>
-      </w:pPr>
-      <w:r>
-        <w:rPr>
-          <w:lang w:val="fr-FR"/>
-        </w:rPr>
-        <w:t xml:space="preserve">Sources: </w:t>
-      </w:r>
-    </w:p>
-    <w:p>
-      <w:pPr>
-        <w:rPr>
-          <w:lang w:val="fr-FR"/>
-        </w:rPr>
-      </w:pPr>
-      <w:hyperlink r:id="rId8" w:history="1">
-        <w:r>
-          <w:rPr>
-            <w:rStyle w:val="Hyperlink"/>
-            <w:lang w:val="fr-FR"/>
-          </w:rPr>
-          <w:t>https://www.sciencedirect.com/science/article/pii/S0268401219302890</w:t>
-        </w:r>
-      </w:hyperlink>
-    </w:p>
-    <w:p>
-      <w:pPr>
-        <w:rPr>
-          <w:lang w:val="fr-FR"/>
-        </w:rPr>
-      </w:pPr>
-    </w:p>
-    <w:p>
-      <w:r>
-        <w:t>(Actual Research Review)</w:t>
-      </w:r>
+      <w:bookmarkEnd w:id="0"/>
     </w:p>
     <w:p>
       <w:pPr>
         <w:pStyle w:val="Heading2"/>
       </w:pPr>
-      <w:r>
-        <w:lastRenderedPageBreak/>
+      <w:bookmarkStart w:id="1" w:name="_Toc94790914"/>
+      <w:r>
         <w:t>Introduction</w:t>
       </w:r>
+      <w:bookmarkEnd w:id="1"/>
     </w:p>
     <w:p>
       <w:r>
@@ -603,9 +1539,11 @@
       <w:pPr>
         <w:pStyle w:val="Heading2"/>
       </w:pPr>
+      <w:bookmarkStart w:id="2" w:name="_Toc94790915"/>
       <w:r>
         <w:t>Data Modelling</w:t>
       </w:r>
+      <w:bookmarkEnd w:id="2"/>
     </w:p>
     <w:p>
       <w:r>
@@ -760,16 +1698,26 @@
         <w:t xml:space="preserve"> the links made within t</w:t>
       </w:r>
       <w:r>
-        <w:t>he variables in the data have to be accurate. Otherwise, findings from the data can influence potentially bad decisions being made which is one of the limitations.</w:t>
+        <w:t xml:space="preserve">he variables in the data </w:t>
+      </w:r>
+      <w:proofErr w:type="gramStart"/>
+      <w:r>
+        <w:t>have to</w:t>
+      </w:r>
+      <w:proofErr w:type="gramEnd"/>
+      <w:r>
+        <w:t xml:space="preserve"> be accurate. Otherwise, findings from the data can influence potentially bad decisions being made which is one of the limitations.</w:t>
       </w:r>
     </w:p>
     <w:p>
       <w:pPr>
         <w:pStyle w:val="Heading2"/>
       </w:pPr>
+      <w:bookmarkStart w:id="3" w:name="_Toc94790916"/>
       <w:r>
         <w:t>Data Visualization</w:t>
       </w:r>
+      <w:bookmarkEnd w:id="3"/>
     </w:p>
     <w:p>
       <w:r>
@@ -919,9 +1867,16 @@
       <w:pPr>
         <w:pStyle w:val="Heading2"/>
       </w:pPr>
+      <w:bookmarkStart w:id="4" w:name="_Toc94790917"/>
+    </w:p>
+    <w:p>
+      <w:pPr>
+        <w:pStyle w:val="Heading2"/>
+      </w:pPr>
       <w:r>
         <w:t>Machine Learning</w:t>
       </w:r>
+      <w:bookmarkEnd w:id="4"/>
     </w:p>
     <w:p>
       <w:r>
@@ -992,14 +1947,7 @@
             <w:rPr>
               <w:noProof/>
             </w:rPr>
-            <w:t xml:space="preserve"> </w:t>
-          </w:r>
-          <w:r>
-            <w:rPr>
-              <w:noProof/>
-            </w:rPr>
-            <w:lastRenderedPageBreak/>
-            <w:t>(L'Heureux, Grolinger, Elyamany, &amp; Capretz, 2017)</w:t>
+            <w:t xml:space="preserve"> (L'Heureux, Grolinger, Elyamany, &amp; Capretz, 2017)</w:t>
           </w:r>
           <w:r>
             <w:fldChar w:fldCharType="end"/>
@@ -1156,9 +2104,11 @@
       <w:pPr>
         <w:pStyle w:val="Heading2"/>
       </w:pPr>
+      <w:bookmarkStart w:id="5" w:name="_Toc94790918"/>
       <w:r>
         <w:t>Data Mining</w:t>
       </w:r>
+      <w:bookmarkEnd w:id="5"/>
     </w:p>
     <w:p>
       <w:r>
@@ -1207,7 +2157,13 @@
         <w:t xml:space="preserve">. </w:t>
       </w:r>
       <w:r>
-        <w:t xml:space="preserve">The most popular techniques used in data mining are “decision trees, artificial neural networks and support vector machines”. In our chosen scenario, this could be used to make a prediction models for the survivability of Covid-19 based on certain conditions on may be suffering from and vaccinations status. </w:t>
+        <w:t xml:space="preserve">The most popular techniques used in data mining are “decision trees, artificial neural networks and support vector machines”. In our chosen scenario, this could be used to make a </w:t>
+      </w:r>
+      <w:r>
+        <w:t>prediction model</w:t>
+      </w:r>
+      <w:r>
+        <w:t xml:space="preserve"> for the survivability of Covid-19 based on certain conditions on may be suffering from and vaccinations status. </w:t>
       </w:r>
     </w:p>
     <w:p>
@@ -1226,16 +2182,31 @@
     </w:p>
     <w:p>
       <w:r>
-        <w:t xml:space="preserve">This method’s strengths rely on the fact that it is very efficient and accurate and that it is a good way of making predictions which can be relied upon to make decisions. This is very important in our scenario. However this method isn’t very accessible which can be a limitation. This could, on the other hand, be solved by outsourcing. </w:t>
+        <w:t xml:space="preserve">This method’s strengths rely on the fact that it is very efficient and accurate and that it is a good way of making predictions which can be relied upon to make decisions. This is very important in our scenario. </w:t>
+      </w:r>
+      <w:r>
+        <w:t>However,</w:t>
+      </w:r>
+      <w:r>
+        <w:t xml:space="preserve"> this method isn’t very accessible which can be a limitation. This could, on the other hand, be solved by outsourcing. </w:t>
       </w:r>
     </w:p>
+    <w:p/>
+    <w:p/>
+    <w:p/>
+    <w:p/>
+    <w:p/>
+    <w:p/>
+    <w:p/>
     <w:p>
       <w:pPr>
         <w:pStyle w:val="Heading2"/>
       </w:pPr>
+      <w:bookmarkStart w:id="6" w:name="_Toc94790919"/>
       <w:r>
         <w:t>Summative Table</w:t>
       </w:r>
+      <w:bookmarkEnd w:id="6"/>
     </w:p>
     <w:tbl>
       <w:tblPr>
@@ -1466,32 +2437,103 @@
       <w:pPr>
         <w:pStyle w:val="Heading1"/>
       </w:pPr>
-      <w:r>
-        <w:lastRenderedPageBreak/>
-        <w:t xml:space="preserve">Task Two – Analysis </w:t>
+      <w:bookmarkStart w:id="7" w:name="_Toc94790920"/>
+      <w:r>
+        <w:t>Task Two – Analysis</w:t>
+      </w:r>
+      <w:bookmarkEnd w:id="7"/>
+      <w:r>
+        <w:t xml:space="preserve"> </w:t>
       </w:r>
     </w:p>
     <w:p>
       <w:pPr>
         <w:pStyle w:val="Heading2"/>
       </w:pPr>
-      <w:r>
-        <w:t xml:space="preserve">Section I: Data Summary, Understanding and Visualisation </w:t>
+      <w:bookmarkStart w:id="8" w:name="_Toc94790921"/>
+      <w:r>
+        <w:t>Section I: Data Summary, Understanding and Visualisation</w:t>
+      </w:r>
+      <w:bookmarkEnd w:id="8"/>
+      <w:r>
+        <w:t xml:space="preserve"> </w:t>
       </w:r>
     </w:p>
     <w:p>
       <w:pPr>
         <w:pStyle w:val="Heading3"/>
       </w:pPr>
+      <w:bookmarkStart w:id="9" w:name="_Toc94790922"/>
       <w:r>
         <w:t>Task 1</w:t>
       </w:r>
       <w:r>
         <w:t>; Missing Values:</w:t>
       </w:r>
+      <w:bookmarkEnd w:id="9"/>
     </w:p>
     <w:p>
       <w:r>
+        <w:rPr>
+          <w:noProof/>
+        </w:rPr>
+        <w:drawing>
+          <wp:anchor distT="0" distB="0" distL="114300" distR="114300" simplePos="0" relativeHeight="251657216" behindDoc="0" locked="0" layoutInCell="1" allowOverlap="1" wp14:anchorId="1D8745B5" wp14:editId="4FFE85D4">
+            <wp:simplePos x="0" y="0"/>
+            <wp:positionH relativeFrom="column">
+              <wp:posOffset>10485</wp:posOffset>
+            </wp:positionH>
+            <wp:positionV relativeFrom="paragraph">
+              <wp:posOffset>896059</wp:posOffset>
+            </wp:positionV>
+            <wp:extent cx="3564255" cy="2012950"/>
+            <wp:effectExtent l="0" t="0" r="0" b="6350"/>
+            <wp:wrapTopAndBottom/>
+            <wp:docPr id="1" name="Picture 1"/>
+            <wp:cNvGraphicFramePr>
+              <a:graphicFrameLocks xmlns:a="http://schemas.openxmlformats.org/drawingml/2006/main" noChangeAspect="1"/>
+            </wp:cNvGraphicFramePr>
+            <a:graphic xmlns:a="http://schemas.openxmlformats.org/drawingml/2006/main">
+              <a:graphicData uri="http://schemas.openxmlformats.org/drawingml/2006/picture">
+                <pic:pic xmlns:pic="http://schemas.openxmlformats.org/drawingml/2006/picture">
+                  <pic:nvPicPr>
+                    <pic:cNvPr id="1" name=""/>
+                    <pic:cNvPicPr/>
+                  </pic:nvPicPr>
+                  <pic:blipFill>
+                    <a:blip r:embed="rId8">
+                      <a:extLst>
+                        <a:ext uri="{28A0092B-C50C-407E-A947-70E740481C1C}">
+                          <a14:useLocalDpi xmlns:a14="http://schemas.microsoft.com/office/drawing/2010/main" val="0"/>
+                        </a:ext>
+                      </a:extLst>
+                    </a:blip>
+                    <a:stretch>
+                      <a:fillRect/>
+                    </a:stretch>
+                  </pic:blipFill>
+                  <pic:spPr>
+                    <a:xfrm>
+                      <a:off x="0" y="0"/>
+                      <a:ext cx="3564255" cy="2012950"/>
+                    </a:xfrm>
+                    <a:prstGeom prst="rect">
+                      <a:avLst/>
+                    </a:prstGeom>
+                  </pic:spPr>
+                </pic:pic>
+              </a:graphicData>
+            </a:graphic>
+            <wp14:sizeRelH relativeFrom="page">
+              <wp14:pctWidth>0</wp14:pctWidth>
+            </wp14:sizeRelH>
+            <wp14:sizeRelV relativeFrom="page">
+              <wp14:pctHeight>0</wp14:pctHeight>
+            </wp14:sizeRelV>
+          </wp:anchor>
+        </w:drawing>
+      </w:r>
+      <w:r>
         <w:t xml:space="preserve">In this dataset there was found to be no missing values </w:t>
       </w:r>
       <w:r>
@@ -1519,89 +2561,1791 @@
         <w:t xml:space="preserve"> </w:t>
       </w:r>
       <w:r>
-        <w:t xml:space="preserve">statement as shown in </w:t>
-      </w:r>
-      <w:commentRangeStart w:id="0"/>
-      <w:r>
-        <w:t>Fig 1</w:t>
-      </w:r>
-      <w:commentRangeEnd w:id="0"/>
-      <w:r>
-        <w:rPr>
-          <w:rStyle w:val="CommentReference"/>
-        </w:rPr>
-        <w:commentReference w:id="0"/>
-      </w:r>
-      <w:r>
-        <w:t xml:space="preserve"> to count the null values in each column and display the results.</w:t>
+        <w:t>statement as shown in Fig 1 to count the null values in each column and display the results.</w:t>
       </w:r>
     </w:p>
     <w:p>
       <w:r>
+        <w:rPr>
+          <w:noProof/>
+        </w:rPr>
+        <mc:AlternateContent>
+          <mc:Choice Requires="wps">
+            <w:drawing>
+              <wp:anchor distT="91440" distB="91440" distL="114300" distR="114300" simplePos="0" relativeHeight="251659264" behindDoc="0" locked="0" layoutInCell="1" allowOverlap="1" wp14:anchorId="3A593C4C" wp14:editId="22BAD044">
+                <wp:simplePos x="0" y="0"/>
+                <wp:positionH relativeFrom="page">
+                  <wp:posOffset>4615195</wp:posOffset>
+                </wp:positionH>
+                <wp:positionV relativeFrom="paragraph">
+                  <wp:posOffset>271219</wp:posOffset>
+                </wp:positionV>
+                <wp:extent cx="2524125" cy="1990725"/>
+                <wp:effectExtent l="0" t="0" r="0" b="0"/>
+                <wp:wrapTopAndBottom/>
+                <wp:docPr id="307" name="Text Box 2"/>
+                <wp:cNvGraphicFramePr>
+                  <a:graphicFrameLocks xmlns:a="http://schemas.openxmlformats.org/drawingml/2006/main"/>
+                </wp:cNvGraphicFramePr>
+                <a:graphic xmlns:a="http://schemas.openxmlformats.org/drawingml/2006/main">
+                  <a:graphicData uri="http://schemas.microsoft.com/office/word/2010/wordprocessingShape">
+                    <wps:wsp>
+                      <wps:cNvSpPr txBox="1">
+                        <a:spLocks noChangeArrowheads="1"/>
+                      </wps:cNvSpPr>
+                      <wps:spPr bwMode="auto">
+                        <a:xfrm>
+                          <a:off x="0" y="0"/>
+                          <a:ext cx="2524125" cy="1990725"/>
+                        </a:xfrm>
+                        <a:prstGeom prst="rect">
+                          <a:avLst/>
+                        </a:prstGeom>
+                        <a:noFill/>
+                        <a:ln w="9525">
+                          <a:noFill/>
+                          <a:miter lim="800000"/>
+                          <a:headEnd/>
+                          <a:tailEnd/>
+                        </a:ln>
+                      </wps:spPr>
+                      <wps:txbx>
+                        <w:txbxContent>
+                          <w:p>
+                            <w:pPr>
+                              <w:pBdr>
+                                <w:top w:val="single" w:sz="24" w:space="8" w:color="4472C4" w:themeColor="accent1"/>
+                                <w:bottom w:val="single" w:sz="24" w:space="8" w:color="4472C4" w:themeColor="accent1"/>
+                              </w:pBdr>
+                              <w:spacing w:after="0"/>
+                              <w:rPr>
+                                <w:i/>
+                                <w:iCs/>
+                                <w:color w:val="4472C4" w:themeColor="accent1"/>
+                                <w:sz w:val="20"/>
+                                <w:szCs w:val="20"/>
+                              </w:rPr>
+                            </w:pPr>
+                          </w:p>
+                          <w:p>
+                            <w:pPr>
+                              <w:pBdr>
+                                <w:top w:val="single" w:sz="24" w:space="8" w:color="4472C4" w:themeColor="accent1"/>
+                                <w:bottom w:val="single" w:sz="24" w:space="8" w:color="4472C4" w:themeColor="accent1"/>
+                              </w:pBdr>
+                              <w:spacing w:after="0"/>
+                              <w:rPr>
+                                <w:i/>
+                                <w:iCs/>
+                                <w:color w:val="4472C4" w:themeColor="accent1"/>
+                                <w:sz w:val="20"/>
+                                <w:szCs w:val="20"/>
+                              </w:rPr>
+                            </w:pPr>
+                            <w:r>
+                              <w:rPr>
+                                <w:i/>
+                                <w:iCs/>
+                                <w:color w:val="4472C4" w:themeColor="accent1"/>
+                                <w:sz w:val="20"/>
+                                <w:szCs w:val="20"/>
+                              </w:rPr>
+                              <w:t>Figure 1: (Opposite)</w:t>
+                            </w:r>
+                          </w:p>
+                          <w:p>
+                            <w:pPr>
+                              <w:pBdr>
+                                <w:top w:val="single" w:sz="24" w:space="8" w:color="4472C4" w:themeColor="accent1"/>
+                                <w:bottom w:val="single" w:sz="24" w:space="8" w:color="4472C4" w:themeColor="accent1"/>
+                              </w:pBdr>
+                              <w:spacing w:after="0"/>
+                              <w:rPr>
+                                <w:i/>
+                                <w:iCs/>
+                                <w:color w:val="4472C4" w:themeColor="accent1"/>
+                                <w:sz w:val="20"/>
+                                <w:szCs w:val="20"/>
+                              </w:rPr>
+                            </w:pPr>
+                            <w:r>
+                              <w:rPr>
+                                <w:i/>
+                                <w:iCs/>
+                                <w:color w:val="4472C4" w:themeColor="accent1"/>
+                                <w:sz w:val="20"/>
+                                <w:szCs w:val="20"/>
+                              </w:rPr>
+                              <w:t xml:space="preserve">This figure illustrates the code used to missing values within the dataset. The for-loop loops over each column and checks whether there are any null values. In the output it can be observed that there are no missing values. </w:t>
+                            </w:r>
+                          </w:p>
+                        </w:txbxContent>
+                      </wps:txbx>
+                      <wps:bodyPr rot="0" vert="horz" wrap="square" lIns="91440" tIns="45720" rIns="91440" bIns="45720" anchor="t" anchorCtr="0">
+                        <a:noAutofit/>
+                      </wps:bodyPr>
+                    </wps:wsp>
+                  </a:graphicData>
+                </a:graphic>
+                <wp14:sizeRelH relativeFrom="margin">
+                  <wp14:pctWidth>0</wp14:pctWidth>
+                </wp14:sizeRelH>
+                <wp14:sizeRelV relativeFrom="margin">
+                  <wp14:pctHeight>0</wp14:pctHeight>
+                </wp14:sizeRelV>
+              </wp:anchor>
+            </w:drawing>
+          </mc:Choice>
+          <mc:Fallback>
+            <w:pict>
+              <v:shapetype w14:anchorId="3A593C4C" id="_x0000_t202" coordsize="21600,21600" o:spt="202" path="m,l,21600r21600,l21600,xe">
+                <v:stroke joinstyle="miter"/>
+                <v:path gradientshapeok="t" o:connecttype="rect"/>
+              </v:shapetype>
+              <v:shape id="Text Box 2" o:spid="_x0000_s1026" type="#_x0000_t202" style="position:absolute;margin-left:363.4pt;margin-top:21.35pt;width:198.75pt;height:156.75pt;z-index:251659264;visibility:visible;mso-wrap-style:square;mso-width-percent:0;mso-height-percent:0;mso-wrap-distance-left:9pt;mso-wrap-distance-top:7.2pt;mso-wrap-distance-right:9pt;mso-wrap-distance-bottom:7.2pt;mso-position-horizontal:absolute;mso-position-horizontal-relative:page;mso-position-vertical:absolute;mso-position-vertical-relative:text;mso-width-percent:0;mso-height-percent:0;mso-width-relative:margin;mso-height-relative:margin;v-text-anchor:top" o:gfxdata="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" filled="f" stroked="f">
+                <v:textbox>
+                  <w:txbxContent>
+                    <w:p>
+                      <w:pPr>
+                        <w:pBdr>
+                          <w:top w:val="single" w:sz="24" w:space="8" w:color="4472C4" w:themeColor="accent1"/>
+                          <w:bottom w:val="single" w:sz="24" w:space="8" w:color="4472C4" w:themeColor="accent1"/>
+                        </w:pBdr>
+                        <w:spacing w:after="0"/>
+                        <w:rPr>
+                          <w:i/>
+                          <w:iCs/>
+                          <w:color w:val="4472C4" w:themeColor="accent1"/>
+                          <w:sz w:val="20"/>
+                          <w:szCs w:val="20"/>
+                        </w:rPr>
+                      </w:pPr>
+                    </w:p>
+                    <w:p>
+                      <w:pPr>
+                        <w:pBdr>
+                          <w:top w:val="single" w:sz="24" w:space="8" w:color="4472C4" w:themeColor="accent1"/>
+                          <w:bottom w:val="single" w:sz="24" w:space="8" w:color="4472C4" w:themeColor="accent1"/>
+                        </w:pBdr>
+                        <w:spacing w:after="0"/>
+                        <w:rPr>
+                          <w:i/>
+                          <w:iCs/>
+                          <w:color w:val="4472C4" w:themeColor="accent1"/>
+                          <w:sz w:val="20"/>
+                          <w:szCs w:val="20"/>
+                        </w:rPr>
+                      </w:pPr>
+                      <w:r>
+                        <w:rPr>
+                          <w:i/>
+                          <w:iCs/>
+                          <w:color w:val="4472C4" w:themeColor="accent1"/>
+                          <w:sz w:val="20"/>
+                          <w:szCs w:val="20"/>
+                        </w:rPr>
+                        <w:t>Figure 1: (Opposite)</w:t>
+                      </w:r>
+                    </w:p>
+                    <w:p>
+                      <w:pPr>
+                        <w:pBdr>
+                          <w:top w:val="single" w:sz="24" w:space="8" w:color="4472C4" w:themeColor="accent1"/>
+                          <w:bottom w:val="single" w:sz="24" w:space="8" w:color="4472C4" w:themeColor="accent1"/>
+                        </w:pBdr>
+                        <w:spacing w:after="0"/>
+                        <w:rPr>
+                          <w:i/>
+                          <w:iCs/>
+                          <w:color w:val="4472C4" w:themeColor="accent1"/>
+                          <w:sz w:val="20"/>
+                          <w:szCs w:val="20"/>
+                        </w:rPr>
+                      </w:pPr>
+                      <w:r>
+                        <w:rPr>
+                          <w:i/>
+                          <w:iCs/>
+                          <w:color w:val="4472C4" w:themeColor="accent1"/>
+                          <w:sz w:val="20"/>
+                          <w:szCs w:val="20"/>
+                        </w:rPr>
+                        <w:t xml:space="preserve">This figure illustrates the code used to missing values within the dataset. The for-loop loops over each column and checks whether there are any null values. In the output it can be observed that there are no missing values. </w:t>
+                      </w:r>
+                    </w:p>
+                  </w:txbxContent>
+                </v:textbox>
+                <w10:wrap type="topAndBottom" anchorx="page"/>
+              </v:shape>
+            </w:pict>
+          </mc:Fallback>
+        </mc:AlternateContent>
+      </w:r>
+    </w:p>
+    <w:p/>
+    <w:p/>
+    <w:p/>
+    <w:p/>
+    <w:p/>
+    <w:p/>
+    <w:p>
+      <w:r>
+        <w:lastRenderedPageBreak/>
         <w:t>As no missing data was found</w:t>
       </w:r>
       <w:r>
-        <w:t xml:space="preserve">, this means that the dataset doesn’t have to be altered before we can start processing it. In the event that there was missing data, there are a few ways to remedy this. The first way would be to insert data into the </w:t>
-      </w:r>
-      <w:r>
-        <w:t xml:space="preserve">missing fields to complete them. However, this means that the extra new data in the dataset has to be accurate which is difficult in this case as, unless we take new readings which would mean a new dataset, we cannot do this accurately enough. The second approach would be to just simply delete the rows which have missing data on them. This allows us to have a </w:t>
+        <w:t xml:space="preserve">, this means that the dataset doesn’t have to be altered before we can start processing it. </w:t>
+      </w:r>
+      <w:proofErr w:type="gramStart"/>
+      <w:r>
+        <w:t>In the event that</w:t>
+      </w:r>
+      <w:proofErr w:type="gramEnd"/>
+      <w:r>
+        <w:t xml:space="preserve"> there was missing data, there are a few ways to remedy this. The first way would be to insert data into the </w:t>
+      </w:r>
+      <w:r>
+        <w:t xml:space="preserve">missing fields to complete them. However, this means that the extra new data in the dataset </w:t>
+      </w:r>
+      <w:proofErr w:type="gramStart"/>
+      <w:r>
+        <w:t>has to</w:t>
+      </w:r>
+      <w:proofErr w:type="gramEnd"/>
+      <w:r>
+        <w:t xml:space="preserve"> be accurate which is difficult in this case as, unless we take new readings which would mean a new dataset, we cannot do this accurately enough. The second approach would be to just simply delete the rows which have missing data on them. This allows us to have a </w:t>
       </w:r>
       <w:r>
         <w:t>complete dataset minus the empty rows. While this means that we will have less data to work with, a complete dataset is required to extract trends and make accurate predictions.</w:t>
       </w:r>
       <w:r>
-        <w:t xml:space="preserve">   </w:t>
+        <w:t xml:space="preserve"> </w:t>
+      </w:r>
+      <w:r>
+        <w:t xml:space="preserve">We also have the approach of just leaving the empty rows as they are however this isn’t a particularly good approach. They could mean that the program could run into errors as </w:t>
+      </w:r>
+      <w:proofErr w:type="spellStart"/>
+      <w:r>
+        <w:t>pyspark</w:t>
+      </w:r>
+      <w:proofErr w:type="spellEnd"/>
+      <w:r>
+        <w:t xml:space="preserve"> has to know what to do with these empty rows and if it doesn’t, it could cause us some issues when processing the data.  It could also affect the results because the classification algorithm could take account of those values as a number and incorporate them within the analysis. This could </w:t>
+      </w:r>
+      <w:r>
+        <w:t xml:space="preserve">skew the analysis and lessen its accuracy for example. If I was to choose a method. I would just remove the rows that have missing values as I think that this is the most sensible approach and would give the most accurate predictions from the data. </w:t>
       </w:r>
     </w:p>
     <w:p>
       <w:pPr>
         <w:pStyle w:val="Heading3"/>
       </w:pPr>
+      <w:bookmarkStart w:id="10" w:name="_Toc94790923"/>
       <w:r>
         <w:t>Task 2; Summary Statistics:</w:t>
       </w:r>
+      <w:bookmarkEnd w:id="10"/>
     </w:p>
     <w:p>
       <w:r>
         <w:t xml:space="preserve">In this section, </w:t>
+      </w:r>
+      <w:r>
+        <w:t xml:space="preserve">we calculated the summary statistics for each column in the dataset, this included the minimum value, maximum value, mean, median, and variance values. This was approached in a similar way to the missing value. Each column was looped over using a for loop and the statistics were calculated using a </w:t>
+      </w:r>
+      <w:proofErr w:type="spellStart"/>
+      <w:r>
+        <w:t>groupBy</w:t>
+      </w:r>
+      <w:proofErr w:type="spellEnd"/>
+      <w:r>
+        <w:t>(&lt;column&gt;</w:t>
+      </w:r>
+      <w:proofErr w:type="gramStart"/>
+      <w:r>
+        <w:t>).</w:t>
+      </w:r>
+      <w:proofErr w:type="spellStart"/>
+      <w:r>
+        <w:t>agg</w:t>
+      </w:r>
+      <w:proofErr w:type="spellEnd"/>
+      <w:proofErr w:type="gramEnd"/>
+      <w:r>
+        <w:t xml:space="preserve">(&lt;function&gt;). </w:t>
+      </w:r>
+      <w:r>
+        <w:t xml:space="preserve">The functions that were used were from the </w:t>
+      </w:r>
+      <w:proofErr w:type="spellStart"/>
+      <w:r>
+        <w:t>pyspark</w:t>
+      </w:r>
+      <w:proofErr w:type="spellEnd"/>
+      <w:r>
+        <w:t xml:space="preserve"> SQL functions library and were min, max, </w:t>
+      </w:r>
+      <w:r>
+        <w:t>mean,</w:t>
+      </w:r>
+      <w:r>
+        <w:t xml:space="preserve"> </w:t>
+      </w:r>
+      <w:proofErr w:type="spellStart"/>
+      <w:r>
+        <w:t>percentile_approx</w:t>
+      </w:r>
+      <w:proofErr w:type="spellEnd"/>
+      <w:r>
+        <w:t>, and variance.</w:t>
+      </w:r>
+      <w:r>
+        <w:t xml:space="preserve"> The results were displayed with e</w:t>
+      </w:r>
+      <w:r>
+        <w:t>ach column in the dataset ha</w:t>
+      </w:r>
+      <w:r>
+        <w:t>ving</w:t>
+      </w:r>
+      <w:r>
+        <w:t xml:space="preserve"> an individual table. In this table, each summary statistic was displayed in a column with the rows being the groups of the reactors “Normal” or “Abnormal”. I chose to display it this way as this means that it is easy to compare and difference between the statistics can be easily spotted this way. </w:t>
+      </w:r>
+    </w:p>
+    <w:p>
+      <w:r>
+        <w:t>While the approach of using a for loop for looping over the columns works, it is not the most scalable method available. The much more scalable approach would be to just use one</w:t>
+      </w:r>
+      <w:r>
+        <w:t xml:space="preserve"> </w:t>
+      </w:r>
+      <w:r>
+        <w:t xml:space="preserve">statement </w:t>
+      </w:r>
+      <w:r>
+        <w:t xml:space="preserve">on the whole dataset </w:t>
+      </w:r>
+      <w:r>
+        <w:t>such as “</w:t>
+      </w:r>
+      <w:proofErr w:type="spellStart"/>
+      <w:proofErr w:type="gramStart"/>
+      <w:r>
+        <w:t>df.describe</w:t>
+      </w:r>
+      <w:proofErr w:type="spellEnd"/>
+      <w:proofErr w:type="gramEnd"/>
+      <w:r>
+        <w:t>()” available in pandas</w:t>
+      </w:r>
+      <w:r>
+        <w:t xml:space="preserve">. This is much more scalable </w:t>
+      </w:r>
+      <w:proofErr w:type="gramStart"/>
+      <w:r>
+        <w:t>and also</w:t>
+      </w:r>
+      <w:proofErr w:type="gramEnd"/>
+      <w:r>
+        <w:t xml:space="preserve"> more flexible as the loop </w:t>
+      </w:r>
+      <w:r>
+        <w:t>won’t</w:t>
+      </w:r>
+      <w:r>
+        <w:t xml:space="preserve"> need to be expanded if more columns are added or a different dataset is input.</w:t>
+      </w:r>
+      <w:r>
+        <w:t xml:space="preserve"> </w:t>
+      </w:r>
+      <w:r>
+        <w:t>However,</w:t>
+      </w:r>
+      <w:r>
+        <w:t xml:space="preserve"> in our case, it only gives us some of the values that we are after meaning that it cannot be used by itself to calculate our summary statistics.</w:t>
+      </w:r>
+    </w:p>
+    <w:p>
+      <w:r>
+        <w:t>For the box plots</w:t>
+      </w:r>
+      <w:r>
+        <w:t xml:space="preserve">, I decided to convert the sparky </w:t>
+      </w:r>
+      <w:proofErr w:type="spellStart"/>
+      <w:r>
+        <w:t>dataframe</w:t>
+      </w:r>
+      <w:proofErr w:type="spellEnd"/>
+      <w:r>
+        <w:t xml:space="preserve"> into a pandas </w:t>
+      </w:r>
+      <w:proofErr w:type="spellStart"/>
+      <w:r>
+        <w:t>dataframe</w:t>
+      </w:r>
+      <w:proofErr w:type="spellEnd"/>
+      <w:r>
+        <w:t xml:space="preserve">, this is simply done with the </w:t>
+      </w:r>
+      <w:proofErr w:type="gramStart"/>
+      <w:r>
+        <w:t>“.</w:t>
+      </w:r>
+      <w:proofErr w:type="spellStart"/>
+      <w:r>
+        <w:t>toPandas</w:t>
+      </w:r>
+      <w:proofErr w:type="spellEnd"/>
+      <w:proofErr w:type="gramEnd"/>
+      <w:r>
+        <w:t xml:space="preserve">” method. This allowed me to use the </w:t>
+      </w:r>
+      <w:proofErr w:type="spellStart"/>
+      <w:proofErr w:type="gramStart"/>
+      <w:r>
+        <w:t>pandas.boxplot</w:t>
+      </w:r>
+      <w:proofErr w:type="spellEnd"/>
+      <w:proofErr w:type="gramEnd"/>
+      <w:r>
+        <w:t xml:space="preserve">() functions to plot the boxplots. Each </w:t>
+      </w:r>
+      <w:r>
+        <w:t>feature</w:t>
+      </w:r>
+      <w:r>
+        <w:t xml:space="preserve"> had an individual statement. The columns were grouped by status to have a separate boxplot for each reactor group (Normal and Abnormal). This resulted in having two </w:t>
+      </w:r>
+      <w:r>
+        <w:t>boxplots</w:t>
+      </w:r>
+      <w:r>
+        <w:t xml:space="preserve"> for each group of </w:t>
+      </w:r>
+      <w:r>
+        <w:t>a</w:t>
+      </w:r>
+      <w:r>
+        <w:t xml:space="preserve"> feature on the same graph allowing us to compare the distribution of data easily between the two groups and getting a feel for the trends in each group’s data. </w:t>
       </w:r>
     </w:p>
     <w:p>
       <w:pPr>
         <w:pStyle w:val="Heading3"/>
       </w:pPr>
-      <w:r>
-        <w:t xml:space="preserve">Task </w:t>
-      </w:r>
-      <w:r>
-        <w:t>3</w:t>
-      </w:r>
-      <w:r>
-        <w:t xml:space="preserve">; </w:t>
-      </w:r>
-      <w:r>
-        <w:t>Correlation Matrix</w:t>
-      </w:r>
-      <w:r>
-        <w:t>:</w:t>
-      </w:r>
+      <w:bookmarkStart w:id="11" w:name="_Toc94790924"/>
+      <w:r>
+        <w:lastRenderedPageBreak/>
+        <w:t>Task 3; Correlation Matrix:</w:t>
+      </w:r>
+      <w:bookmarkEnd w:id="11"/>
     </w:p>
+    <w:p>
+      <w:r>
+        <w:rPr>
+          <w:noProof/>
+        </w:rPr>
+        <mc:AlternateContent>
+          <mc:Choice Requires="wpg">
+            <w:drawing>
+              <wp:anchor distT="0" distB="0" distL="114300" distR="114300" simplePos="0" relativeHeight="251662336" behindDoc="0" locked="0" layoutInCell="1" allowOverlap="1" wp14:anchorId="74EE3018" wp14:editId="30B88E75">
+                <wp:simplePos x="0" y="0"/>
+                <wp:positionH relativeFrom="margin">
+                  <wp:align>left</wp:align>
+                </wp:positionH>
+                <wp:positionV relativeFrom="paragraph">
+                  <wp:posOffset>1425915</wp:posOffset>
+                </wp:positionV>
+                <wp:extent cx="6252210" cy="1448435"/>
+                <wp:effectExtent l="0" t="0" r="0" b="0"/>
+                <wp:wrapTopAndBottom/>
+                <wp:docPr id="4" name="Group 4"/>
+                <wp:cNvGraphicFramePr/>
+                <a:graphic xmlns:a="http://schemas.openxmlformats.org/drawingml/2006/main">
+                  <a:graphicData uri="http://schemas.microsoft.com/office/word/2010/wordprocessingGroup">
+                    <wpg:wgp>
+                      <wpg:cNvGrpSpPr/>
+                      <wpg:grpSpPr>
+                        <a:xfrm>
+                          <a:off x="0" y="0"/>
+                          <a:ext cx="6252210" cy="1448435"/>
+                          <a:chOff x="0" y="0"/>
+                          <a:chExt cx="5640070" cy="1306830"/>
+                        </a:xfrm>
+                      </wpg:grpSpPr>
+                      <pic:pic xmlns:pic="http://schemas.openxmlformats.org/drawingml/2006/picture">
+                        <pic:nvPicPr>
+                          <pic:cNvPr id="2" name="Picture 2"/>
+                          <pic:cNvPicPr>
+                            <a:picLocks noChangeAspect="1"/>
+                          </pic:cNvPicPr>
+                        </pic:nvPicPr>
+                        <pic:blipFill>
+                          <a:blip r:embed="rId9" cstate="print">
+                            <a:extLst>
+                              <a:ext uri="{28A0092B-C50C-407E-A947-70E740481C1C}">
+                                <a14:useLocalDpi xmlns:a14="http://schemas.microsoft.com/office/drawing/2010/main" val="0"/>
+                              </a:ext>
+                            </a:extLst>
+                          </a:blip>
+                          <a:stretch>
+                            <a:fillRect/>
+                          </a:stretch>
+                        </pic:blipFill>
+                        <pic:spPr>
+                          <a:xfrm>
+                            <a:off x="0" y="0"/>
+                            <a:ext cx="3552825" cy="1306830"/>
+                          </a:xfrm>
+                          <a:prstGeom prst="rect">
+                            <a:avLst/>
+                          </a:prstGeom>
+                        </pic:spPr>
+                      </pic:pic>
+                      <pic:pic xmlns:pic="http://schemas.openxmlformats.org/drawingml/2006/picture">
+                        <pic:nvPicPr>
+                          <pic:cNvPr id="3" name="Picture 3"/>
+                          <pic:cNvPicPr>
+                            <a:picLocks noChangeAspect="1"/>
+                          </pic:cNvPicPr>
+                        </pic:nvPicPr>
+                        <pic:blipFill>
+                          <a:blip r:embed="rId10" cstate="print">
+                            <a:extLst>
+                              <a:ext uri="{28A0092B-C50C-407E-A947-70E740481C1C}">
+                                <a14:useLocalDpi xmlns:a14="http://schemas.microsoft.com/office/drawing/2010/main" val="0"/>
+                              </a:ext>
+                            </a:extLst>
+                          </a:blip>
+                          <a:stretch>
+                            <a:fillRect/>
+                          </a:stretch>
+                        </pic:blipFill>
+                        <pic:spPr>
+                          <a:xfrm>
+                            <a:off x="3543300" y="0"/>
+                            <a:ext cx="2096770" cy="1305560"/>
+                          </a:xfrm>
+                          <a:prstGeom prst="rect">
+                            <a:avLst/>
+                          </a:prstGeom>
+                        </pic:spPr>
+                      </pic:pic>
+                    </wpg:wgp>
+                  </a:graphicData>
+                </a:graphic>
+                <wp14:sizeRelH relativeFrom="margin">
+                  <wp14:pctWidth>0</wp14:pctWidth>
+                </wp14:sizeRelH>
+                <wp14:sizeRelV relativeFrom="margin">
+                  <wp14:pctHeight>0</wp14:pctHeight>
+                </wp14:sizeRelV>
+              </wp:anchor>
+            </w:drawing>
+          </mc:Choice>
+          <mc:Fallback>
+            <w:pict>
+              <v:group w14:anchorId="626F5127" id="Group 4" o:spid="_x0000_s1026" style="position:absolute;margin-left:0;margin-top:112.3pt;width:492.3pt;height:114.05pt;z-index:251662336;mso-position-horizontal:left;mso-position-horizontal-relative:margin;mso-width-relative:margin;mso-height-relative:margin" coordsize="56400,13068" o:gfxdata="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">
+                <v:shapetype id="_x0000_t75" coordsize="21600,21600" o:spt="75" o:preferrelative="t" path="m@4@5l@4@11@9@11@9@5xe" filled="f" stroked="f">
+                  <v:stroke joinstyle="miter"/>
+                  <v:formulas>
+                    <v:f eqn="if lineDrawn pixelLineWidth 0"/>
+                    <v:f eqn="sum @0 1 0"/>
+                    <v:f eqn="sum 0 0 @1"/>
+                    <v:f eqn="prod @2 1 2"/>
+                    <v:f eqn="prod @3 21600 pixelWidth"/>
+                    <v:f eqn="prod @3 21600 pixelHeight"/>
+                    <v:f eqn="sum @0 0 1"/>
+                    <v:f eqn="prod @6 1 2"/>
+                    <v:f eqn="prod @7 21600 pixelWidth"/>
+                    <v:f eqn="sum @8 21600 0"/>
+                    <v:f eqn="prod @7 21600 pixelHeight"/>
+                    <v:f eqn="sum @10 21600 0"/>
+                  </v:formulas>
+                  <v:path o:extrusionok="f" gradientshapeok="t" o:connecttype="rect"/>
+                  <o:lock v:ext="edit" aspectratio="t"/>
+                </v:shapetype>
+                <v:shape id="Picture 2" o:spid="_x0000_s1027" type="#_x0000_t75" style="position:absolute;width:35528;height:13068;visibility:visible;mso-wrap-style:square" o:gfxdata="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">
+                  <v:imagedata r:id="rId11" o:title=""/>
+                </v:shape>
+                <v:shape id="Picture 3" o:spid="_x0000_s1028" type="#_x0000_t75" style="position:absolute;left:35433;width:20967;height:13055;visibility:visible;mso-wrap-style:square" o:gfxdata="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">
+                  <v:imagedata r:id="rId12" o:title=""/>
+                </v:shape>
+                <w10:wrap type="topAndBottom" anchorx="margin"/>
+              </v:group>
+            </w:pict>
+          </mc:Fallback>
+        </mc:AlternateContent>
+      </w:r>
+      <w:r>
+        <w:rPr>
+          <w:noProof/>
+        </w:rPr>
+        <mc:AlternateContent>
+          <mc:Choice Requires="wps">
+            <w:drawing>
+              <wp:anchor distT="91440" distB="91440" distL="114300" distR="114300" simplePos="0" relativeHeight="251664384" behindDoc="0" locked="0" layoutInCell="1" allowOverlap="1" wp14:anchorId="0847D642" wp14:editId="70877CFC">
+                <wp:simplePos x="0" y="0"/>
+                <wp:positionH relativeFrom="page">
+                  <wp:posOffset>807410</wp:posOffset>
+                </wp:positionH>
+                <wp:positionV relativeFrom="paragraph">
+                  <wp:posOffset>3031563</wp:posOffset>
+                </wp:positionV>
+                <wp:extent cx="6415405" cy="883920"/>
+                <wp:effectExtent l="0" t="0" r="0" b="0"/>
+                <wp:wrapTopAndBottom/>
+                <wp:docPr id="5" name="Text Box 2"/>
+                <wp:cNvGraphicFramePr>
+                  <a:graphicFrameLocks xmlns:a="http://schemas.openxmlformats.org/drawingml/2006/main"/>
+                </wp:cNvGraphicFramePr>
+                <a:graphic xmlns:a="http://schemas.openxmlformats.org/drawingml/2006/main">
+                  <a:graphicData uri="http://schemas.microsoft.com/office/word/2010/wordprocessingShape">
+                    <wps:wsp>
+                      <wps:cNvSpPr txBox="1">
+                        <a:spLocks noChangeArrowheads="1"/>
+                      </wps:cNvSpPr>
+                      <wps:spPr bwMode="auto">
+                        <a:xfrm>
+                          <a:off x="0" y="0"/>
+                          <a:ext cx="6415405" cy="883920"/>
+                        </a:xfrm>
+                        <a:prstGeom prst="rect">
+                          <a:avLst/>
+                        </a:prstGeom>
+                        <a:noFill/>
+                        <a:ln w="9525">
+                          <a:noFill/>
+                          <a:miter lim="800000"/>
+                          <a:headEnd/>
+                          <a:tailEnd/>
+                        </a:ln>
+                      </wps:spPr>
+                      <wps:txbx>
+                        <w:txbxContent>
+                          <w:p>
+                            <w:pPr>
+                              <w:pBdr>
+                                <w:top w:val="single" w:sz="24" w:space="8" w:color="4472C4" w:themeColor="accent1"/>
+                                <w:bottom w:val="single" w:sz="24" w:space="8" w:color="4472C4" w:themeColor="accent1"/>
+                              </w:pBdr>
+                              <w:spacing w:after="0"/>
+                              <w:rPr>
+                                <w:i/>
+                                <w:iCs/>
+                                <w:color w:val="4472C4" w:themeColor="accent1"/>
+                                <w:sz w:val="20"/>
+                                <w:szCs w:val="20"/>
+                              </w:rPr>
+                            </w:pPr>
+                            <w:r>
+                              <w:rPr>
+                                <w:i/>
+                                <w:iCs/>
+                                <w:color w:val="4472C4" w:themeColor="accent1"/>
+                                <w:sz w:val="20"/>
+                                <w:szCs w:val="20"/>
+                              </w:rPr>
+                              <w:t>Figure 2 (Above):</w:t>
+                            </w:r>
+                          </w:p>
+                          <w:p>
+                            <w:pPr>
+                              <w:pBdr>
+                                <w:top w:val="single" w:sz="24" w:space="8" w:color="4472C4" w:themeColor="accent1"/>
+                                <w:bottom w:val="single" w:sz="24" w:space="8" w:color="4472C4" w:themeColor="accent1"/>
+                              </w:pBdr>
+                              <w:spacing w:after="0"/>
+                              <w:rPr>
+                                <w:i/>
+                                <w:iCs/>
+                                <w:color w:val="4472C4" w:themeColor="accent1"/>
+                                <w:sz w:val="20"/>
+                                <w:szCs w:val="20"/>
+                              </w:rPr>
+                            </w:pPr>
+                            <w:r>
+                              <w:rPr>
+                                <w:i/>
+                                <w:iCs/>
+                                <w:color w:val="4472C4" w:themeColor="accent1"/>
+                                <w:sz w:val="20"/>
+                                <w:szCs w:val="20"/>
+                              </w:rPr>
+                              <w:t xml:space="preserve">Shows the correlation matrix for the </w:t>
+                            </w:r>
+                            <w:proofErr w:type="spellStart"/>
+                            <w:r>
+                              <w:rPr>
+                                <w:i/>
+                                <w:iCs/>
+                                <w:color w:val="4472C4" w:themeColor="accent1"/>
+                                <w:sz w:val="20"/>
+                                <w:szCs w:val="20"/>
+                              </w:rPr>
+                              <w:t>dataframe</w:t>
+                            </w:r>
+                            <w:proofErr w:type="spellEnd"/>
+                            <w:r>
+                              <w:rPr>
+                                <w:i/>
+                                <w:iCs/>
+                                <w:color w:val="4472C4" w:themeColor="accent1"/>
+                                <w:sz w:val="20"/>
+                                <w:szCs w:val="20"/>
+                              </w:rPr>
+                              <w:t xml:space="preserve"> “Nuclear Plant Small Dataset”. Each field is the correlation between two features</w:t>
+                            </w:r>
+                          </w:p>
+                        </w:txbxContent>
+                      </wps:txbx>
+                      <wps:bodyPr rot="0" vert="horz" wrap="square" lIns="91440" tIns="45720" rIns="91440" bIns="45720" anchor="t" anchorCtr="0">
+                        <a:noAutofit/>
+                      </wps:bodyPr>
+                    </wps:wsp>
+                  </a:graphicData>
+                </a:graphic>
+                <wp14:sizeRelH relativeFrom="margin">
+                  <wp14:pctWidth>0</wp14:pctWidth>
+                </wp14:sizeRelH>
+                <wp14:sizeRelV relativeFrom="margin">
+                  <wp14:pctHeight>0</wp14:pctHeight>
+                </wp14:sizeRelV>
+              </wp:anchor>
+            </w:drawing>
+          </mc:Choice>
+          <mc:Fallback>
+            <w:pict>
+              <v:shape w14:anchorId="0847D642" id="_x0000_s1027" type="#_x0000_t202" style="position:absolute;margin-left:63.6pt;margin-top:238.7pt;width:505.15pt;height:69.6pt;z-index:251664384;visibility:visible;mso-wrap-style:square;mso-width-percent:0;mso-height-percent:0;mso-wrap-distance-left:9pt;mso-wrap-distance-top:7.2pt;mso-wrap-distance-right:9pt;mso-wrap-distance-bottom:7.2pt;mso-position-horizontal:absolute;mso-position-horizontal-relative:page;mso-position-vertical:absolute;mso-position-vertical-relative:text;mso-width-percent:0;mso-height-percent:0;mso-width-relative:margin;mso-height-relative:margin;v-text-anchor:top" o:gfxdata="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" filled="f" stroked="f">
+                <v:textbox>
+                  <w:txbxContent>
+                    <w:p>
+                      <w:pPr>
+                        <w:pBdr>
+                          <w:top w:val="single" w:sz="24" w:space="8" w:color="4472C4" w:themeColor="accent1"/>
+                          <w:bottom w:val="single" w:sz="24" w:space="8" w:color="4472C4" w:themeColor="accent1"/>
+                        </w:pBdr>
+                        <w:spacing w:after="0"/>
+                        <w:rPr>
+                          <w:i/>
+                          <w:iCs/>
+                          <w:color w:val="4472C4" w:themeColor="accent1"/>
+                          <w:sz w:val="20"/>
+                          <w:szCs w:val="20"/>
+                        </w:rPr>
+                      </w:pPr>
+                      <w:r>
+                        <w:rPr>
+                          <w:i/>
+                          <w:iCs/>
+                          <w:color w:val="4472C4" w:themeColor="accent1"/>
+                          <w:sz w:val="20"/>
+                          <w:szCs w:val="20"/>
+                        </w:rPr>
+                        <w:t>Figure 2 (Above):</w:t>
+                      </w:r>
+                    </w:p>
+                    <w:p>
+                      <w:pPr>
+                        <w:pBdr>
+                          <w:top w:val="single" w:sz="24" w:space="8" w:color="4472C4" w:themeColor="accent1"/>
+                          <w:bottom w:val="single" w:sz="24" w:space="8" w:color="4472C4" w:themeColor="accent1"/>
+                        </w:pBdr>
+                        <w:spacing w:after="0"/>
+                        <w:rPr>
+                          <w:i/>
+                          <w:iCs/>
+                          <w:color w:val="4472C4" w:themeColor="accent1"/>
+                          <w:sz w:val="20"/>
+                          <w:szCs w:val="20"/>
+                        </w:rPr>
+                      </w:pPr>
+                      <w:r>
+                        <w:rPr>
+                          <w:i/>
+                          <w:iCs/>
+                          <w:color w:val="4472C4" w:themeColor="accent1"/>
+                          <w:sz w:val="20"/>
+                          <w:szCs w:val="20"/>
+                        </w:rPr>
+                        <w:t xml:space="preserve">Shows the correlation matrix for the </w:t>
+                      </w:r>
+                      <w:proofErr w:type="spellStart"/>
+                      <w:r>
+                        <w:rPr>
+                          <w:i/>
+                          <w:iCs/>
+                          <w:color w:val="4472C4" w:themeColor="accent1"/>
+                          <w:sz w:val="20"/>
+                          <w:szCs w:val="20"/>
+                        </w:rPr>
+                        <w:t>dataframe</w:t>
+                      </w:r>
+                      <w:proofErr w:type="spellEnd"/>
+                      <w:r>
+                        <w:rPr>
+                          <w:i/>
+                          <w:iCs/>
+                          <w:color w:val="4472C4" w:themeColor="accent1"/>
+                          <w:sz w:val="20"/>
+                          <w:szCs w:val="20"/>
+                        </w:rPr>
+                        <w:t xml:space="preserve"> “Nuclear Plant Small Dataset”. Each field is the correlation between two features</w:t>
+                      </w:r>
+                    </w:p>
+                  </w:txbxContent>
+                </v:textbox>
+                <w10:wrap type="topAndBottom" anchorx="page"/>
+              </v:shape>
+            </w:pict>
+          </mc:Fallback>
+        </mc:AlternateContent>
+      </w:r>
+      <w:r>
+        <w:t xml:space="preserve">The correlation matrix was </w:t>
+      </w:r>
+      <w:r>
+        <w:t xml:space="preserve">produced using the pandas </w:t>
+      </w:r>
+      <w:proofErr w:type="spellStart"/>
+      <w:r>
+        <w:t>dataframe</w:t>
+      </w:r>
+      <w:proofErr w:type="spellEnd"/>
+      <w:r>
+        <w:t xml:space="preserve"> produces in the last task. This was done using the “</w:t>
+      </w:r>
+      <w:proofErr w:type="spellStart"/>
+      <w:proofErr w:type="gramStart"/>
+      <w:r>
+        <w:t>df.corr</w:t>
+      </w:r>
+      <w:proofErr w:type="spellEnd"/>
+      <w:proofErr w:type="gramEnd"/>
+      <w:r>
+        <w:t xml:space="preserve">()” function from the pandas library. This function produces a correlation matrix for the whole </w:t>
+      </w:r>
+      <w:proofErr w:type="spellStart"/>
+      <w:r>
+        <w:t>dataframe</w:t>
+      </w:r>
+      <w:proofErr w:type="spellEnd"/>
+      <w:r>
+        <w:t xml:space="preserve"> requiring only one line of code</w:t>
+      </w:r>
+      <w:r>
+        <w:t xml:space="preserve"> with each field representing the correlation between 2 features</w:t>
+      </w:r>
+      <w:r>
+        <w:t xml:space="preserve">. This is the most scalable and efficient method as the correlation matrix would change accordingly if any changes were to be made on the </w:t>
+      </w:r>
+      <w:proofErr w:type="spellStart"/>
+      <w:r>
+        <w:t>dataframe</w:t>
+      </w:r>
+      <w:proofErr w:type="spellEnd"/>
+      <w:r>
+        <w:t xml:space="preserve"> it is based on </w:t>
+      </w:r>
+      <w:r>
+        <w:t xml:space="preserve">or if a different </w:t>
+      </w:r>
+      <w:proofErr w:type="spellStart"/>
+      <w:r>
+        <w:t>dataframe</w:t>
+      </w:r>
+      <w:proofErr w:type="spellEnd"/>
+      <w:r>
+        <w:t xml:space="preserve"> altogether was to be processed. Figure 2 below shows the correlation matrix for our data. </w:t>
+      </w:r>
+    </w:p>
+    <w:p>
+      <w:r>
+        <w:t xml:space="preserve">Upon looking at the correlation of the features in the matrix, most of them seem to be </w:t>
+      </w:r>
+      <w:proofErr w:type="gramStart"/>
+      <w:r>
+        <w:t>fairly low</w:t>
+      </w:r>
+      <w:proofErr w:type="gramEnd"/>
+      <w:r>
+        <w:t>, the highest correlation</w:t>
+      </w:r>
+      <w:r>
+        <w:t>s</w:t>
+      </w:r>
+      <w:r>
+        <w:t xml:space="preserve"> </w:t>
+      </w:r>
+      <w:r>
+        <w:t xml:space="preserve">seem to be at the power range end of the chart. Between Power Range Sensor 2 &amp; 3 for example, the correlation between those stands at 0.694. This could perhaps mean that we could only use one of those for our investigation perhaps without too much negative effect on the results. Pressure </w:t>
+      </w:r>
+      <w:r>
+        <w:t xml:space="preserve">Sensors 2 &amp; 4 also had a </w:t>
+      </w:r>
+      <w:proofErr w:type="gramStart"/>
+      <w:r>
+        <w:t>fairly high</w:t>
+      </w:r>
+      <w:proofErr w:type="gramEnd"/>
+      <w:r>
+        <w:t xml:space="preserve"> correlation at 0.571. While still high this is only just above 55% which is a bit more than half. This is too low to be able to merge the two features and treat them as one. These would be the features that make the most sense to merge as they both measure the same thing: power range in the former and pressure in the latter. The highest correlation in the table stands at 0.823 between Pressure Sensor 4 and Power Range sensor 4. These however cannot be merged and treated as just one column as they measure different things within the reactor: one measuring the power range and the other the vibrations. This however could point out the fact that more power would equate to more vibrations. </w:t>
+      </w:r>
+      <w:r>
+        <w:t>Most of the other correlation tend to sit below 0.20 which isn’t particularly high. Some even go into the negatives notably at the vibration end of the table showing that the vibration sensors showing that as the values of one increase, the values of the other decrease to an extent which is quite interesting. This, as said earlier could point to trends within rectors.</w:t>
+      </w:r>
+    </w:p>
+    <w:p/>
+    <w:p/>
     <w:p/>
     <w:p>
       <w:pPr>
         <w:pStyle w:val="Heading2"/>
       </w:pPr>
-      <w:r>
-        <w:t xml:space="preserve">Section 2: Classification </w:t>
+      <w:bookmarkStart w:id="12" w:name="_Toc94790925"/>
+      <w:r>
+        <w:lastRenderedPageBreak/>
+        <w:t>Section 2: Classification</w:t>
+      </w:r>
+      <w:bookmarkEnd w:id="12"/>
+      <w:r>
+        <w:t xml:space="preserve"> </w:t>
       </w:r>
     </w:p>
     <w:p>
       <w:pPr>
-        <w:rPr>
-          <w:lang w:val="fr-FR"/>
-        </w:rPr>
+        <w:pStyle w:val="Heading3"/>
       </w:pPr>
+      <w:bookmarkStart w:id="13" w:name="_Toc94790926"/>
+      <w:r>
+        <w:t xml:space="preserve">Task </w:t>
+      </w:r>
+      <w:r>
+        <w:t>4</w:t>
+      </w:r>
+      <w:r>
+        <w:t xml:space="preserve">; </w:t>
+      </w:r>
+      <w:r>
+        <w:t>Data Split</w:t>
+      </w:r>
+      <w:r>
+        <w:t>:</w:t>
+      </w:r>
+      <w:bookmarkEnd w:id="13"/>
     </w:p>
+    <w:p>
+      <w:r>
+        <w:t xml:space="preserve">The dataset was split into two sets from the training and testing of the classifiers. This was done using the </w:t>
+      </w:r>
+      <w:proofErr w:type="spellStart"/>
+      <w:proofErr w:type="gramStart"/>
+      <w:r>
+        <w:t>randomSplit</w:t>
+      </w:r>
+      <w:proofErr w:type="spellEnd"/>
+      <w:r>
+        <w:t>(</w:t>
+      </w:r>
+      <w:proofErr w:type="gramEnd"/>
+      <w:r>
+        <w:t xml:space="preserve">) function with the coefficients 0.7 and 0.3. </w:t>
+      </w:r>
+      <w:r>
+        <w:t>This lead</w:t>
+      </w:r>
+      <w:r>
+        <w:t>s</w:t>
+      </w:r>
+      <w:r>
+        <w:t xml:space="preserve"> to us having a 70% training set and a 30% test set. </w:t>
+      </w:r>
+      <w:r>
+        <w:t xml:space="preserve">The total number of rows in the whole dataset </w:t>
+      </w:r>
+      <w:r>
+        <w:t>was</w:t>
+      </w:r>
+      <w:r>
+        <w:t xml:space="preserve"> 996, this was split equally between the two groups which gives us 498 rows for each group. When the program was run and the figures were collected, we had 682 rows of data in the training set. Of those rows, we had 351 rows of the normal group and 331 rows of the abnormal group. </w:t>
+      </w:r>
+      <w:r>
+        <w:t xml:space="preserve">The test set had </w:t>
+      </w:r>
+      <w:r>
+        <w:t>314 rows of data of</w:t>
+      </w:r>
+      <w:r>
+        <w:t xml:space="preserve"> those rows, 147 were form the normal group and 167 were of the abnormal group. These figures will change each time the algorithm is </w:t>
+      </w:r>
+      <w:r>
+        <w:t>run,</w:t>
+      </w:r>
+      <w:r>
+        <w:t xml:space="preserve"> however. Sometimes one of the sets will have a bit more data than another time and </w:t>
+      </w:r>
+      <w:r>
+        <w:t xml:space="preserve">the split of the groups will be different as well. </w:t>
+      </w:r>
+    </w:p>
+    <w:p>
+      <w:pPr>
+        <w:pStyle w:val="Heading3"/>
+      </w:pPr>
+      <w:bookmarkStart w:id="14" w:name="_Toc94790927"/>
+      <w:r>
+        <w:t xml:space="preserve">Task </w:t>
+      </w:r>
+      <w:r>
+        <w:t>5</w:t>
+      </w:r>
+      <w:r>
+        <w:t>;</w:t>
+      </w:r>
+      <w:r>
+        <w:t xml:space="preserve"> Classifiers Training, Testing &amp; Evaluation</w:t>
+      </w:r>
+      <w:r>
+        <w:t>:</w:t>
+      </w:r>
+      <w:bookmarkEnd w:id="14"/>
+    </w:p>
+    <w:p>
+      <w:r>
+        <w:t xml:space="preserve">When training a classifier, the data that is fed into the classifier cannot be </w:t>
+      </w:r>
+      <w:r>
+        <w:t xml:space="preserve">in the format that it appears in the </w:t>
+      </w:r>
+      <w:proofErr w:type="spellStart"/>
+      <w:r>
+        <w:t>dataframe</w:t>
+      </w:r>
+      <w:proofErr w:type="spellEnd"/>
+      <w:r>
+        <w:t xml:space="preserve"> as the classifiers will not be able to work with this format of data. The data must therefore be in a vector. As well as this, we </w:t>
+      </w:r>
+      <w:proofErr w:type="gramStart"/>
+      <w:r>
+        <w:t>have to</w:t>
+      </w:r>
+      <w:proofErr w:type="gramEnd"/>
+      <w:r>
+        <w:t xml:space="preserve"> consider that the status of the reactor must be indexed as the classifier will not accept a string as data it can classify as it is a string and not numerical data. </w:t>
+      </w:r>
+      <w:r>
+        <w:t>Therefore,</w:t>
+      </w:r>
+      <w:r>
+        <w:t xml:space="preserve"> the first thing that we </w:t>
+      </w:r>
+      <w:proofErr w:type="gramStart"/>
+      <w:r>
+        <w:t>have to</w:t>
+      </w:r>
+      <w:proofErr w:type="gramEnd"/>
+      <w:r>
+        <w:t xml:space="preserve"> do in order to work towards training the classifiers is preparing the data. </w:t>
+      </w:r>
+      <w:r>
+        <w:t>This was split into three stages</w:t>
+      </w:r>
+    </w:p>
+    <w:p>
+      <w:r>
+        <w:t xml:space="preserve">The first stage was to index the status. Each status, Normal and Abnormal was indexed with a number, 1.0 and 0.0 respectively, this was achieved by using a string indexer. In our case, this was the </w:t>
+      </w:r>
+      <w:proofErr w:type="spellStart"/>
+      <w:r>
+        <w:t>StringIndexer</w:t>
+      </w:r>
+      <w:proofErr w:type="spellEnd"/>
+      <w:r>
+        <w:t xml:space="preserve"> function from the </w:t>
+      </w:r>
+      <w:proofErr w:type="spellStart"/>
+      <w:r>
+        <w:t>pyspark</w:t>
+      </w:r>
+      <w:proofErr w:type="spellEnd"/>
+      <w:r>
+        <w:t xml:space="preserve"> machine learning feature library. The string indexer had the status column of type string as input and output a new column named </w:t>
+      </w:r>
+      <w:proofErr w:type="spellStart"/>
+      <w:r>
+        <w:t>statusIndex</w:t>
+      </w:r>
+      <w:proofErr w:type="spellEnd"/>
+      <w:r>
+        <w:t xml:space="preserve"> with the numbers previously stated. The second stage was to vectorize the data so that the classifier would accept it and be able to be train and tested with the data, </w:t>
+      </w:r>
+      <w:r>
+        <w:t>this</w:t>
+      </w:r>
+      <w:r>
+        <w:t xml:space="preserve"> was achieved using the </w:t>
+      </w:r>
+      <w:proofErr w:type="spellStart"/>
+      <w:r>
+        <w:t>VectorAssembler</w:t>
+      </w:r>
+      <w:proofErr w:type="spellEnd"/>
+      <w:r>
+        <w:t xml:space="preserve"> function from the same library as used in the first stage. All of the </w:t>
+      </w:r>
+      <w:r>
+        <w:t>column’s</w:t>
+      </w:r>
+      <w:r>
+        <w:t xml:space="preserve"> names were put into </w:t>
+      </w:r>
+      <w:proofErr w:type="gramStart"/>
+      <w:r>
+        <w:t>a</w:t>
+      </w:r>
+      <w:proofErr w:type="gramEnd"/>
+      <w:r>
+        <w:t xml:space="preserve"> array </w:t>
+      </w:r>
+      <w:r>
+        <w:t xml:space="preserve">and given to the vector assembler as input. This gave it all the data from the table to put into a vector. The output column was named “features” and contained one vector of data per row. These vectors of data also needed to be indexed for the classifiers. The last step was </w:t>
+      </w:r>
+      <w:r>
+        <w:t xml:space="preserve">therefore </w:t>
+      </w:r>
+      <w:r>
+        <w:t xml:space="preserve">to index the vectors of data so that the classifier could take it as input. This was done using the Vector Indexer function. Its input was the vector of features </w:t>
+      </w:r>
+      <w:r>
+        <w:t>compiled in the previous stage. The output was in the column “</w:t>
+      </w:r>
+      <w:proofErr w:type="spellStart"/>
+      <w:r>
+        <w:t>featuresIndex</w:t>
+      </w:r>
+      <w:proofErr w:type="spellEnd"/>
+      <w:r>
+        <w:t xml:space="preserve">”. This would give an index to the features which is what it going to be input into the classifiers. </w:t>
+      </w:r>
+    </w:p>
+    <w:p/>
+    <w:p/>
+    <w:p/>
+    <w:p/>
+    <w:p/>
+    <w:p/>
+    <w:p/>
+    <w:p/>
+    <w:p>
+      <w:r>
+        <w:lastRenderedPageBreak/>
+        <w:t xml:space="preserve">Now that the data has is in a format that can be used by the classifiers. We need to define the three classifiers that we will be using. The first one is a Decision tree. This is the </w:t>
+      </w:r>
+      <w:proofErr w:type="spellStart"/>
+      <w:r>
+        <w:t>DecisionTreeClassifier</w:t>
+      </w:r>
+      <w:proofErr w:type="spellEnd"/>
+      <w:r>
+        <w:t xml:space="preserve"> function from the pyspark.ml classification library. This only requires that data that it will be working on and will only need two inputs: the status indexes and the vector indexes. The second classifier we will be using </w:t>
+      </w:r>
+      <w:r>
+        <w:t xml:space="preserve">is a support vector machine. This is the </w:t>
+      </w:r>
+      <w:proofErr w:type="spellStart"/>
+      <w:r>
+        <w:t>LinearSVC</w:t>
+      </w:r>
+      <w:proofErr w:type="spellEnd"/>
+      <w:r>
+        <w:t xml:space="preserve"> functions from the same library. This also requires the two inputs previously used: </w:t>
+      </w:r>
+      <w:r>
+        <w:t>the status indexes and the vector indexes</w:t>
+      </w:r>
+      <w:r>
+        <w:t xml:space="preserve">. As well as these two inputs, I chose to set the maximum iterations to a value of 10 and the </w:t>
+      </w:r>
+      <w:proofErr w:type="spellStart"/>
+      <w:r>
+        <w:t>regParam</w:t>
+      </w:r>
+      <w:proofErr w:type="spellEnd"/>
+      <w:r>
+        <w:t xml:space="preserve"> to 0.1. The last classifier we will be using is an artificial neural network. This is the </w:t>
+      </w:r>
+      <w:proofErr w:type="spellStart"/>
+      <w:r>
+        <w:t>MultilayerPerceptronClassifier</w:t>
+      </w:r>
+      <w:proofErr w:type="spellEnd"/>
+      <w:r>
+        <w:t xml:space="preserve"> function. As with the others this will requires the </w:t>
+      </w:r>
+      <w:r>
+        <w:t>status indexes and the vector indexes</w:t>
+      </w:r>
+      <w:r>
+        <w:t xml:space="preserve">. I also chose to set the layers myself. The first layer was set to the number of features present in the vector. This is important as it will not work without this. The next layers were set to 20, 10 and 2 leading us to a </w:t>
+      </w:r>
+      <w:r>
+        <w:t>four-layer</w:t>
+      </w:r>
+      <w:r>
+        <w:t xml:space="preserve"> </w:t>
+      </w:r>
+      <w:r>
+        <w:t>artificial neural network</w:t>
+      </w:r>
+      <w:r>
+        <w:t xml:space="preserve">. The seed parameter was also set to 123. </w:t>
+      </w:r>
+    </w:p>
+    <w:p>
+      <w:r>
+        <w:t xml:space="preserve">Now that we have all the elements that we require we can set the pipelines. A pipeline is essentially the machine learning workflow that the program will follow with the data when training. In our case, we need to follow this workflow: index the reactor status, assemble the data vector, index the data </w:t>
+      </w:r>
+      <w:proofErr w:type="gramStart"/>
+      <w:r>
+        <w:t>vectors</w:t>
+      </w:r>
+      <w:proofErr w:type="gramEnd"/>
+      <w:r>
+        <w:t xml:space="preserve"> and train the classifier. This is how our pipeline will be defined for each of the classifiers. We can now train our classifiers creating a model for each using the </w:t>
+      </w:r>
+      <w:proofErr w:type="gramStart"/>
+      <w:r>
+        <w:t>“.fit</w:t>
+      </w:r>
+      <w:proofErr w:type="gramEnd"/>
+      <w:r>
+        <w:t xml:space="preserve">” function on the 70% training data set from the last task. This gives us a model on which we can test the classifier using the 30% test set. This should give use some predictions made on the reactor status </w:t>
+      </w:r>
+      <w:r>
+        <w:t xml:space="preserve">from the data in the form of a status index in the prediction column in the resulting new table.  </w:t>
+      </w:r>
+    </w:p>
+    <w:p>
+      <w:r>
+        <w:t>We can now evaluate our classifiers with three measures. The error rate which is self-explanatory</w:t>
+      </w:r>
+      <w:r>
+        <w:t>,</w:t>
+      </w:r>
+      <w:r>
+        <w:t xml:space="preserve"> the sensitivity also know as the “True positive rate” which informs us about “the proportions of actual positive cases predicted as positive for our model” </w:t>
+      </w:r>
+      <w:sdt>
+        <w:sdtPr>
+          <w:id w:val="2141299026"/>
+          <w:citation/>
+        </w:sdtPr>
+        <w:sdtContent>
+          <w:r>
+            <w:fldChar w:fldCharType="begin"/>
+          </w:r>
+          <w:r>
+            <w:instrText xml:space="preserve"> CITATION Fah20 \l 2057 </w:instrText>
+          </w:r>
+          <w:r>
+            <w:fldChar w:fldCharType="separate"/>
+          </w:r>
+          <w:r>
+            <w:rPr>
+              <w:noProof/>
+            </w:rPr>
+            <w:t>(Malik, 2020)</w:t>
+          </w:r>
+          <w:r>
+            <w:fldChar w:fldCharType="end"/>
+          </w:r>
+        </w:sdtContent>
+      </w:sdt>
+      <w:r>
+        <w:t xml:space="preserve">, in our case Normal reactors </w:t>
+      </w:r>
+      <w:r>
+        <w:t xml:space="preserve">and, </w:t>
+      </w:r>
+      <w:r>
+        <w:t xml:space="preserve">the specificity also known as the </w:t>
+      </w:r>
+      <w:r>
+        <w:t>“</w:t>
+      </w:r>
+      <w:r>
+        <w:t xml:space="preserve">True Negative Rate” which informs us about </w:t>
+      </w:r>
+      <w:r>
+        <w:t>“</w:t>
+      </w:r>
+      <w:r>
+        <w:t xml:space="preserve">the proportions of actual </w:t>
+      </w:r>
+      <w:r>
+        <w:t>negative</w:t>
+      </w:r>
+      <w:r>
+        <w:t xml:space="preserve"> cases predicted as </w:t>
+      </w:r>
+      <w:r>
+        <w:t>negative</w:t>
+      </w:r>
+      <w:r>
+        <w:t xml:space="preserve"> for our model”</w:t>
+      </w:r>
+      <w:sdt>
+        <w:sdtPr>
+          <w:id w:val="332722301"/>
+          <w:citation/>
+        </w:sdtPr>
+        <w:sdtContent>
+          <w:r>
+            <w:fldChar w:fldCharType="begin"/>
+          </w:r>
+          <w:r>
+            <w:instrText xml:space="preserve"> CITATION Fah20 \l 2057 </w:instrText>
+          </w:r>
+          <w:r>
+            <w:fldChar w:fldCharType="separate"/>
+          </w:r>
+          <w:r>
+            <w:rPr>
+              <w:noProof/>
+            </w:rPr>
+            <w:t xml:space="preserve"> (Malik, 2020)</w:t>
+          </w:r>
+          <w:r>
+            <w:fldChar w:fldCharType="end"/>
+          </w:r>
+        </w:sdtContent>
+      </w:sdt>
+      <w:r>
+        <w:t xml:space="preserve">, in our case Abnormal Reactors. </w:t>
+      </w:r>
+      <w:r>
+        <w:t xml:space="preserve">The results of the evaluation can be observed in the table below. </w:t>
+      </w:r>
+    </w:p>
+    <w:tbl>
+      <w:tblPr>
+        <w:tblStyle w:val="PlainTable5"/>
+        <w:tblW w:w="0" w:type="auto"/>
+        <w:tblLook w:val="04A0" w:firstRow="1" w:lastRow="0" w:firstColumn="1" w:lastColumn="0" w:noHBand="0" w:noVBand="1"/>
+      </w:tblPr>
+      <w:tblGrid>
+        <w:gridCol w:w="2254"/>
+        <w:gridCol w:w="2254"/>
+        <w:gridCol w:w="2254"/>
+        <w:gridCol w:w="2254"/>
+      </w:tblGrid>
+      <w:tr>
+        <w:trPr>
+          <w:cnfStyle w:val="100000000000" w:firstRow="1" w:lastRow="0" w:firstColumn="0" w:lastColumn="0" w:oddVBand="0" w:evenVBand="0" w:oddHBand="0" w:evenHBand="0" w:firstRowFirstColumn="0" w:firstRowLastColumn="0" w:lastRowFirstColumn="0" w:lastRowLastColumn="0"/>
+        </w:trPr>
+        <w:tc>
+          <w:tcPr>
+            <w:cnfStyle w:val="001000000100" w:firstRow="0" w:lastRow="0" w:firstColumn="1" w:lastColumn="0" w:oddVBand="0" w:evenVBand="0" w:oddHBand="0" w:evenHBand="0" w:firstRowFirstColumn="1" w:firstRowLastColumn="0" w:lastRowFirstColumn="0" w:lastRowLastColumn="0"/>
+            <w:tcW w:w="2254" w:type="dxa"/>
+          </w:tcPr>
+          <w:p/>
+        </w:tc>
+        <w:tc>
+          <w:tcPr>
+            <w:tcW w:w="2254" w:type="dxa"/>
+          </w:tcPr>
+          <w:p>
+            <w:pPr>
+              <w:cnfStyle w:val="100000000000" w:firstRow="1" w:lastRow="0" w:firstColumn="0" w:lastColumn="0" w:oddVBand="0" w:evenVBand="0" w:oddHBand="0" w:evenHBand="0" w:firstRowFirstColumn="0" w:firstRowLastColumn="0" w:lastRowFirstColumn="0" w:lastRowLastColumn="0"/>
+            </w:pPr>
+            <w:r>
+              <w:t xml:space="preserve">Error Rate </w:t>
+            </w:r>
+          </w:p>
+        </w:tc>
+        <w:tc>
+          <w:tcPr>
+            <w:tcW w:w="2254" w:type="dxa"/>
+          </w:tcPr>
+          <w:p>
+            <w:pPr>
+              <w:cnfStyle w:val="100000000000" w:firstRow="1" w:lastRow="0" w:firstColumn="0" w:lastColumn="0" w:oddVBand="0" w:evenVBand="0" w:oddHBand="0" w:evenHBand="0" w:firstRowFirstColumn="0" w:firstRowLastColumn="0" w:lastRowFirstColumn="0" w:lastRowLastColumn="0"/>
+            </w:pPr>
+            <w:r>
+              <w:t>Sensitivity</w:t>
+            </w:r>
+          </w:p>
+        </w:tc>
+        <w:tc>
+          <w:tcPr>
+            <w:tcW w:w="2254" w:type="dxa"/>
+          </w:tcPr>
+          <w:p>
+            <w:pPr>
+              <w:cnfStyle w:val="100000000000" w:firstRow="1" w:lastRow="0" w:firstColumn="0" w:lastColumn="0" w:oddVBand="0" w:evenVBand="0" w:oddHBand="0" w:evenHBand="0" w:firstRowFirstColumn="0" w:firstRowLastColumn="0" w:lastRowFirstColumn="0" w:lastRowLastColumn="0"/>
+            </w:pPr>
+            <w:r>
+              <w:t>Specificity</w:t>
+            </w:r>
+          </w:p>
+        </w:tc>
+      </w:tr>
+      <w:tr>
+        <w:trPr>
+          <w:cnfStyle w:val="000000100000" w:firstRow="0" w:lastRow="0" w:firstColumn="0" w:lastColumn="0" w:oddVBand="0" w:evenVBand="0" w:oddHBand="1" w:evenHBand="0" w:firstRowFirstColumn="0" w:firstRowLastColumn="0" w:lastRowFirstColumn="0" w:lastRowLastColumn="0"/>
+        </w:trPr>
+        <w:tc>
+          <w:tcPr>
+            <w:cnfStyle w:val="001000000000" w:firstRow="0" w:lastRow="0" w:firstColumn="1" w:lastColumn="0" w:oddVBand="0" w:evenVBand="0" w:oddHBand="0" w:evenHBand="0" w:firstRowFirstColumn="0" w:firstRowLastColumn="0" w:lastRowFirstColumn="0" w:lastRowLastColumn="0"/>
+            <w:tcW w:w="2254" w:type="dxa"/>
+          </w:tcPr>
+          <w:p>
+            <w:r>
+              <w:t>Decision Tree</w:t>
+            </w:r>
+          </w:p>
+        </w:tc>
+        <w:tc>
+          <w:tcPr>
+            <w:tcW w:w="2254" w:type="dxa"/>
+          </w:tcPr>
+          <w:p>
+            <w:pPr>
+              <w:cnfStyle w:val="000000100000" w:firstRow="0" w:lastRow="0" w:firstColumn="0" w:lastColumn="0" w:oddVBand="0" w:evenVBand="0" w:oddHBand="1" w:evenHBand="0" w:firstRowFirstColumn="0" w:firstRowLastColumn="0" w:lastRowFirstColumn="0" w:lastRowLastColumn="0"/>
+            </w:pPr>
+            <w:r>
+              <w:t xml:space="preserve">0.20 </w:t>
+            </w:r>
+          </w:p>
+        </w:tc>
+        <w:tc>
+          <w:tcPr>
+            <w:tcW w:w="2254" w:type="dxa"/>
+          </w:tcPr>
+          <w:p>
+            <w:pPr>
+              <w:cnfStyle w:val="000000100000" w:firstRow="0" w:lastRow="0" w:firstColumn="0" w:lastColumn="0" w:oddVBand="0" w:evenVBand="0" w:oddHBand="1" w:evenHBand="0" w:firstRowFirstColumn="0" w:firstRowLastColumn="0" w:lastRowFirstColumn="0" w:lastRowLastColumn="0"/>
+            </w:pPr>
+            <w:r>
+              <w:t>0.85</w:t>
+            </w:r>
+            <w:r>
+              <w:t xml:space="preserve"> </w:t>
+            </w:r>
+          </w:p>
+        </w:tc>
+        <w:tc>
+          <w:tcPr>
+            <w:tcW w:w="2254" w:type="dxa"/>
+          </w:tcPr>
+          <w:p>
+            <w:pPr>
+              <w:cnfStyle w:val="000000100000" w:firstRow="0" w:lastRow="0" w:firstColumn="0" w:lastColumn="0" w:oddVBand="0" w:evenVBand="0" w:oddHBand="1" w:evenHBand="0" w:firstRowFirstColumn="0" w:firstRowLastColumn="0" w:lastRowFirstColumn="0" w:lastRowLastColumn="0"/>
+            </w:pPr>
+            <w:r>
+              <w:t>0.25</w:t>
+            </w:r>
+            <w:r>
+              <w:t xml:space="preserve"> </w:t>
+            </w:r>
+          </w:p>
+        </w:tc>
+      </w:tr>
+      <w:tr>
+        <w:tc>
+          <w:tcPr>
+            <w:cnfStyle w:val="001000000000" w:firstRow="0" w:lastRow="0" w:firstColumn="1" w:lastColumn="0" w:oddVBand="0" w:evenVBand="0" w:oddHBand="0" w:evenHBand="0" w:firstRowFirstColumn="0" w:firstRowLastColumn="0" w:lastRowFirstColumn="0" w:lastRowLastColumn="0"/>
+            <w:tcW w:w="2254" w:type="dxa"/>
+          </w:tcPr>
+          <w:p>
+            <w:r>
+              <w:t>Support Vector M.</w:t>
+            </w:r>
+          </w:p>
+        </w:tc>
+        <w:tc>
+          <w:tcPr>
+            <w:tcW w:w="2254" w:type="dxa"/>
+          </w:tcPr>
+          <w:p>
+            <w:pPr>
+              <w:cnfStyle w:val="000000000000" w:firstRow="0" w:lastRow="0" w:firstColumn="0" w:lastColumn="0" w:oddVBand="0" w:evenVBand="0" w:oddHBand="0" w:evenHBand="0" w:firstRowFirstColumn="0" w:firstRowLastColumn="0" w:lastRowFirstColumn="0" w:lastRowLastColumn="0"/>
+            </w:pPr>
+            <w:r>
+              <w:t>0.32</w:t>
+            </w:r>
+            <w:r>
+              <w:t xml:space="preserve"> </w:t>
+            </w:r>
+          </w:p>
+        </w:tc>
+        <w:tc>
+          <w:tcPr>
+            <w:tcW w:w="2254" w:type="dxa"/>
+          </w:tcPr>
+          <w:p>
+            <w:pPr>
+              <w:cnfStyle w:val="000000000000" w:firstRow="0" w:lastRow="0" w:firstColumn="0" w:lastColumn="0" w:oddVBand="0" w:evenVBand="0" w:oddHBand="0" w:evenHBand="0" w:firstRowFirstColumn="0" w:firstRowLastColumn="0" w:lastRowFirstColumn="0" w:lastRowLastColumn="0"/>
+            </w:pPr>
+            <w:r>
+              <w:t>0.60</w:t>
+            </w:r>
+            <w:r>
+              <w:t xml:space="preserve"> </w:t>
+            </w:r>
+          </w:p>
+        </w:tc>
+        <w:tc>
+          <w:tcPr>
+            <w:tcW w:w="2254" w:type="dxa"/>
+          </w:tcPr>
+          <w:p>
+            <w:pPr>
+              <w:cnfStyle w:val="000000000000" w:firstRow="0" w:lastRow="0" w:firstColumn="0" w:lastColumn="0" w:oddVBand="0" w:evenVBand="0" w:oddHBand="0" w:evenHBand="0" w:firstRowFirstColumn="0" w:firstRowLastColumn="0" w:lastRowFirstColumn="0" w:lastRowLastColumn="0"/>
+            </w:pPr>
+            <w:r>
+              <w:t>0.26</w:t>
+            </w:r>
+          </w:p>
+        </w:tc>
+      </w:tr>
+      <w:tr>
+        <w:trPr>
+          <w:cnfStyle w:val="000000100000" w:firstRow="0" w:lastRow="0" w:firstColumn="0" w:lastColumn="0" w:oddVBand="0" w:evenVBand="0" w:oddHBand="1" w:evenHBand="0" w:firstRowFirstColumn="0" w:firstRowLastColumn="0" w:lastRowFirstColumn="0" w:lastRowLastColumn="0"/>
+        </w:trPr>
+        <w:tc>
+          <w:tcPr>
+            <w:cnfStyle w:val="001000000000" w:firstRow="0" w:lastRow="0" w:firstColumn="1" w:lastColumn="0" w:oddVBand="0" w:evenVBand="0" w:oddHBand="0" w:evenHBand="0" w:firstRowFirstColumn="0" w:firstRowLastColumn="0" w:lastRowFirstColumn="0" w:lastRowLastColumn="0"/>
+            <w:tcW w:w="2254" w:type="dxa"/>
+          </w:tcPr>
+          <w:p>
+            <w:r>
+              <w:t>Artificial Neural N.</w:t>
+            </w:r>
+          </w:p>
+        </w:tc>
+        <w:tc>
+          <w:tcPr>
+            <w:tcW w:w="2254" w:type="dxa"/>
+          </w:tcPr>
+          <w:p>
+            <w:pPr>
+              <w:cnfStyle w:val="000000100000" w:firstRow="0" w:lastRow="0" w:firstColumn="0" w:lastColumn="0" w:oddVBand="0" w:evenVBand="0" w:oddHBand="1" w:evenHBand="0" w:firstRowFirstColumn="0" w:firstRowLastColumn="0" w:lastRowFirstColumn="0" w:lastRowLastColumn="0"/>
+            </w:pPr>
+            <w:r>
+              <w:t>0.28</w:t>
+            </w:r>
+          </w:p>
+        </w:tc>
+        <w:tc>
+          <w:tcPr>
+            <w:tcW w:w="2254" w:type="dxa"/>
+          </w:tcPr>
+          <w:p>
+            <w:pPr>
+              <w:cnfStyle w:val="000000100000" w:firstRow="0" w:lastRow="0" w:firstColumn="0" w:lastColumn="0" w:oddVBand="0" w:evenVBand="0" w:oddHBand="1" w:evenHBand="0" w:firstRowFirstColumn="0" w:firstRowLastColumn="0" w:lastRowFirstColumn="0" w:lastRowLastColumn="0"/>
+            </w:pPr>
+            <w:r>
+              <w:t>0.71</w:t>
+            </w:r>
+          </w:p>
+        </w:tc>
+        <w:tc>
+          <w:tcPr>
+            <w:tcW w:w="2254" w:type="dxa"/>
+          </w:tcPr>
+          <w:p>
+            <w:pPr>
+              <w:cnfStyle w:val="000000100000" w:firstRow="0" w:lastRow="0" w:firstColumn="0" w:lastColumn="0" w:oddVBand="0" w:evenVBand="0" w:oddHBand="1" w:evenHBand="0" w:firstRowFirstColumn="0" w:firstRowLastColumn="0" w:lastRowFirstColumn="0" w:lastRowLastColumn="0"/>
+            </w:pPr>
+            <w:r>
+              <w:t>0.28</w:t>
+            </w:r>
+          </w:p>
+        </w:tc>
+      </w:tr>
+    </w:tbl>
+    <w:p/>
+    <w:p>
+      <w:r>
+        <w:t xml:space="preserve">We notice that the error rate for the classifiers sit quite low at about 20% to 30%. This means </w:t>
+      </w:r>
+      <w:r>
+        <w:t>that our</w:t>
+      </w:r>
+      <w:r>
+        <w:t xml:space="preserve"> classifiers have performed well at classifying the data that they have been given as a test. While the classifiers have predicted well when the reactors are functioning normally, they have a very low specificity meaning that they were not doing well at </w:t>
+      </w:r>
+      <w:r>
+        <w:t xml:space="preserve">predicting when the reactors were functioning abnormally. </w:t>
+      </w:r>
+      <w:r>
+        <w:t xml:space="preserve"> </w:t>
+      </w:r>
+    </w:p>
+    <w:p/>
+    <w:p/>
+    <w:p/>
+    <w:p/>
+    <w:p>
+      <w:pPr>
+        <w:pStyle w:val="Heading3"/>
+      </w:pPr>
+      <w:bookmarkStart w:id="15" w:name="_Toc94790928"/>
+      <w:r>
+        <w:lastRenderedPageBreak/>
+        <w:t xml:space="preserve">Task </w:t>
+      </w:r>
+      <w:r>
+        <w:t>6</w:t>
+      </w:r>
+      <w:r>
+        <w:t xml:space="preserve">; </w:t>
+      </w:r>
+      <w:r>
+        <w:t>Classifier Comparison</w:t>
+      </w:r>
+      <w:r>
+        <w:t>:</w:t>
+      </w:r>
+      <w:bookmarkEnd w:id="15"/>
+    </w:p>
+    <w:p>
+      <w:r>
+        <w:t xml:space="preserve">The three classifiers didn’t have error rates that were very different from one another. The highest error rate was 32% from the Support Vector Machine while the lowest was the decision tree at 20%, the artificial neural network did only slightly better at 28% error rate. We can deduce that the decision tree did the best in this respect. Sensitivity wise, the clear winner is once again the decision tree at 85%. The two other methods fell quite a way behind here at </w:t>
+      </w:r>
+      <w:r>
+        <w:t xml:space="preserve">71% for the artificial neural network and 60% for the support vector machine. Lastly, on specificity, </w:t>
+      </w:r>
+      <w:proofErr w:type="gramStart"/>
+      <w:r>
+        <w:t>all of</w:t>
+      </w:r>
+      <w:proofErr w:type="gramEnd"/>
+      <w:r>
+        <w:t xml:space="preserve"> the methods were not great here, the artificial neural network was the best at 28% which is a very low figure while the support vector machine and the artificial neural network were close behind at 26% and 25% respectively. Ironically, the artificial neural network doing the best in the other sections did the worse here. </w:t>
+      </w:r>
+    </w:p>
+    <w:p>
+      <w:r>
+        <w:t>To conclude, the artificial neural network would be the preferred method for classification of this dataset. While it did the worse on specificity, it did the best by quite a good margin in both the error rate and sensitivity. All methods were also quite close on specificity, and all did equally terribly. Looking at the data, it is clear why the artificial neural network was chosen as the best.</w:t>
+      </w:r>
+    </w:p>
+    <w:p>
+      <w:pPr>
+        <w:pStyle w:val="Heading3"/>
+      </w:pPr>
+      <w:bookmarkStart w:id="16" w:name="_Toc94790929"/>
+      <w:r>
+        <w:t xml:space="preserve">Task </w:t>
+      </w:r>
+      <w:r>
+        <w:t>7</w:t>
+      </w:r>
+      <w:r>
+        <w:t xml:space="preserve">; </w:t>
+      </w:r>
+      <w:r>
+        <w:t>Abnormality Detection Evaluation</w:t>
+      </w:r>
+      <w:r>
+        <w:t>:</w:t>
+      </w:r>
+      <w:bookmarkEnd w:id="16"/>
+    </w:p>
+    <w:p>
+      <w:r>
+        <w:t xml:space="preserve">Based on the analysis of this data, I think it is quite clear that the classification techniques used in this </w:t>
+      </w:r>
+      <w:r>
+        <w:t xml:space="preserve">problem are not adequate to detect the status of the reactor. While they are very good at predicting a reactor that is operating normally as shows by the very high sensitivity, they are not good at detecting when a reactor is operating abnormally. All methods scored less than 30% in this respect. Given the dangerous nature of a nuclear reactor operating abnormally and the environmental concerns that it could have, they would have to have much higher scores </w:t>
+      </w:r>
+      <w:r>
+        <w:t>to</w:t>
+      </w:r>
+      <w:r>
+        <w:t xml:space="preserve"> be used to detect abnormalities</w:t>
+      </w:r>
+      <w:r>
+        <w:t xml:space="preserve"> such as 70% or 80%</w:t>
+      </w:r>
+    </w:p>
+    <w:p>
+      <w:pPr>
+        <w:pStyle w:val="Heading3"/>
+      </w:pPr>
+      <w:bookmarkStart w:id="17" w:name="_Toc94790930"/>
+      <w:r>
+        <w:t xml:space="preserve">Task </w:t>
+      </w:r>
+      <w:r>
+        <w:t>8</w:t>
+      </w:r>
+      <w:r>
+        <w:t xml:space="preserve">; </w:t>
+      </w:r>
+      <w:r>
+        <w:t>MapReduce</w:t>
+      </w:r>
+      <w:r>
+        <w:t>:</w:t>
+      </w:r>
+      <w:bookmarkEnd w:id="17"/>
+    </w:p>
+    <w:p>
+      <w:r>
+        <w:t xml:space="preserve">In this section, the </w:t>
+      </w:r>
+      <w:proofErr w:type="spellStart"/>
+      <w:r>
+        <w:t>pyspark</w:t>
+      </w:r>
+      <w:proofErr w:type="spellEnd"/>
+      <w:r>
+        <w:t xml:space="preserve"> </w:t>
+      </w:r>
+      <w:proofErr w:type="spellStart"/>
+      <w:r>
+        <w:t>dataframe</w:t>
+      </w:r>
+      <w:proofErr w:type="spellEnd"/>
+      <w:r>
+        <w:t xml:space="preserve"> was converted into a </w:t>
+      </w:r>
+      <w:proofErr w:type="spellStart"/>
+      <w:r>
+        <w:t>pyspark</w:t>
+      </w:r>
+      <w:proofErr w:type="spellEnd"/>
+      <w:r>
+        <w:t xml:space="preserve"> RDD (Resilient Distributed Dataset). The reason for this is because the map and reduce functions cannot be applied to </w:t>
+      </w:r>
+      <w:proofErr w:type="spellStart"/>
+      <w:r>
+        <w:t>dataframes</w:t>
+      </w:r>
+      <w:proofErr w:type="spellEnd"/>
+      <w:r>
+        <w:t xml:space="preserve"> and only to an RDD. The RDD was then mapped using the </w:t>
+      </w:r>
+      <w:proofErr w:type="gramStart"/>
+      <w:r>
+        <w:t>“</w:t>
+      </w:r>
+      <w:r>
+        <w:t>.map</w:t>
+      </w:r>
+      <w:proofErr w:type="gramEnd"/>
+      <w:r>
+        <w:t>”</w:t>
+      </w:r>
+      <w:r>
+        <w:t xml:space="preserve"> command. </w:t>
+      </w:r>
+    </w:p>
+    <w:p/>
+    <w:bookmarkStart w:id="18" w:name="_Toc94790931" w:displacedByCustomXml="next"/>
     <w:sdt>
       <w:sdtPr>
         <w:rPr>
@@ -1625,6 +4369,7 @@
           <w:r>
             <w:t>Bibliography</w:t>
           </w:r>
+          <w:bookmarkEnd w:id="18"/>
         </w:p>
         <w:sdt>
           <w:sdtPr>
@@ -1647,9 +4392,6 @@
                 <w:fldChar w:fldCharType="begin"/>
               </w:r>
               <w:r>
-                <w:rPr>
-                  <w:lang w:val="fr-FR"/>
-                </w:rPr>
                 <w:instrText xml:space="preserve"> BIBLIOGRAPHY </w:instrText>
               </w:r>
               <w:r>
@@ -1658,15 +4400,8 @@
               <w:r>
                 <w:rPr>
                   <w:noProof/>
-                  <w:lang w:val="fr-FR"/>
                 </w:rPr>
-                <w:t xml:space="preserve">Galetsi, P., Katsaliaki, K., &amp; Kumar, S. (2020). </w:t>
-              </w:r>
-              <w:r>
-                <w:rPr>
-                  <w:noProof/>
-                </w:rPr>
-                <w:t xml:space="preserve">Big Data analytics in health sector: Theorical Framework, Techniques and Prospects . </w:t>
+                <w:t xml:space="preserve">Galetsi, P., Katsaliaki, K., &amp; Kumar, S. (2020). Big Data analytics in health sector: Theorical Framework, Techniques and Prospects . </w:t>
               </w:r>
               <w:r>
                 <w:rPr>
@@ -1724,6 +4459,35 @@
                 <w:rPr>
                   <w:noProof/>
                 </w:rPr>
+                <w:t xml:space="preserve">Malik, F. (2020, February 20). </w:t>
+              </w:r>
+              <w:r>
+                <w:rPr>
+                  <w:i/>
+                  <w:iCs/>
+                  <w:noProof/>
+                </w:rPr>
+                <w:t>Sensitivity Vs Specificity In Data Science</w:t>
+              </w:r>
+              <w:r>
+                <w:rPr>
+                  <w:noProof/>
+                </w:rPr>
+                <w:t>. Retrieved from Medium: https://medium.com/fintechexplained/sensitivity-vs-specificity-in-data-science-2f673039dbd1</w:t>
+              </w:r>
+            </w:p>
+            <w:p>
+              <w:pPr>
+                <w:pStyle w:val="Bibliography"/>
+                <w:ind w:left="720" w:hanging="720"/>
+                <w:rPr>
+                  <w:noProof/>
+                </w:rPr>
+              </w:pPr>
+              <w:r>
+                <w:rPr>
+                  <w:noProof/>
+                </w:rPr>
                 <w:t xml:space="preserve">Mullins, C. S. (2021, May 3). </w:t>
               </w:r>
               <w:r>
@@ -1755,54 +4519,163 @@
         </w:sdt>
       </w:sdtContent>
     </w:sdt>
-    <w:p/>
     <w:sectPr>
+      <w:headerReference w:type="default" r:id="rId13"/>
+      <w:footerReference w:type="default" r:id="rId14"/>
       <w:pgSz w:w="11906" w:h="16838"/>
       <w:pgMar w:top="1440" w:right="1440" w:bottom="1440" w:left="1440" w:header="708" w:footer="708" w:gutter="0"/>
+      <w:pgNumType w:start="0"/>
       <w:cols w:space="708"/>
+      <w:titlePg/>
       <w:docGrid w:linePitch="360"/>
     </w:sectPr>
   </w:body>
 </w:document>
 </file>
 
-<file path=word/comments.xml><?xml version="1.0" encoding="utf-8"?>
-<w:comments xmlns:wpc="http://schemas.microsoft.com/office/word/2010/wordprocessingCanvas" xmlns:cx="http://schemas.microsoft.com/office/drawing/2014/chartex" xmlns:cx1="http://schemas.microsoft.com/office/drawing/2015/9/8/chartex" xmlns:cx2="http://schemas.microsoft.com/office/drawing/2015/10/21/chartex" xmlns:cx3="http://schemas.microsoft.com/office/drawing/2016/5/9/chartex" xmlns:cx4="http://schemas.microsoft.com/office/drawing/2016/5/10/chartex" xmlns:cx5="http://schemas.microsoft.com/office/drawing/2016/5/11/chartex" xmlns:cx6="http://schemas.microsoft.com/office/drawing/2016/5/12/chartex" xmlns:cx7="http://schemas.microsoft.com/office/drawing/2016/5/13/chartex" xmlns:cx8="http://schemas.microsoft.com/office/drawing/2016/5/14/chartex" xmlns:mc="http://schemas.openxmlformats.org/markup-compatibility/2006" xmlns:aink="http://schemas.microsoft.com/office/drawing/2016/ink" xmlns:am3d="http://schemas.microsoft.com/office/drawing/2017/model3d" xmlns:o="urn:schemas-microsoft-com:office:office" xmlns:r="http://schemas.openxmlformats.org/officeDocument/2006/relationships" xmlns:m="http://schemas.openxmlformats.org/officeDocument/2006/math" xmlns:v="urn:schemas-microsoft-com:vml" xmlns:wp14="http://schemas.microsoft.com/office/word/2010/wordprocessingDrawing" xmlns:wp="http://schemas.openxmlformats.org/drawingml/2006/wordprocessingDrawing" xmlns:w10="urn:schemas-microsoft-com:office:word" xmlns:w="http://schemas.openxmlformats.org/wordprocessingml/2006/main" xmlns:w14="http://schemas.microsoft.com/office/word/2010/wordml" xmlns:w15="http://schemas.microsoft.com/office/word/2012/wordml" xmlns:w16cex="http://schemas.microsoft.com/office/word/2018/wordml/cex" xmlns:w16cid="http://schemas.microsoft.com/office/word/2016/wordml/cid" xmlns:w16="http://schemas.microsoft.com/office/word/2018/wordml" xmlns:w16sdtdh="http://schemas.microsoft.com/office/word/2020/wordml/sdtdatahash" xmlns:w16se="http://schemas.microsoft.com/office/word/2015/wordml/symex" xmlns:wpg="http://schemas.microsoft.com/office/word/2010/wordprocessingGroup" xmlns:wpi="http://schemas.microsoft.com/office/word/2010/wordprocessingInk" xmlns:wne="http://schemas.microsoft.com/office/word/2006/wordml" xmlns:wps="http://schemas.microsoft.com/office/word/2010/wordprocessingShape" mc:Ignorable="w14 w15 w16se w16cid w16 w16cex w16sdtdh wp14">
-  <w:comment w:id="0" w:author="Alexandre Barlaam (19695898)" w:date="2022-01-26T18:37:00Z" w:initials="AB(">
+<file path=word/endnotes.xml><?xml version="1.0" encoding="utf-8"?>
+<w:endnotes xmlns:wpc="http://schemas.microsoft.com/office/word/2010/wordprocessingCanvas" xmlns:cx="http://schemas.microsoft.com/office/drawing/2014/chartex" xmlns:cx1="http://schemas.microsoft.com/office/drawing/2015/9/8/chartex" xmlns:cx2="http://schemas.microsoft.com/office/drawing/2015/10/21/chartex" xmlns:cx3="http://schemas.microsoft.com/office/drawing/2016/5/9/chartex" xmlns:cx4="http://schemas.microsoft.com/office/drawing/2016/5/10/chartex" xmlns:cx5="http://schemas.microsoft.com/office/drawing/2016/5/11/chartex" xmlns:cx6="http://schemas.microsoft.com/office/drawing/2016/5/12/chartex" xmlns:cx7="http://schemas.microsoft.com/office/drawing/2016/5/13/chartex" xmlns:cx8="http://schemas.microsoft.com/office/drawing/2016/5/14/chartex" xmlns:mc="http://schemas.openxmlformats.org/markup-compatibility/2006" xmlns:aink="http://schemas.microsoft.com/office/drawing/2016/ink" xmlns:am3d="http://schemas.microsoft.com/office/drawing/2017/model3d" xmlns:o="urn:schemas-microsoft-com:office:office" xmlns:r="http://schemas.openxmlformats.org/officeDocument/2006/relationships" xmlns:m="http://schemas.openxmlformats.org/officeDocument/2006/math" xmlns:v="urn:schemas-microsoft-com:vml" xmlns:wp14="http://schemas.microsoft.com/office/word/2010/wordprocessingDrawing" xmlns:wp="http://schemas.openxmlformats.org/drawingml/2006/wordprocessingDrawing" xmlns:w10="urn:schemas-microsoft-com:office:word" xmlns:w="http://schemas.openxmlformats.org/wordprocessingml/2006/main" xmlns:w14="http://schemas.microsoft.com/office/word/2010/wordml" xmlns:w15="http://schemas.microsoft.com/office/word/2012/wordml" xmlns:w16cex="http://schemas.microsoft.com/office/word/2018/wordml/cex" xmlns:w16cid="http://schemas.microsoft.com/office/word/2016/wordml/cid" xmlns:w16="http://schemas.microsoft.com/office/word/2018/wordml" xmlns:w16sdtdh="http://schemas.microsoft.com/office/word/2020/wordml/sdtdatahash" xmlns:w16se="http://schemas.microsoft.com/office/word/2015/wordml/symex" xmlns:wpg="http://schemas.microsoft.com/office/word/2010/wordprocessingGroup" xmlns:wpi="http://schemas.microsoft.com/office/word/2010/wordprocessingInk" xmlns:wne="http://schemas.microsoft.com/office/word/2006/wordml" xmlns:wps="http://schemas.microsoft.com/office/word/2010/wordprocessingShape" mc:Ignorable="w14 w15 w16se w16cid w16 w16cex w16sdtdh wp14">
+  <w:endnote w:type="separator" w:id="-1">
     <w:p>
       <w:pPr>
-        <w:pStyle w:val="CommentText"/>
+        <w:spacing w:after="0" w:line="240" w:lineRule="auto"/>
       </w:pPr>
       <w:r>
-        <w:rPr>
-          <w:rStyle w:val="CommentReference"/>
-        </w:rPr>
-        <w:annotationRef/>
-      </w:r>
-      <w:r>
-        <w:t>Include Fig 1 showing the code and results for Task 1</w:t>
+        <w:separator/>
       </w:r>
     </w:p>
-  </w:comment>
-</w:comments>
+  </w:endnote>
+  <w:endnote w:type="continuationSeparator" w:id="0">
+    <w:p>
+      <w:pPr>
+        <w:spacing w:after="0" w:line="240" w:lineRule="auto"/>
+      </w:pPr>
+      <w:r>
+        <w:continuationSeparator/>
+      </w:r>
+    </w:p>
+  </w:endnote>
+</w:endnotes>
 </file>
 
-<file path=word/commentsExtended.xml><?xml version="1.0" encoding="utf-8"?>
-<w15:commentsEx xmlns:wpc="http://schemas.microsoft.com/office/word/2010/wordprocessingCanvas" xmlns:cx="http://schemas.microsoft.com/office/drawing/2014/chartex" xmlns:cx1="http://schemas.microsoft.com/office/drawing/2015/9/8/chartex" xmlns:cx2="http://schemas.microsoft.com/office/drawing/2015/10/21/chartex" xmlns:cx3="http://schemas.microsoft.com/office/drawing/2016/5/9/chartex" xmlns:cx4="http://schemas.microsoft.com/office/drawing/2016/5/10/chartex" xmlns:cx5="http://schemas.microsoft.com/office/drawing/2016/5/11/chartex" xmlns:cx6="http://schemas.microsoft.com/office/drawing/2016/5/12/chartex" xmlns:cx7="http://schemas.microsoft.com/office/drawing/2016/5/13/chartex" xmlns:cx8="http://schemas.microsoft.com/office/drawing/2016/5/14/chartex" xmlns:mc="http://schemas.openxmlformats.org/markup-compatibility/2006" xmlns:aink="http://schemas.microsoft.com/office/drawing/2016/ink" xmlns:am3d="http://schemas.microsoft.com/office/drawing/2017/model3d" xmlns:o="urn:schemas-microsoft-com:office:office" xmlns:r="http://schemas.openxmlformats.org/officeDocument/2006/relationships" xmlns:m="http://schemas.openxmlformats.org/officeDocument/2006/math" xmlns:v="urn:schemas-microsoft-com:vml" xmlns:wp14="http://schemas.microsoft.com/office/word/2010/wordprocessingDrawing" xmlns:wp="http://schemas.openxmlformats.org/drawingml/2006/wordprocessingDrawing" xmlns:w10="urn:schemas-microsoft-com:office:word" xmlns:w="http://schemas.openxmlformats.org/wordprocessingml/2006/main" xmlns:w14="http://schemas.microsoft.com/office/word/2010/wordml" xmlns:w15="http://schemas.microsoft.com/office/word/2012/wordml" xmlns:w16cex="http://schemas.microsoft.com/office/word/2018/wordml/cex" xmlns:w16cid="http://schemas.microsoft.com/office/word/2016/wordml/cid" xmlns:w16="http://schemas.microsoft.com/office/word/2018/wordml" xmlns:w16sdtdh="http://schemas.microsoft.com/office/word/2020/wordml/sdtdatahash" xmlns:w16se="http://schemas.microsoft.com/office/word/2015/wordml/symex" xmlns:wpg="http://schemas.microsoft.com/office/word/2010/wordprocessingGroup" xmlns:wpi="http://schemas.microsoft.com/office/word/2010/wordprocessingInk" xmlns:wne="http://schemas.microsoft.com/office/word/2006/wordml" xmlns:wps="http://schemas.microsoft.com/office/word/2010/wordprocessingShape" mc:Ignorable="w14 w15 w16se w16cid w16 w16cex w16sdtdh wp14">
-  <w15:commentEx w15:paraId="0A9D75CC" w15:done="0"/>
-</w15:commentsEx>
+<file path=word/footer1.xml><?xml version="1.0" encoding="utf-8"?>
+<w:ftr xmlns:wpc="http://schemas.microsoft.com/office/word/2010/wordprocessingCanvas" xmlns:cx="http://schemas.microsoft.com/office/drawing/2014/chartex" xmlns:cx1="http://schemas.microsoft.com/office/drawing/2015/9/8/chartex" xmlns:cx2="http://schemas.microsoft.com/office/drawing/2015/10/21/chartex" xmlns:cx3="http://schemas.microsoft.com/office/drawing/2016/5/9/chartex" xmlns:cx4="http://schemas.microsoft.com/office/drawing/2016/5/10/chartex" xmlns:cx5="http://schemas.microsoft.com/office/drawing/2016/5/11/chartex" xmlns:cx6="http://schemas.microsoft.com/office/drawing/2016/5/12/chartex" xmlns:cx7="http://schemas.microsoft.com/office/drawing/2016/5/13/chartex" xmlns:cx8="http://schemas.microsoft.com/office/drawing/2016/5/14/chartex" xmlns:mc="http://schemas.openxmlformats.org/markup-compatibility/2006" xmlns:aink="http://schemas.microsoft.com/office/drawing/2016/ink" xmlns:am3d="http://schemas.microsoft.com/office/drawing/2017/model3d" xmlns:o="urn:schemas-microsoft-com:office:office" xmlns:r="http://schemas.openxmlformats.org/officeDocument/2006/relationships" xmlns:m="http://schemas.openxmlformats.org/officeDocument/2006/math" xmlns:v="urn:schemas-microsoft-com:vml" xmlns:wp14="http://schemas.microsoft.com/office/word/2010/wordprocessingDrawing" xmlns:wp="http://schemas.openxmlformats.org/drawingml/2006/wordprocessingDrawing" xmlns:w10="urn:schemas-microsoft-com:office:word" xmlns:w="http://schemas.openxmlformats.org/wordprocessingml/2006/main" xmlns:w14="http://schemas.microsoft.com/office/word/2010/wordml" xmlns:w15="http://schemas.microsoft.com/office/word/2012/wordml" xmlns:w16cex="http://schemas.microsoft.com/office/word/2018/wordml/cex" xmlns:w16cid="http://schemas.microsoft.com/office/word/2016/wordml/cid" xmlns:w16="http://schemas.microsoft.com/office/word/2018/wordml" xmlns:w16sdtdh="http://schemas.microsoft.com/office/word/2020/wordml/sdtdatahash" xmlns:w16se="http://schemas.microsoft.com/office/word/2015/wordml/symex" xmlns:wpg="http://schemas.microsoft.com/office/word/2010/wordprocessingGroup" xmlns:wpi="http://schemas.microsoft.com/office/word/2010/wordprocessingInk" xmlns:wne="http://schemas.microsoft.com/office/word/2006/wordml" xmlns:wps="http://schemas.microsoft.com/office/word/2010/wordprocessingShape" mc:Ignorable="w14 w15 w16se w16cid w16 w16cex w16sdtdh wp14">
+  <w:sdt>
+    <w:sdtPr>
+      <w:id w:val="202456456"/>
+      <w:docPartObj>
+        <w:docPartGallery w:val="Page Numbers (Bottom of Page)"/>
+        <w:docPartUnique/>
+      </w:docPartObj>
+    </w:sdtPr>
+    <w:sdtEndPr>
+      <w:rPr>
+        <w:color w:val="7F7F7F" w:themeColor="background1" w:themeShade="7F"/>
+        <w:spacing w:val="60"/>
+      </w:rPr>
+    </w:sdtEndPr>
+    <w:sdtContent>
+      <w:p>
+        <w:pPr>
+          <w:pStyle w:val="Footer"/>
+          <w:pBdr>
+            <w:top w:val="single" w:sz="4" w:space="1" w:color="D9D9D9" w:themeColor="background1" w:themeShade="D9"/>
+          </w:pBdr>
+          <w:jc w:val="right"/>
+        </w:pPr>
+        <w:r>
+          <w:fldChar w:fldCharType="begin"/>
+        </w:r>
+        <w:r>
+          <w:instrText xml:space="preserve"> PAGE   \* MERGEFORMAT </w:instrText>
+        </w:r>
+        <w:r>
+          <w:fldChar w:fldCharType="separate"/>
+        </w:r>
+        <w:r>
+          <w:rPr>
+            <w:noProof/>
+          </w:rPr>
+          <w:t>2</w:t>
+        </w:r>
+        <w:r>
+          <w:rPr>
+            <w:noProof/>
+          </w:rPr>
+          <w:fldChar w:fldCharType="end"/>
+        </w:r>
+        <w:r>
+          <w:t xml:space="preserve"> | </w:t>
+        </w:r>
+        <w:r>
+          <w:rPr>
+            <w:color w:val="7F7F7F" w:themeColor="background1" w:themeShade="7F"/>
+            <w:spacing w:val="60"/>
+          </w:rPr>
+          <w:t>Page</w:t>
+        </w:r>
+      </w:p>
+    </w:sdtContent>
+  </w:sdt>
+  <w:p>
+    <w:pPr>
+      <w:pStyle w:val="Footer"/>
+    </w:pPr>
+  </w:p>
+</w:ftr>
 </file>
 
-<file path=word/commentsExtensible.xml><?xml version="1.0" encoding="utf-8"?>
-<w16cex:commentsExtensible xmlns:wpc="http://schemas.microsoft.com/office/word/2010/wordprocessingCanvas" xmlns:cx="http://schemas.microsoft.com/office/drawing/2014/chartex" xmlns:cx1="http://schemas.microsoft.com/office/drawing/2015/9/8/chartex" xmlns:cx2="http://schemas.microsoft.com/office/drawing/2015/10/21/chartex" xmlns:cx3="http://schemas.microsoft.com/office/drawing/2016/5/9/chartex" xmlns:cx4="http://schemas.microsoft.com/office/drawing/2016/5/10/chartex" xmlns:cx5="http://schemas.microsoft.com/office/drawing/2016/5/11/chartex" xmlns:cx6="http://schemas.microsoft.com/office/drawing/2016/5/12/chartex" xmlns:cx7="http://schemas.microsoft.com/office/drawing/2016/5/13/chartex" xmlns:cx8="http://schemas.microsoft.com/office/drawing/2016/5/14/chartex" xmlns:mc="http://schemas.openxmlformats.org/markup-compatibility/2006" xmlns:aink="http://schemas.microsoft.com/office/drawing/2016/ink" xmlns:am3d="http://schemas.microsoft.com/office/drawing/2017/model3d" xmlns:o="urn:schemas-microsoft-com:office:office" xmlns:r="http://schemas.openxmlformats.org/officeDocument/2006/relationships" xmlns:m="http://schemas.openxmlformats.org/officeDocument/2006/math" xmlns:v="urn:schemas-microsoft-com:vml" xmlns:wp14="http://schemas.microsoft.com/office/word/2010/wordprocessingDrawing" xmlns:wp="http://schemas.openxmlformats.org/drawingml/2006/wordprocessingDrawing" xmlns:w10="urn:schemas-microsoft-com:office:word" xmlns:w="http://schemas.openxmlformats.org/wordprocessingml/2006/main" xmlns:w14="http://schemas.microsoft.com/office/word/2010/wordml" xmlns:w15="http://schemas.microsoft.com/office/word/2012/wordml" xmlns:w16cex="http://schemas.microsoft.com/office/word/2018/wordml/cex" xmlns:w16cid="http://schemas.microsoft.com/office/word/2016/wordml/cid" xmlns:w16="http://schemas.microsoft.com/office/word/2018/wordml" xmlns:w16sdtdh="http://schemas.microsoft.com/office/word/2020/wordml/sdtdatahash" xmlns:w16se="http://schemas.microsoft.com/office/word/2015/wordml/symex" xmlns:wpg="http://schemas.microsoft.com/office/word/2010/wordprocessingGroup" xmlns:wpi="http://schemas.microsoft.com/office/word/2010/wordprocessingInk" xmlns:wne="http://schemas.microsoft.com/office/word/2006/wordml" xmlns:wps="http://schemas.microsoft.com/office/word/2010/wordprocessingShape" mc:Ignorable="w14 w15 w16se w16cid w16 w16cex w16sdtdh wp14">
-  <w16cex:commentExtensible w16cex:durableId="259C134F" w16cex:dateUtc="2022-01-26T18:37:00Z"/>
-</w16cex:commentsExtensible>
+<file path=word/footnotes.xml><?xml version="1.0" encoding="utf-8"?>
+<w:footnotes xmlns:wpc="http://schemas.microsoft.com/office/word/2010/wordprocessingCanvas" xmlns:cx="http://schemas.microsoft.com/office/drawing/2014/chartex" xmlns:cx1="http://schemas.microsoft.com/office/drawing/2015/9/8/chartex" xmlns:cx2="http://schemas.microsoft.com/office/drawing/2015/10/21/chartex" xmlns:cx3="http://schemas.microsoft.com/office/drawing/2016/5/9/chartex" xmlns:cx4="http://schemas.microsoft.com/office/drawing/2016/5/10/chartex" xmlns:cx5="http://schemas.microsoft.com/office/drawing/2016/5/11/chartex" xmlns:cx6="http://schemas.microsoft.com/office/drawing/2016/5/12/chartex" xmlns:cx7="http://schemas.microsoft.com/office/drawing/2016/5/13/chartex" xmlns:cx8="http://schemas.microsoft.com/office/drawing/2016/5/14/chartex" xmlns:mc="http://schemas.openxmlformats.org/markup-compatibility/2006" xmlns:aink="http://schemas.microsoft.com/office/drawing/2016/ink" xmlns:am3d="http://schemas.microsoft.com/office/drawing/2017/model3d" xmlns:o="urn:schemas-microsoft-com:office:office" xmlns:r="http://schemas.openxmlformats.org/officeDocument/2006/relationships" xmlns:m="http://schemas.openxmlformats.org/officeDocument/2006/math" xmlns:v="urn:schemas-microsoft-com:vml" xmlns:wp14="http://schemas.microsoft.com/office/word/2010/wordprocessingDrawing" xmlns:wp="http://schemas.openxmlformats.org/drawingml/2006/wordprocessingDrawing" xmlns:w10="urn:schemas-microsoft-com:office:word" xmlns:w="http://schemas.openxmlformats.org/wordprocessingml/2006/main" xmlns:w14="http://schemas.microsoft.com/office/word/2010/wordml" xmlns:w15="http://schemas.microsoft.com/office/word/2012/wordml" xmlns:w16cex="http://schemas.microsoft.com/office/word/2018/wordml/cex" xmlns:w16cid="http://schemas.microsoft.com/office/word/2016/wordml/cid" xmlns:w16="http://schemas.microsoft.com/office/word/2018/wordml" xmlns:w16sdtdh="http://schemas.microsoft.com/office/word/2020/wordml/sdtdatahash" xmlns:w16se="http://schemas.microsoft.com/office/word/2015/wordml/symex" xmlns:wpg="http://schemas.microsoft.com/office/word/2010/wordprocessingGroup" xmlns:wpi="http://schemas.microsoft.com/office/word/2010/wordprocessingInk" xmlns:wne="http://schemas.microsoft.com/office/word/2006/wordml" xmlns:wps="http://schemas.microsoft.com/office/word/2010/wordprocessingShape" mc:Ignorable="w14 w15 w16se w16cid w16 w16cex w16sdtdh wp14">
+  <w:footnote w:type="separator" w:id="-1">
+    <w:p>
+      <w:pPr>
+        <w:spacing w:after="0" w:line="240" w:lineRule="auto"/>
+      </w:pPr>
+      <w:r>
+        <w:separator/>
+      </w:r>
+    </w:p>
+  </w:footnote>
+  <w:footnote w:type="continuationSeparator" w:id="0">
+    <w:p>
+      <w:pPr>
+        <w:spacing w:after="0" w:line="240" w:lineRule="auto"/>
+      </w:pPr>
+      <w:r>
+        <w:continuationSeparator/>
+      </w:r>
+    </w:p>
+  </w:footnote>
+</w:footnotes>
 </file>
 
-<file path=word/commentsIds.xml><?xml version="1.0" encoding="utf-8"?>
-<w16cid:commentsIds xmlns:wpc="http://schemas.microsoft.com/office/word/2010/wordprocessingCanvas" xmlns:cx="http://schemas.microsoft.com/office/drawing/2014/chartex" xmlns:cx1="http://schemas.microsoft.com/office/drawing/2015/9/8/chartex" xmlns:cx2="http://schemas.microsoft.com/office/drawing/2015/10/21/chartex" xmlns:cx3="http://schemas.microsoft.com/office/drawing/2016/5/9/chartex" xmlns:cx4="http://schemas.microsoft.com/office/drawing/2016/5/10/chartex" xmlns:cx5="http://schemas.microsoft.com/office/drawing/2016/5/11/chartex" xmlns:cx6="http://schemas.microsoft.com/office/drawing/2016/5/12/chartex" xmlns:cx7="http://schemas.microsoft.com/office/drawing/2016/5/13/chartex" xmlns:cx8="http://schemas.microsoft.com/office/drawing/2016/5/14/chartex" xmlns:mc="http://schemas.openxmlformats.org/markup-compatibility/2006" xmlns:aink="http://schemas.microsoft.com/office/drawing/2016/ink" xmlns:am3d="http://schemas.microsoft.com/office/drawing/2017/model3d" xmlns:o="urn:schemas-microsoft-com:office:office" xmlns:r="http://schemas.openxmlformats.org/officeDocument/2006/relationships" xmlns:m="http://schemas.openxmlformats.org/officeDocument/2006/math" xmlns:v="urn:schemas-microsoft-com:vml" xmlns:wp14="http://schemas.microsoft.com/office/word/2010/wordprocessingDrawing" xmlns:wp="http://schemas.openxmlformats.org/drawingml/2006/wordprocessingDrawing" xmlns:w10="urn:schemas-microsoft-com:office:word" xmlns:w="http://schemas.openxmlformats.org/wordprocessingml/2006/main" xmlns:w14="http://schemas.microsoft.com/office/word/2010/wordml" xmlns:w15="http://schemas.microsoft.com/office/word/2012/wordml" xmlns:w16cex="http://schemas.microsoft.com/office/word/2018/wordml/cex" xmlns:w16cid="http://schemas.microsoft.com/office/word/2016/wordml/cid" xmlns:w16="http://schemas.microsoft.com/office/word/2018/wordml" xmlns:w16sdtdh="http://schemas.microsoft.com/office/word/2020/wordml/sdtdatahash" xmlns:w16se="http://schemas.microsoft.com/office/word/2015/wordml/symex" xmlns:wpg="http://schemas.microsoft.com/office/word/2010/wordprocessingGroup" xmlns:wpi="http://schemas.microsoft.com/office/word/2010/wordprocessingInk" xmlns:wne="http://schemas.microsoft.com/office/word/2006/wordml" xmlns:wps="http://schemas.microsoft.com/office/word/2010/wordprocessingShape" mc:Ignorable="w14 w15 w16se w16cid w16 w16cex w16sdtdh wp14">
-  <w16cid:commentId w16cid:paraId="0A9D75CC" w16cid:durableId="259C134F"/>
-</w16cid:commentsIds>
+<file path=word/header1.xml><?xml version="1.0" encoding="utf-8"?>
+<w:hdr xmlns:wpc="http://schemas.microsoft.com/office/word/2010/wordprocessingCanvas" xmlns:cx="http://schemas.microsoft.com/office/drawing/2014/chartex" xmlns:cx1="http://schemas.microsoft.com/office/drawing/2015/9/8/chartex" xmlns:cx2="http://schemas.microsoft.com/office/drawing/2015/10/21/chartex" xmlns:cx3="http://schemas.microsoft.com/office/drawing/2016/5/9/chartex" xmlns:cx4="http://schemas.microsoft.com/office/drawing/2016/5/10/chartex" xmlns:cx5="http://schemas.microsoft.com/office/drawing/2016/5/11/chartex" xmlns:cx6="http://schemas.microsoft.com/office/drawing/2016/5/12/chartex" xmlns:cx7="http://schemas.microsoft.com/office/drawing/2016/5/13/chartex" xmlns:cx8="http://schemas.microsoft.com/office/drawing/2016/5/14/chartex" xmlns:mc="http://schemas.openxmlformats.org/markup-compatibility/2006" xmlns:aink="http://schemas.microsoft.com/office/drawing/2016/ink" xmlns:am3d="http://schemas.microsoft.com/office/drawing/2017/model3d" xmlns:o="urn:schemas-microsoft-com:office:office" xmlns:r="http://schemas.openxmlformats.org/officeDocument/2006/relationships" xmlns:m="http://schemas.openxmlformats.org/officeDocument/2006/math" xmlns:v="urn:schemas-microsoft-com:vml" xmlns:wp14="http://schemas.microsoft.com/office/word/2010/wordprocessingDrawing" xmlns:wp="http://schemas.openxmlformats.org/drawingml/2006/wordprocessingDrawing" xmlns:w10="urn:schemas-microsoft-com:office:word" xmlns:w="http://schemas.openxmlformats.org/wordprocessingml/2006/main" xmlns:w14="http://schemas.microsoft.com/office/word/2010/wordml" xmlns:w15="http://schemas.microsoft.com/office/word/2012/wordml" xmlns:w16cex="http://schemas.microsoft.com/office/word/2018/wordml/cex" xmlns:w16cid="http://schemas.microsoft.com/office/word/2016/wordml/cid" xmlns:w16="http://schemas.microsoft.com/office/word/2018/wordml" xmlns:w16sdtdh="http://schemas.microsoft.com/office/word/2020/wordml/sdtdatahash" xmlns:w16se="http://schemas.microsoft.com/office/word/2015/wordml/symex" xmlns:wpg="http://schemas.microsoft.com/office/word/2010/wordprocessingGroup" xmlns:wpi="http://schemas.microsoft.com/office/word/2010/wordprocessingInk" xmlns:wne="http://schemas.microsoft.com/office/word/2006/wordml" xmlns:wps="http://schemas.microsoft.com/office/word/2010/wordprocessingShape" mc:Ignorable="w14 w15 w16se w16cid w16 w16cex w16sdtdh wp14">
+  <w:p>
+    <w:pPr>
+      <w:pStyle w:val="Header"/>
+    </w:pPr>
+    <w:r>
+      <w:t xml:space="preserve">CMP3749M – Big Data Module </w:t>
+    </w:r>
+    <w:r>
+      <w:tab/>
+    </w:r>
+    <w:r>
+      <w:tab/>
+      <w:t>Alexandre Barlaam – 19695898</w:t>
+    </w:r>
+  </w:p>
+  <w:p>
+    <w:pPr>
+      <w:pStyle w:val="Header"/>
+    </w:pPr>
+    <w:r>
+      <w:t xml:space="preserve">Assignment 1 – Report </w:t>
+    </w:r>
+  </w:p>
+</w:hdr>
 </file>
 
 <file path=word/numbering.xml><?xml version="1.0" encoding="utf-8"?>
@@ -1924,14 +4797,6 @@
     <w:abstractNumId w:val="0"/>
   </w:num>
 </w:numbering>
-</file>
-
-<file path=word/people.xml><?xml version="1.0" encoding="utf-8"?>
-<w15:people xmlns:wpc="http://schemas.microsoft.com/office/word/2010/wordprocessingCanvas" xmlns:cx="http://schemas.microsoft.com/office/drawing/2014/chartex" xmlns:cx1="http://schemas.microsoft.com/office/drawing/2015/9/8/chartex" xmlns:cx2="http://schemas.microsoft.com/office/drawing/2015/10/21/chartex" xmlns:cx3="http://schemas.microsoft.com/office/drawing/2016/5/9/chartex" xmlns:cx4="http://schemas.microsoft.com/office/drawing/2016/5/10/chartex" xmlns:cx5="http://schemas.microsoft.com/office/drawing/2016/5/11/chartex" xmlns:cx6="http://schemas.microsoft.com/office/drawing/2016/5/12/chartex" xmlns:cx7="http://schemas.microsoft.com/office/drawing/2016/5/13/chartex" xmlns:cx8="http://schemas.microsoft.com/office/drawing/2016/5/14/chartex" xmlns:mc="http://schemas.openxmlformats.org/markup-compatibility/2006" xmlns:aink="http://schemas.microsoft.com/office/drawing/2016/ink" xmlns:am3d="http://schemas.microsoft.com/office/drawing/2017/model3d" xmlns:o="urn:schemas-microsoft-com:office:office" xmlns:r="http://schemas.openxmlformats.org/officeDocument/2006/relationships" xmlns:m="http://schemas.openxmlformats.org/officeDocument/2006/math" xmlns:v="urn:schemas-microsoft-com:vml" xmlns:wp14="http://schemas.microsoft.com/office/word/2010/wordprocessingDrawing" xmlns:wp="http://schemas.openxmlformats.org/drawingml/2006/wordprocessingDrawing" xmlns:w10="urn:schemas-microsoft-com:office:word" xmlns:w="http://schemas.openxmlformats.org/wordprocessingml/2006/main" xmlns:w14="http://schemas.microsoft.com/office/word/2010/wordml" xmlns:w15="http://schemas.microsoft.com/office/word/2012/wordml" xmlns:w16cex="http://schemas.microsoft.com/office/word/2018/wordml/cex" xmlns:w16cid="http://schemas.microsoft.com/office/word/2016/wordml/cid" xmlns:w16="http://schemas.microsoft.com/office/word/2018/wordml" xmlns:w16sdtdh="http://schemas.microsoft.com/office/word/2020/wordml/sdtdatahash" xmlns:w16se="http://schemas.microsoft.com/office/word/2015/wordml/symex" xmlns:wpg="http://schemas.microsoft.com/office/word/2010/wordprocessingGroup" xmlns:wpi="http://schemas.microsoft.com/office/word/2010/wordprocessingInk" xmlns:wne="http://schemas.microsoft.com/office/word/2006/wordml" xmlns:wps="http://schemas.microsoft.com/office/word/2010/wordprocessingShape" mc:Ignorable="w14 w15 w16se w16cid w16 w16cex w16sdtdh wp14">
-  <w15:person w15:author="Alexandre Barlaam (19695898)">
-    <w15:presenceInfo w15:providerId="None" w15:userId="Alexandre Barlaam (19695898)"/>
-  </w15:person>
-</w15:people>
 </file>
 
 <file path=word/styles.xml><?xml version="1.0" encoding="utf-8"?>
@@ -2057,6 +4922,7 @@
     <w:lsdException w:name="HTML Sample" w:semiHidden="1" w:unhideWhenUsed="1"/>
     <w:lsdException w:name="HTML Typewriter" w:semiHidden="1" w:unhideWhenUsed="1"/>
     <w:lsdException w:name="HTML Variable" w:semiHidden="1" w:unhideWhenUsed="1"/>
+    <w:lsdException w:name="Normal Table" w:semiHidden="1" w:unhideWhenUsed="1"/>
     <w:lsdException w:name="annotation subject" w:semiHidden="1" w:unhideWhenUsed="1"/>
     <w:lsdException w:name="No List" w:semiHidden="1" w:unhideWhenUsed="1"/>
     <w:lsdException w:name="Outline List 1" w:semiHidden="1" w:unhideWhenUsed="1"/>
@@ -2099,8 +4965,11 @@
     <w:lsdException w:name="Table Contemporary" w:semiHidden="1" w:unhideWhenUsed="1"/>
     <w:lsdException w:name="Table Elegant" w:semiHidden="1" w:unhideWhenUsed="1"/>
     <w:lsdException w:name="Table Professional" w:semiHidden="1" w:unhideWhenUsed="1"/>
+    <w:lsdException w:name="Table Subtle 1" w:semiHidden="1" w:unhideWhenUsed="1"/>
     <w:lsdException w:name="Table Subtle 2" w:semiHidden="1" w:unhideWhenUsed="1"/>
     <w:lsdException w:name="Table Web 1" w:semiHidden="1" w:unhideWhenUsed="1"/>
+    <w:lsdException w:name="Table Web 2" w:semiHidden="1" w:unhideWhenUsed="1"/>
+    <w:lsdException w:name="Table Web 3" w:semiHidden="1" w:unhideWhenUsed="1"/>
     <w:lsdException w:name="Balloon Text" w:semiHidden="1" w:unhideWhenUsed="1"/>
     <w:lsdException w:name="Table Grid" w:uiPriority="39"/>
     <w:lsdException w:name="Table Theme" w:semiHidden="1" w:unhideWhenUsed="1"/>
@@ -2724,6 +5593,248 @@
       <w:szCs w:val="18"/>
     </w:rPr>
   </w:style>
+  <w:style w:type="table" w:styleId="PlainTable5">
+    <w:name w:val="Plain Table 5"/>
+    <w:basedOn w:val="TableNormal"/>
+    <w:uiPriority w:val="45"/>
+    <w:rsid w:val="004C743C"/>
+    <w:pPr>
+      <w:spacing w:after="0" w:line="240" w:lineRule="auto"/>
+    </w:pPr>
+    <w:tblPr>
+      <w:tblStyleRowBandSize w:val="1"/>
+      <w:tblStyleColBandSize w:val="1"/>
+    </w:tblPr>
+    <w:tblStylePr w:type="firstRow">
+      <w:rPr>
+        <w:rFonts w:asciiTheme="majorHAnsi" w:eastAsiaTheme="majorEastAsia" w:hAnsiTheme="majorHAnsi" w:cstheme="majorBidi"/>
+        <w:i/>
+        <w:iCs/>
+        <w:sz w:val="26"/>
+      </w:rPr>
+      <w:tblPr/>
+      <w:tcPr>
+        <w:tcBorders>
+          <w:bottom w:val="single" w:sz="4" w:space="0" w:color="7F7F7F" w:themeColor="text1" w:themeTint="80"/>
+        </w:tcBorders>
+        <w:shd w:val="clear" w:color="auto" w:fill="FFFFFF" w:themeFill="background1"/>
+      </w:tcPr>
+    </w:tblStylePr>
+    <w:tblStylePr w:type="lastRow">
+      <w:rPr>
+        <w:rFonts w:asciiTheme="majorHAnsi" w:eastAsiaTheme="majorEastAsia" w:hAnsiTheme="majorHAnsi" w:cstheme="majorBidi"/>
+        <w:i/>
+        <w:iCs/>
+        <w:sz w:val="26"/>
+      </w:rPr>
+      <w:tblPr/>
+      <w:tcPr>
+        <w:tcBorders>
+          <w:top w:val="single" w:sz="4" w:space="0" w:color="7F7F7F" w:themeColor="text1" w:themeTint="80"/>
+        </w:tcBorders>
+        <w:shd w:val="clear" w:color="auto" w:fill="FFFFFF" w:themeFill="background1"/>
+      </w:tcPr>
+    </w:tblStylePr>
+    <w:tblStylePr w:type="firstCol">
+      <w:pPr>
+        <w:jc w:val="right"/>
+      </w:pPr>
+      <w:rPr>
+        <w:rFonts w:asciiTheme="majorHAnsi" w:eastAsiaTheme="majorEastAsia" w:hAnsiTheme="majorHAnsi" w:cstheme="majorBidi"/>
+        <w:i/>
+        <w:iCs/>
+        <w:sz w:val="26"/>
+      </w:rPr>
+      <w:tblPr/>
+      <w:tcPr>
+        <w:tcBorders>
+          <w:right w:val="single" w:sz="4" w:space="0" w:color="7F7F7F" w:themeColor="text1" w:themeTint="80"/>
+        </w:tcBorders>
+        <w:shd w:val="clear" w:color="auto" w:fill="FFFFFF" w:themeFill="background1"/>
+      </w:tcPr>
+    </w:tblStylePr>
+    <w:tblStylePr w:type="lastCol">
+      <w:rPr>
+        <w:rFonts w:asciiTheme="majorHAnsi" w:eastAsiaTheme="majorEastAsia" w:hAnsiTheme="majorHAnsi" w:cstheme="majorBidi"/>
+        <w:i/>
+        <w:iCs/>
+        <w:sz w:val="26"/>
+      </w:rPr>
+      <w:tblPr/>
+      <w:tcPr>
+        <w:tcBorders>
+          <w:left w:val="single" w:sz="4" w:space="0" w:color="7F7F7F" w:themeColor="text1" w:themeTint="80"/>
+        </w:tcBorders>
+        <w:shd w:val="clear" w:color="auto" w:fill="FFFFFF" w:themeFill="background1"/>
+      </w:tcPr>
+    </w:tblStylePr>
+    <w:tblStylePr w:type="band1Vert">
+      <w:tblPr/>
+      <w:tcPr>
+        <w:shd w:val="clear" w:color="auto" w:fill="F2F2F2" w:themeFill="background1" w:themeFillShade="F2"/>
+      </w:tcPr>
+    </w:tblStylePr>
+    <w:tblStylePr w:type="band1Horz">
+      <w:tblPr/>
+      <w:tcPr>
+        <w:shd w:val="clear" w:color="auto" w:fill="F2F2F2" w:themeFill="background1" w:themeFillShade="F2"/>
+      </w:tcPr>
+    </w:tblStylePr>
+    <w:tblStylePr w:type="neCell">
+      <w:tblPr/>
+      <w:tcPr>
+        <w:tcBorders>
+          <w:left w:val="nil"/>
+        </w:tcBorders>
+      </w:tcPr>
+    </w:tblStylePr>
+    <w:tblStylePr w:type="nwCell">
+      <w:tblPr/>
+      <w:tcPr>
+        <w:tcBorders>
+          <w:right w:val="nil"/>
+        </w:tcBorders>
+      </w:tcPr>
+    </w:tblStylePr>
+    <w:tblStylePr w:type="seCell">
+      <w:tblPr/>
+      <w:tcPr>
+        <w:tcBorders>
+          <w:left w:val="nil"/>
+        </w:tcBorders>
+      </w:tcPr>
+    </w:tblStylePr>
+    <w:tblStylePr w:type="swCell">
+      <w:tblPr/>
+      <w:tcPr>
+        <w:tcBorders>
+          <w:right w:val="nil"/>
+        </w:tcBorders>
+      </w:tcPr>
+    </w:tblStylePr>
+  </w:style>
+  <w:style w:type="paragraph" w:styleId="Header">
+    <w:name w:val="header"/>
+    <w:basedOn w:val="Normal"/>
+    <w:link w:val="HeaderChar"/>
+    <w:uiPriority w:val="99"/>
+    <w:unhideWhenUsed/>
+    <w:rsid w:val="00942E5C"/>
+    <w:pPr>
+      <w:tabs>
+        <w:tab w:val="center" w:pos="4513"/>
+        <w:tab w:val="right" w:pos="9026"/>
+      </w:tabs>
+      <w:spacing w:after="0" w:line="240" w:lineRule="auto"/>
+    </w:pPr>
+  </w:style>
+  <w:style w:type="character" w:customStyle="1" w:styleId="HeaderChar">
+    <w:name w:val="Header Char"/>
+    <w:basedOn w:val="DefaultParagraphFont"/>
+    <w:link w:val="Header"/>
+    <w:uiPriority w:val="99"/>
+    <w:rsid w:val="00942E5C"/>
+  </w:style>
+  <w:style w:type="paragraph" w:styleId="Footer">
+    <w:name w:val="footer"/>
+    <w:basedOn w:val="Normal"/>
+    <w:link w:val="FooterChar"/>
+    <w:uiPriority w:val="99"/>
+    <w:unhideWhenUsed/>
+    <w:rsid w:val="00942E5C"/>
+    <w:pPr>
+      <w:tabs>
+        <w:tab w:val="center" w:pos="4513"/>
+        <w:tab w:val="right" w:pos="9026"/>
+      </w:tabs>
+      <w:spacing w:after="0" w:line="240" w:lineRule="auto"/>
+    </w:pPr>
+  </w:style>
+  <w:style w:type="character" w:customStyle="1" w:styleId="FooterChar">
+    <w:name w:val="Footer Char"/>
+    <w:basedOn w:val="DefaultParagraphFont"/>
+    <w:link w:val="Footer"/>
+    <w:uiPriority w:val="99"/>
+    <w:rsid w:val="00942E5C"/>
+  </w:style>
+  <w:style w:type="paragraph" w:styleId="NoSpacing">
+    <w:name w:val="No Spacing"/>
+    <w:link w:val="NoSpacingChar"/>
+    <w:uiPriority w:val="1"/>
+    <w:qFormat/>
+    <w:rsid w:val="00942E5C"/>
+    <w:pPr>
+      <w:spacing w:after="0" w:line="240" w:lineRule="auto"/>
+    </w:pPr>
+    <w:rPr>
+      <w:rFonts w:eastAsiaTheme="minorEastAsia"/>
+      <w:lang w:val="en-US"/>
+    </w:rPr>
+  </w:style>
+  <w:style w:type="character" w:customStyle="1" w:styleId="NoSpacingChar">
+    <w:name w:val="No Spacing Char"/>
+    <w:basedOn w:val="DefaultParagraphFont"/>
+    <w:link w:val="NoSpacing"/>
+    <w:uiPriority w:val="1"/>
+    <w:rsid w:val="00942E5C"/>
+    <w:rPr>
+      <w:rFonts w:eastAsiaTheme="minorEastAsia"/>
+      <w:lang w:val="en-US"/>
+    </w:rPr>
+  </w:style>
+  <w:style w:type="paragraph" w:styleId="TOCHeading">
+    <w:name w:val="TOC Heading"/>
+    <w:basedOn w:val="Heading1"/>
+    <w:next w:val="Normal"/>
+    <w:uiPriority w:val="39"/>
+    <w:unhideWhenUsed/>
+    <w:qFormat/>
+    <w:rsid w:val="003F1F8E"/>
+    <w:pPr>
+      <w:outlineLvl w:val="9"/>
+    </w:pPr>
+    <w:rPr>
+      <w:lang w:val="en-US"/>
+    </w:rPr>
+  </w:style>
+  <w:style w:type="paragraph" w:styleId="TOC1">
+    <w:name w:val="toc 1"/>
+    <w:basedOn w:val="Normal"/>
+    <w:next w:val="Normal"/>
+    <w:autoRedefine/>
+    <w:uiPriority w:val="39"/>
+    <w:unhideWhenUsed/>
+    <w:rsid w:val="003F1F8E"/>
+    <w:pPr>
+      <w:spacing w:after="100"/>
+    </w:pPr>
+  </w:style>
+  <w:style w:type="paragraph" w:styleId="TOC2">
+    <w:name w:val="toc 2"/>
+    <w:basedOn w:val="Normal"/>
+    <w:next w:val="Normal"/>
+    <w:autoRedefine/>
+    <w:uiPriority w:val="39"/>
+    <w:unhideWhenUsed/>
+    <w:rsid w:val="003F1F8E"/>
+    <w:pPr>
+      <w:spacing w:after="100"/>
+      <w:ind w:left="220"/>
+    </w:pPr>
+  </w:style>
+  <w:style w:type="paragraph" w:styleId="TOC3">
+    <w:name w:val="toc 3"/>
+    <w:basedOn w:val="Normal"/>
+    <w:next w:val="Normal"/>
+    <w:autoRedefine/>
+    <w:uiPriority w:val="39"/>
+    <w:unhideWhenUsed/>
+    <w:rsid w:val="003F1F8E"/>
+    <w:pPr>
+      <w:spacing w:after="100"/>
+      <w:ind w:left="440"/>
+    </w:pPr>
+  </w:style>
 </w:styles>
 </file>
 
@@ -3112,11 +6223,33 @@
     <b:URL>https://www.dbta.com/Editorial/Think-About-It/The-Importance-of-Data-Modeling-in-a-Big-Data-World-145915.aspx</b:URL>
     <b:RefOrder>2</b:RefOrder>
   </b:Source>
+  <b:Source>
+    <b:Tag>Fah20</b:Tag>
+    <b:SourceType>InternetSite</b:SourceType>
+    <b:Guid>{BDFBF3C8-3C6F-45BF-B999-624C8524168B}</b:Guid>
+    <b:Title>Sensitivity Vs Specificity In Data Science</b:Title>
+    <b:InternetSiteTitle>Medium</b:InternetSiteTitle>
+    <b:Year>2020</b:Year>
+    <b:Month>February</b:Month>
+    <b:Day>20</b:Day>
+    <b:URL>https://medium.com/fintechexplained/sensitivity-vs-specificity-in-data-science-2f673039dbd1</b:URL>
+    <b:Author>
+      <b:Author>
+        <b:NameList>
+          <b:Person>
+            <b:Last>Malik</b:Last>
+            <b:First>Fahrad</b:First>
+          </b:Person>
+        </b:NameList>
+      </b:Author>
+    </b:Author>
+    <b:RefOrder>4</b:RefOrder>
+  </b:Source>
 </b:Sources>
 </file>
 
 <file path=customXml/itemProps1.xml><?xml version="1.0" encoding="utf-8"?>
-<ds:datastoreItem xmlns:ds="http://schemas.openxmlformats.org/officeDocument/2006/customXml" ds:itemID="{92575D31-1461-4B26-A5CD-D130E424A6DC}">
+<ds:datastoreItem xmlns:ds="http://schemas.openxmlformats.org/officeDocument/2006/customXml" ds:itemID="{EB0911E1-1A83-4EB4-B49A-DE35D2CE9E59}">
   <ds:schemaRefs>
     <ds:schemaRef ds:uri="http://schemas.openxmlformats.org/officeDocument/2006/bibliography"/>
   </ds:schemaRefs>

</xml_diff>